<commit_message>
deleted old files, updated report
</commit_message>
<xml_diff>
--- a/report/RA report.docx
+++ b/report/RA report.docx
@@ -18,7 +18,25 @@
           <w:szCs w:val="24"/>
           <w:lang w:val="en-US"/>
         </w:rPr>
-        <w:t>Eberhard Karls Universität Tübingen</w:t>
+        <w:t xml:space="preserve">Eberhard </w:t>
+      </w:r>
+      <w:proofErr w:type="spellStart"/>
+      <w:r>
+        <w:rPr>
+          <w:rFonts w:cs="Arial"/>
+          <w:szCs w:val="24"/>
+          <w:lang w:val="en-US"/>
+        </w:rPr>
+        <w:t>Karls</w:t>
+      </w:r>
+      <w:proofErr w:type="spellEnd"/>
+      <w:r>
+        <w:rPr>
+          <w:rFonts w:cs="Arial"/>
+          <w:szCs w:val="24"/>
+          <w:lang w:val="en-US"/>
+        </w:rPr>
+        <w:t xml:space="preserve"> Universität Tübingen</w:t>
       </w:r>
     </w:p>
     <w:p>
@@ -37,8 +55,18 @@
           <w:szCs w:val="24"/>
           <w:lang w:val="en-US"/>
         </w:rPr>
-        <w:t>Seminar für Sprachwissenschaft</w:t>
-      </w:r>
+        <w:t xml:space="preserve">Seminar für </w:t>
+      </w:r>
+      <w:proofErr w:type="spellStart"/>
+      <w:r>
+        <w:rPr>
+          <w:rFonts w:cs="Arial"/>
+          <w:szCs w:val="24"/>
+          <w:lang w:val="en-US"/>
+        </w:rPr>
+        <w:t>Sprachwissenschaft</w:t>
+      </w:r>
+      <w:proofErr w:type="spellEnd"/>
     </w:p>
     <w:p>
       <w:pPr>
@@ -624,7 +652,7 @@
           <w:rFonts w:asciiTheme="minorHAnsi" w:eastAsiaTheme="minorEastAsia" w:hAnsiTheme="minorHAnsi"/>
           <w:noProof/>
           <w:sz w:val="22"/>
-          <w:lang w:val="en-US" w:eastAsia="en-AU"/>
+          <w:lang w:val="en-AU" w:eastAsia="en-AU"/>
         </w:rPr>
       </w:pPr>
       <w:r>
@@ -661,48 +689,44 @@
       <w:r>
         <w:rPr>
           <w:noProof/>
-          <w:lang w:val="en-US"/>
+          <w:lang w:val="en-AU"/>
         </w:rPr>
         <w:tab/>
       </w:r>
       <w:r>
         <w:rPr>
           <w:noProof/>
-          <w:lang w:val="en-US"/>
         </w:rPr>
         <w:fldChar w:fldCharType="begin"/>
       </w:r>
       <w:r>
         <w:rPr>
           <w:noProof/>
-          <w:lang w:val="en-US"/>
-        </w:rPr>
-        <w:instrText xml:space="preserve"> PAGEREF _Toc131512665 \h </w:instrText>
-      </w:r>
-      <w:r>
-        <w:rPr>
-          <w:noProof/>
-          <w:lang w:val="en-US"/>
-        </w:rPr>
-      </w:r>
-      <w:r>
-        <w:rPr>
-          <w:noProof/>
-          <w:lang w:val="en-US"/>
+          <w:lang w:val="en-AU"/>
+        </w:rPr>
+        <w:instrText xml:space="preserve"> PAGEREF _Toc131516922 \h </w:instrText>
+      </w:r>
+      <w:r>
+        <w:rPr>
+          <w:noProof/>
+        </w:rPr>
+      </w:r>
+      <w:r>
+        <w:rPr>
+          <w:noProof/>
         </w:rPr>
         <w:fldChar w:fldCharType="separate"/>
       </w:r>
       <w:r>
         <w:rPr>
           <w:noProof/>
-          <w:lang w:val="en-US"/>
+          <w:lang w:val="en-AU"/>
         </w:rPr>
         <w:t>5</w:t>
       </w:r>
       <w:r>
         <w:rPr>
           <w:noProof/>
-          <w:lang w:val="en-US"/>
         </w:rPr>
         <w:fldChar w:fldCharType="end"/>
       </w:r>
@@ -714,7 +738,7 @@
           <w:rFonts w:asciiTheme="minorHAnsi" w:eastAsiaTheme="minorEastAsia" w:hAnsiTheme="minorHAnsi"/>
           <w:noProof/>
           <w:sz w:val="22"/>
-          <w:lang w:val="en-US" w:eastAsia="en-AU"/>
+          <w:lang w:val="en-AU" w:eastAsia="en-AU"/>
         </w:rPr>
       </w:pPr>
       <w:r>
@@ -727,48 +751,44 @@
       <w:r>
         <w:rPr>
           <w:noProof/>
-          <w:lang w:val="en-US"/>
+          <w:lang w:val="en-AU"/>
         </w:rPr>
         <w:tab/>
       </w:r>
       <w:r>
         <w:rPr>
           <w:noProof/>
-          <w:lang w:val="en-US"/>
         </w:rPr>
         <w:fldChar w:fldCharType="begin"/>
       </w:r>
       <w:r>
         <w:rPr>
           <w:noProof/>
-          <w:lang w:val="en-US"/>
-        </w:rPr>
-        <w:instrText xml:space="preserve"> PAGEREF _Toc131512666 \h </w:instrText>
-      </w:r>
-      <w:r>
-        <w:rPr>
-          <w:noProof/>
-          <w:lang w:val="en-US"/>
-        </w:rPr>
-      </w:r>
-      <w:r>
-        <w:rPr>
-          <w:noProof/>
-          <w:lang w:val="en-US"/>
+          <w:lang w:val="en-AU"/>
+        </w:rPr>
+        <w:instrText xml:space="preserve"> PAGEREF _Toc131516923 \h </w:instrText>
+      </w:r>
+      <w:r>
+        <w:rPr>
+          <w:noProof/>
+        </w:rPr>
+      </w:r>
+      <w:r>
+        <w:rPr>
+          <w:noProof/>
         </w:rPr>
         <w:fldChar w:fldCharType="separate"/>
       </w:r>
       <w:r>
         <w:rPr>
           <w:noProof/>
-          <w:lang w:val="en-US"/>
+          <w:lang w:val="en-AU"/>
         </w:rPr>
         <w:t>6</w:t>
       </w:r>
       <w:r>
         <w:rPr>
           <w:noProof/>
-          <w:lang w:val="en-US"/>
         </w:rPr>
         <w:fldChar w:fldCharType="end"/>
       </w:r>
@@ -780,7 +800,7 @@
           <w:rFonts w:asciiTheme="minorHAnsi" w:eastAsiaTheme="minorEastAsia" w:hAnsiTheme="minorHAnsi"/>
           <w:noProof/>
           <w:sz w:val="22"/>
-          <w:lang w:val="en-US" w:eastAsia="en-AU"/>
+          <w:lang w:val="en-AU" w:eastAsia="en-AU"/>
         </w:rPr>
       </w:pPr>
       <w:r>
@@ -793,48 +813,44 @@
       <w:r>
         <w:rPr>
           <w:noProof/>
-          <w:lang w:val="en-US"/>
+          <w:lang w:val="en-AU"/>
         </w:rPr>
         <w:tab/>
       </w:r>
       <w:r>
         <w:rPr>
           <w:noProof/>
-          <w:lang w:val="en-US"/>
         </w:rPr>
         <w:fldChar w:fldCharType="begin"/>
       </w:r>
       <w:r>
         <w:rPr>
           <w:noProof/>
-          <w:lang w:val="en-US"/>
-        </w:rPr>
-        <w:instrText xml:space="preserve"> PAGEREF _Toc131512667 \h </w:instrText>
-      </w:r>
-      <w:r>
-        <w:rPr>
-          <w:noProof/>
-          <w:lang w:val="en-US"/>
-        </w:rPr>
-      </w:r>
-      <w:r>
-        <w:rPr>
-          <w:noProof/>
-          <w:lang w:val="en-US"/>
+          <w:lang w:val="en-AU"/>
+        </w:rPr>
+        <w:instrText xml:space="preserve"> PAGEREF _Toc131516924 \h </w:instrText>
+      </w:r>
+      <w:r>
+        <w:rPr>
+          <w:noProof/>
+        </w:rPr>
+      </w:r>
+      <w:r>
+        <w:rPr>
+          <w:noProof/>
         </w:rPr>
         <w:fldChar w:fldCharType="separate"/>
       </w:r>
       <w:r>
         <w:rPr>
           <w:noProof/>
-          <w:lang w:val="en-US"/>
+          <w:lang w:val="en-AU"/>
         </w:rPr>
         <w:t>9</w:t>
       </w:r>
       <w:r>
         <w:rPr>
           <w:noProof/>
-          <w:lang w:val="en-US"/>
         </w:rPr>
         <w:fldChar w:fldCharType="end"/>
       </w:r>
@@ -849,61 +865,57 @@
           <w:rFonts w:asciiTheme="minorHAnsi" w:eastAsiaTheme="minorEastAsia" w:hAnsiTheme="minorHAnsi"/>
           <w:noProof/>
           <w:sz w:val="22"/>
-          <w:lang w:val="en-US" w:eastAsia="en-AU"/>
-        </w:rPr>
-      </w:pPr>
-      <w:r>
-        <w:rPr>
-          <w:noProof/>
-          <w:lang w:val="en-US"/>
+          <w:lang w:val="en-AU" w:eastAsia="en-AU"/>
+        </w:rPr>
+      </w:pPr>
+      <w:r>
+        <w:rPr>
+          <w:noProof/>
+          <w:lang w:val="en-AU"/>
         </w:rPr>
         <w:t>3.1 Study design</w:t>
       </w:r>
       <w:r>
         <w:rPr>
           <w:noProof/>
-          <w:lang w:val="en-US"/>
+          <w:lang w:val="en-AU"/>
         </w:rPr>
         <w:tab/>
       </w:r>
       <w:r>
         <w:rPr>
           <w:noProof/>
-          <w:lang w:val="en-US"/>
         </w:rPr>
         <w:fldChar w:fldCharType="begin"/>
       </w:r>
       <w:r>
         <w:rPr>
           <w:noProof/>
-          <w:lang w:val="en-US"/>
-        </w:rPr>
-        <w:instrText xml:space="preserve"> PAGEREF _Toc131512668 \h </w:instrText>
-      </w:r>
-      <w:r>
-        <w:rPr>
-          <w:noProof/>
-          <w:lang w:val="en-US"/>
-        </w:rPr>
-      </w:r>
-      <w:r>
-        <w:rPr>
-          <w:noProof/>
-          <w:lang w:val="en-US"/>
+          <w:lang w:val="en-AU"/>
+        </w:rPr>
+        <w:instrText xml:space="preserve"> PAGEREF _Toc131516925 \h </w:instrText>
+      </w:r>
+      <w:r>
+        <w:rPr>
+          <w:noProof/>
+        </w:rPr>
+      </w:r>
+      <w:r>
+        <w:rPr>
+          <w:noProof/>
         </w:rPr>
         <w:fldChar w:fldCharType="separate"/>
       </w:r>
       <w:r>
         <w:rPr>
           <w:noProof/>
-          <w:lang w:val="en-US"/>
+          <w:lang w:val="en-AU"/>
         </w:rPr>
         <w:t>9</w:t>
       </w:r>
       <w:r>
         <w:rPr>
           <w:noProof/>
-          <w:lang w:val="en-US"/>
         </w:rPr>
         <w:fldChar w:fldCharType="end"/>
       </w:r>
@@ -918,61 +930,57 @@
           <w:rFonts w:asciiTheme="minorHAnsi" w:eastAsiaTheme="minorEastAsia" w:hAnsiTheme="minorHAnsi"/>
           <w:noProof/>
           <w:sz w:val="22"/>
-          <w:lang w:val="en-US" w:eastAsia="en-AU"/>
-        </w:rPr>
-      </w:pPr>
-      <w:r>
-        <w:rPr>
-          <w:noProof/>
-          <w:lang w:val="en-US"/>
+          <w:lang w:val="en-AU" w:eastAsia="en-AU"/>
+        </w:rPr>
+      </w:pPr>
+      <w:r>
+        <w:rPr>
+          <w:noProof/>
+          <w:lang w:val="en-AU"/>
         </w:rPr>
         <w:t>3.2 Participants</w:t>
       </w:r>
       <w:r>
         <w:rPr>
           <w:noProof/>
-          <w:lang w:val="en-US"/>
+          <w:lang w:val="en-AU"/>
         </w:rPr>
         <w:tab/>
       </w:r>
       <w:r>
         <w:rPr>
           <w:noProof/>
-          <w:lang w:val="en-US"/>
         </w:rPr>
         <w:fldChar w:fldCharType="begin"/>
       </w:r>
       <w:r>
         <w:rPr>
           <w:noProof/>
-          <w:lang w:val="en-US"/>
-        </w:rPr>
-        <w:instrText xml:space="preserve"> PAGEREF _Toc131512669 \h </w:instrText>
-      </w:r>
-      <w:r>
-        <w:rPr>
-          <w:noProof/>
-          <w:lang w:val="en-US"/>
-        </w:rPr>
-      </w:r>
-      <w:r>
-        <w:rPr>
-          <w:noProof/>
-          <w:lang w:val="en-US"/>
+          <w:lang w:val="en-AU"/>
+        </w:rPr>
+        <w:instrText xml:space="preserve"> PAGEREF _Toc131516926 \h </w:instrText>
+      </w:r>
+      <w:r>
+        <w:rPr>
+          <w:noProof/>
+        </w:rPr>
+      </w:r>
+      <w:r>
+        <w:rPr>
+          <w:noProof/>
         </w:rPr>
         <w:fldChar w:fldCharType="separate"/>
       </w:r>
       <w:r>
         <w:rPr>
           <w:noProof/>
-          <w:lang w:val="en-US"/>
+          <w:lang w:val="en-AU"/>
         </w:rPr>
         <w:t>11</w:t>
       </w:r>
       <w:r>
         <w:rPr>
           <w:noProof/>
-          <w:lang w:val="en-US"/>
         </w:rPr>
         <w:fldChar w:fldCharType="end"/>
       </w:r>
@@ -987,61 +995,57 @@
           <w:rFonts w:asciiTheme="minorHAnsi" w:eastAsiaTheme="minorEastAsia" w:hAnsiTheme="minorHAnsi"/>
           <w:noProof/>
           <w:sz w:val="22"/>
-          <w:lang w:val="en-US" w:eastAsia="en-AU"/>
-        </w:rPr>
-      </w:pPr>
-      <w:r>
-        <w:rPr>
-          <w:noProof/>
-          <w:lang w:val="en-US"/>
+          <w:lang w:val="en-AU" w:eastAsia="en-AU"/>
+        </w:rPr>
+      </w:pPr>
+      <w:r>
+        <w:rPr>
+          <w:noProof/>
+          <w:lang w:val="en-AU"/>
         </w:rPr>
         <w:t>3.3 Findings</w:t>
       </w:r>
       <w:r>
         <w:rPr>
           <w:noProof/>
-          <w:lang w:val="en-US"/>
+          <w:lang w:val="en-AU"/>
         </w:rPr>
         <w:tab/>
       </w:r>
       <w:r>
         <w:rPr>
           <w:noProof/>
-          <w:lang w:val="en-US"/>
         </w:rPr>
         <w:fldChar w:fldCharType="begin"/>
       </w:r>
       <w:r>
         <w:rPr>
           <w:noProof/>
-          <w:lang w:val="en-US"/>
-        </w:rPr>
-        <w:instrText xml:space="preserve"> PAGEREF _Toc131512670 \h </w:instrText>
-      </w:r>
-      <w:r>
-        <w:rPr>
-          <w:noProof/>
-          <w:lang w:val="en-US"/>
-        </w:rPr>
-      </w:r>
-      <w:r>
-        <w:rPr>
-          <w:noProof/>
-          <w:lang w:val="en-US"/>
+          <w:lang w:val="en-AU"/>
+        </w:rPr>
+        <w:instrText xml:space="preserve"> PAGEREF _Toc131516927 \h </w:instrText>
+      </w:r>
+      <w:r>
+        <w:rPr>
+          <w:noProof/>
+        </w:rPr>
+      </w:r>
+      <w:r>
+        <w:rPr>
+          <w:noProof/>
         </w:rPr>
         <w:fldChar w:fldCharType="separate"/>
       </w:r>
       <w:r>
         <w:rPr>
           <w:noProof/>
-          <w:lang w:val="en-US"/>
+          <w:lang w:val="en-AU"/>
         </w:rPr>
         <w:t>12</w:t>
       </w:r>
       <w:r>
         <w:rPr>
           <w:noProof/>
-          <w:lang w:val="en-US"/>
         </w:rPr>
         <w:fldChar w:fldCharType="end"/>
       </w:r>
@@ -1053,7 +1057,7 @@
           <w:rFonts w:asciiTheme="minorHAnsi" w:eastAsiaTheme="minorEastAsia" w:hAnsiTheme="minorHAnsi"/>
           <w:noProof/>
           <w:sz w:val="22"/>
-          <w:lang w:val="en-US" w:eastAsia="en-AU"/>
+          <w:lang w:val="en-AU" w:eastAsia="en-AU"/>
         </w:rPr>
       </w:pPr>
       <w:r>
@@ -1066,48 +1070,44 @@
       <w:r>
         <w:rPr>
           <w:noProof/>
-          <w:lang w:val="en-US"/>
+          <w:lang w:val="en-AU"/>
         </w:rPr>
         <w:tab/>
       </w:r>
       <w:r>
         <w:rPr>
           <w:noProof/>
-          <w:lang w:val="en-US"/>
         </w:rPr>
         <w:fldChar w:fldCharType="begin"/>
       </w:r>
       <w:r>
         <w:rPr>
           <w:noProof/>
-          <w:lang w:val="en-US"/>
-        </w:rPr>
-        <w:instrText xml:space="preserve"> PAGEREF _Toc131512671 \h </w:instrText>
-      </w:r>
-      <w:r>
-        <w:rPr>
-          <w:noProof/>
-          <w:lang w:val="en-US"/>
-        </w:rPr>
-      </w:r>
-      <w:r>
-        <w:rPr>
-          <w:noProof/>
-          <w:lang w:val="en-US"/>
+          <w:lang w:val="en-AU"/>
+        </w:rPr>
+        <w:instrText xml:space="preserve"> PAGEREF _Toc131516928 \h </w:instrText>
+      </w:r>
+      <w:r>
+        <w:rPr>
+          <w:noProof/>
+        </w:rPr>
+      </w:r>
+      <w:r>
+        <w:rPr>
+          <w:noProof/>
         </w:rPr>
         <w:fldChar w:fldCharType="separate"/>
       </w:r>
       <w:r>
         <w:rPr>
           <w:noProof/>
-          <w:lang w:val="en-US"/>
+          <w:lang w:val="en-AU"/>
         </w:rPr>
         <w:t>17</w:t>
       </w:r>
       <w:r>
         <w:rPr>
           <w:noProof/>
-          <w:lang w:val="en-US"/>
         </w:rPr>
         <w:fldChar w:fldCharType="end"/>
       </w:r>
@@ -1122,61 +1122,57 @@
           <w:rFonts w:asciiTheme="minorHAnsi" w:eastAsiaTheme="minorEastAsia" w:hAnsiTheme="minorHAnsi"/>
           <w:noProof/>
           <w:sz w:val="22"/>
-          <w:lang w:val="en-US" w:eastAsia="en-AU"/>
-        </w:rPr>
-      </w:pPr>
-      <w:r>
-        <w:rPr>
-          <w:noProof/>
-          <w:lang w:val="en-US"/>
+          <w:lang w:val="en-AU" w:eastAsia="en-AU"/>
+        </w:rPr>
+      </w:pPr>
+      <w:r>
+        <w:rPr>
+          <w:noProof/>
+          <w:lang w:val="en-AU"/>
         </w:rPr>
         <w:t>4.1 Study design</w:t>
       </w:r>
       <w:r>
         <w:rPr>
           <w:noProof/>
-          <w:lang w:val="en-US"/>
+          <w:lang w:val="en-AU"/>
         </w:rPr>
         <w:tab/>
       </w:r>
       <w:r>
         <w:rPr>
           <w:noProof/>
-          <w:lang w:val="en-US"/>
         </w:rPr>
         <w:fldChar w:fldCharType="begin"/>
       </w:r>
       <w:r>
         <w:rPr>
           <w:noProof/>
-          <w:lang w:val="en-US"/>
-        </w:rPr>
-        <w:instrText xml:space="preserve"> PAGEREF _Toc131512672 \h </w:instrText>
-      </w:r>
-      <w:r>
-        <w:rPr>
-          <w:noProof/>
-          <w:lang w:val="en-US"/>
-        </w:rPr>
-      </w:r>
-      <w:r>
-        <w:rPr>
-          <w:noProof/>
-          <w:lang w:val="en-US"/>
+          <w:lang w:val="en-AU"/>
+        </w:rPr>
+        <w:instrText xml:space="preserve"> PAGEREF _Toc131516929 \h </w:instrText>
+      </w:r>
+      <w:r>
+        <w:rPr>
+          <w:noProof/>
+        </w:rPr>
+      </w:r>
+      <w:r>
+        <w:rPr>
+          <w:noProof/>
         </w:rPr>
         <w:fldChar w:fldCharType="separate"/>
       </w:r>
       <w:r>
         <w:rPr>
           <w:noProof/>
-          <w:lang w:val="en-US"/>
+          <w:lang w:val="en-AU"/>
         </w:rPr>
         <w:t>17</w:t>
       </w:r>
       <w:r>
         <w:rPr>
           <w:noProof/>
-          <w:lang w:val="en-US"/>
         </w:rPr>
         <w:fldChar w:fldCharType="end"/>
       </w:r>
@@ -1191,61 +1187,57 @@
           <w:rFonts w:asciiTheme="minorHAnsi" w:eastAsiaTheme="minorEastAsia" w:hAnsiTheme="minorHAnsi"/>
           <w:noProof/>
           <w:sz w:val="22"/>
-          <w:lang w:val="en-US" w:eastAsia="en-AU"/>
-        </w:rPr>
-      </w:pPr>
-      <w:r>
-        <w:rPr>
-          <w:noProof/>
-          <w:lang w:val="en-US"/>
+          <w:lang w:val="en-AU" w:eastAsia="en-AU"/>
+        </w:rPr>
+      </w:pPr>
+      <w:r>
+        <w:rPr>
+          <w:noProof/>
+          <w:lang w:val="en-AU"/>
         </w:rPr>
         <w:t>4.2 Participants</w:t>
       </w:r>
       <w:r>
         <w:rPr>
           <w:noProof/>
-          <w:lang w:val="en-US"/>
+          <w:lang w:val="en-AU"/>
         </w:rPr>
         <w:tab/>
       </w:r>
       <w:r>
         <w:rPr>
           <w:noProof/>
-          <w:lang w:val="en-US"/>
         </w:rPr>
         <w:fldChar w:fldCharType="begin"/>
       </w:r>
       <w:r>
         <w:rPr>
           <w:noProof/>
-          <w:lang w:val="en-US"/>
-        </w:rPr>
-        <w:instrText xml:space="preserve"> PAGEREF _Toc131512673 \h </w:instrText>
-      </w:r>
-      <w:r>
-        <w:rPr>
-          <w:noProof/>
-          <w:lang w:val="en-US"/>
-        </w:rPr>
-      </w:r>
-      <w:r>
-        <w:rPr>
-          <w:noProof/>
-          <w:lang w:val="en-US"/>
+          <w:lang w:val="en-AU"/>
+        </w:rPr>
+        <w:instrText xml:space="preserve"> PAGEREF _Toc131516930 \h </w:instrText>
+      </w:r>
+      <w:r>
+        <w:rPr>
+          <w:noProof/>
+        </w:rPr>
+      </w:r>
+      <w:r>
+        <w:rPr>
+          <w:noProof/>
         </w:rPr>
         <w:fldChar w:fldCharType="separate"/>
       </w:r>
       <w:r>
         <w:rPr>
           <w:noProof/>
-          <w:lang w:val="en-US"/>
+          <w:lang w:val="en-AU"/>
         </w:rPr>
         <w:t>18</w:t>
       </w:r>
       <w:r>
         <w:rPr>
           <w:noProof/>
-          <w:lang w:val="en-US"/>
         </w:rPr>
         <w:fldChar w:fldCharType="end"/>
       </w:r>
@@ -1260,61 +1252,57 @@
           <w:rFonts w:asciiTheme="minorHAnsi" w:eastAsiaTheme="minorEastAsia" w:hAnsiTheme="minorHAnsi"/>
           <w:noProof/>
           <w:sz w:val="22"/>
-          <w:lang w:val="en-US" w:eastAsia="en-AU"/>
-        </w:rPr>
-      </w:pPr>
-      <w:r>
-        <w:rPr>
-          <w:noProof/>
-          <w:lang w:val="en-US"/>
+          <w:lang w:val="en-AU" w:eastAsia="en-AU"/>
+        </w:rPr>
+      </w:pPr>
+      <w:r>
+        <w:rPr>
+          <w:noProof/>
+          <w:lang w:val="en-AU"/>
         </w:rPr>
         <w:t>4.3 Findings</w:t>
       </w:r>
       <w:r>
         <w:rPr>
           <w:noProof/>
-          <w:lang w:val="en-US"/>
+          <w:lang w:val="en-AU"/>
         </w:rPr>
         <w:tab/>
       </w:r>
       <w:r>
         <w:rPr>
           <w:noProof/>
-          <w:lang w:val="en-US"/>
         </w:rPr>
         <w:fldChar w:fldCharType="begin"/>
       </w:r>
       <w:r>
         <w:rPr>
           <w:noProof/>
-          <w:lang w:val="en-US"/>
-        </w:rPr>
-        <w:instrText xml:space="preserve"> PAGEREF _Toc131512674 \h </w:instrText>
-      </w:r>
-      <w:r>
-        <w:rPr>
-          <w:noProof/>
-          <w:lang w:val="en-US"/>
-        </w:rPr>
-      </w:r>
-      <w:r>
-        <w:rPr>
-          <w:noProof/>
-          <w:lang w:val="en-US"/>
+          <w:lang w:val="en-AU"/>
+        </w:rPr>
+        <w:instrText xml:space="preserve"> PAGEREF _Toc131516931 \h </w:instrText>
+      </w:r>
+      <w:r>
+        <w:rPr>
+          <w:noProof/>
+        </w:rPr>
+      </w:r>
+      <w:r>
+        <w:rPr>
+          <w:noProof/>
         </w:rPr>
         <w:fldChar w:fldCharType="separate"/>
       </w:r>
       <w:r>
         <w:rPr>
           <w:noProof/>
-          <w:lang w:val="en-US"/>
+          <w:lang w:val="en-AU"/>
         </w:rPr>
         <w:t>19</w:t>
       </w:r>
       <w:r>
         <w:rPr>
           <w:noProof/>
-          <w:lang w:val="en-US"/>
         </w:rPr>
         <w:fldChar w:fldCharType="end"/>
       </w:r>
@@ -1326,7 +1314,7 @@
           <w:rFonts w:asciiTheme="minorHAnsi" w:eastAsiaTheme="minorEastAsia" w:hAnsiTheme="minorHAnsi"/>
           <w:noProof/>
           <w:sz w:val="22"/>
-          <w:lang w:val="en-US" w:eastAsia="en-AU"/>
+          <w:lang w:val="en-AU" w:eastAsia="en-AU"/>
         </w:rPr>
       </w:pPr>
       <w:r>
@@ -1339,48 +1327,44 @@
       <w:r>
         <w:rPr>
           <w:noProof/>
-          <w:lang w:val="en-US"/>
+          <w:lang w:val="en-AU"/>
         </w:rPr>
         <w:tab/>
       </w:r>
       <w:r>
         <w:rPr>
           <w:noProof/>
-          <w:lang w:val="en-US"/>
         </w:rPr>
         <w:fldChar w:fldCharType="begin"/>
       </w:r>
       <w:r>
         <w:rPr>
           <w:noProof/>
-          <w:lang w:val="en-US"/>
-        </w:rPr>
-        <w:instrText xml:space="preserve"> PAGEREF _Toc131512675 \h </w:instrText>
-      </w:r>
-      <w:r>
-        <w:rPr>
-          <w:noProof/>
-          <w:lang w:val="en-US"/>
-        </w:rPr>
-      </w:r>
-      <w:r>
-        <w:rPr>
-          <w:noProof/>
-          <w:lang w:val="en-US"/>
+          <w:lang w:val="en-AU"/>
+        </w:rPr>
+        <w:instrText xml:space="preserve"> PAGEREF _Toc131516932 \h </w:instrText>
+      </w:r>
+      <w:r>
+        <w:rPr>
+          <w:noProof/>
+        </w:rPr>
+      </w:r>
+      <w:r>
+        <w:rPr>
+          <w:noProof/>
         </w:rPr>
         <w:fldChar w:fldCharType="separate"/>
       </w:r>
       <w:r>
         <w:rPr>
           <w:noProof/>
-          <w:lang w:val="en-US"/>
+          <w:lang w:val="en-AU"/>
         </w:rPr>
         <w:t>21</w:t>
       </w:r>
       <w:r>
         <w:rPr>
           <w:noProof/>
-          <w:lang w:val="en-US"/>
         </w:rPr>
         <w:fldChar w:fldCharType="end"/>
       </w:r>
@@ -1392,7 +1376,7 @@
           <w:rFonts w:asciiTheme="minorHAnsi" w:eastAsiaTheme="minorEastAsia" w:hAnsiTheme="minorHAnsi"/>
           <w:noProof/>
           <w:sz w:val="22"/>
-          <w:lang w:val="en-US" w:eastAsia="en-AU"/>
+          <w:lang w:val="en-AU" w:eastAsia="en-AU"/>
         </w:rPr>
       </w:pPr>
       <w:r>
@@ -1405,48 +1389,44 @@
       <w:r>
         <w:rPr>
           <w:noProof/>
-          <w:lang w:val="en-US"/>
+          <w:lang w:val="en-AU"/>
         </w:rPr>
         <w:tab/>
       </w:r>
       <w:r>
         <w:rPr>
           <w:noProof/>
-          <w:lang w:val="en-US"/>
         </w:rPr>
         <w:fldChar w:fldCharType="begin"/>
       </w:r>
       <w:r>
         <w:rPr>
           <w:noProof/>
-          <w:lang w:val="en-US"/>
-        </w:rPr>
-        <w:instrText xml:space="preserve"> PAGEREF _Toc131512676 \h </w:instrText>
-      </w:r>
-      <w:r>
-        <w:rPr>
-          <w:noProof/>
-          <w:lang w:val="en-US"/>
-        </w:rPr>
-      </w:r>
-      <w:r>
-        <w:rPr>
-          <w:noProof/>
-          <w:lang w:val="en-US"/>
+          <w:lang w:val="en-AU"/>
+        </w:rPr>
+        <w:instrText xml:space="preserve"> PAGEREF _Toc131516933 \h </w:instrText>
+      </w:r>
+      <w:r>
+        <w:rPr>
+          <w:noProof/>
+        </w:rPr>
+      </w:r>
+      <w:r>
+        <w:rPr>
+          <w:noProof/>
         </w:rPr>
         <w:fldChar w:fldCharType="separate"/>
       </w:r>
       <w:r>
         <w:rPr>
           <w:noProof/>
-          <w:lang w:val="en-US"/>
+          <w:lang w:val="en-AU"/>
         </w:rPr>
         <w:t>26</w:t>
       </w:r>
       <w:r>
         <w:rPr>
           <w:noProof/>
-          <w:lang w:val="en-US"/>
         </w:rPr>
         <w:fldChar w:fldCharType="end"/>
       </w:r>
@@ -1458,7 +1438,7 @@
           <w:rFonts w:asciiTheme="minorHAnsi" w:eastAsiaTheme="minorEastAsia" w:hAnsiTheme="minorHAnsi"/>
           <w:noProof/>
           <w:sz w:val="22"/>
-          <w:lang w:val="en-US" w:eastAsia="en-AU"/>
+          <w:lang w:val="en-AU" w:eastAsia="en-AU"/>
         </w:rPr>
       </w:pPr>
       <w:r>
@@ -1471,48 +1451,44 @@
       <w:r>
         <w:rPr>
           <w:noProof/>
-          <w:lang w:val="en-US"/>
+          <w:lang w:val="en-AU"/>
         </w:rPr>
         <w:tab/>
       </w:r>
       <w:r>
         <w:rPr>
           <w:noProof/>
-          <w:lang w:val="en-US"/>
         </w:rPr>
         <w:fldChar w:fldCharType="begin"/>
       </w:r>
       <w:r>
         <w:rPr>
           <w:noProof/>
-          <w:lang w:val="en-US"/>
-        </w:rPr>
-        <w:instrText xml:space="preserve"> PAGEREF _Toc131512677 \h </w:instrText>
-      </w:r>
-      <w:r>
-        <w:rPr>
-          <w:noProof/>
-          <w:lang w:val="en-US"/>
-        </w:rPr>
-      </w:r>
-      <w:r>
-        <w:rPr>
-          <w:noProof/>
-          <w:lang w:val="en-US"/>
+          <w:lang w:val="en-AU"/>
+        </w:rPr>
+        <w:instrText xml:space="preserve"> PAGEREF _Toc131516934 \h </w:instrText>
+      </w:r>
+      <w:r>
+        <w:rPr>
+          <w:noProof/>
+        </w:rPr>
+      </w:r>
+      <w:r>
+        <w:rPr>
+          <w:noProof/>
         </w:rPr>
         <w:fldChar w:fldCharType="separate"/>
       </w:r>
       <w:r>
         <w:rPr>
           <w:noProof/>
-          <w:lang w:val="en-US"/>
+          <w:lang w:val="en-AU"/>
         </w:rPr>
         <w:t>28</w:t>
       </w:r>
       <w:r>
         <w:rPr>
           <w:noProof/>
-          <w:lang w:val="en-US"/>
         </w:rPr>
         <w:fldChar w:fldCharType="end"/>
       </w:r>
@@ -1524,7 +1500,7 @@
           <w:rFonts w:asciiTheme="minorHAnsi" w:eastAsiaTheme="minorEastAsia" w:hAnsiTheme="minorHAnsi"/>
           <w:noProof/>
           <w:sz w:val="22"/>
-          <w:lang w:val="en-US" w:eastAsia="en-AU"/>
+          <w:lang w:val="en-AU" w:eastAsia="en-AU"/>
         </w:rPr>
       </w:pPr>
       <w:r>
@@ -1537,48 +1513,44 @@
       <w:r>
         <w:rPr>
           <w:noProof/>
-          <w:lang w:val="en-US"/>
+          <w:lang w:val="en-AU"/>
         </w:rPr>
         <w:tab/>
       </w:r>
       <w:r>
         <w:rPr>
           <w:noProof/>
-          <w:lang w:val="en-US"/>
         </w:rPr>
         <w:fldChar w:fldCharType="begin"/>
       </w:r>
       <w:r>
         <w:rPr>
           <w:noProof/>
-          <w:lang w:val="en-US"/>
-        </w:rPr>
-        <w:instrText xml:space="preserve"> PAGEREF _Toc131512678 \h </w:instrText>
-      </w:r>
-      <w:r>
-        <w:rPr>
-          <w:noProof/>
-          <w:lang w:val="en-US"/>
-        </w:rPr>
-      </w:r>
-      <w:r>
-        <w:rPr>
-          <w:noProof/>
-          <w:lang w:val="en-US"/>
+          <w:lang w:val="en-AU"/>
+        </w:rPr>
+        <w:instrText xml:space="preserve"> PAGEREF _Toc131516935 \h </w:instrText>
+      </w:r>
+      <w:r>
+        <w:rPr>
+          <w:noProof/>
+        </w:rPr>
+      </w:r>
+      <w:r>
+        <w:rPr>
+          <w:noProof/>
         </w:rPr>
         <w:fldChar w:fldCharType="separate"/>
       </w:r>
       <w:r>
         <w:rPr>
           <w:noProof/>
-          <w:lang w:val="en-US"/>
+          <w:lang w:val="en-AU"/>
         </w:rPr>
         <w:t>31</w:t>
       </w:r>
       <w:r>
         <w:rPr>
           <w:noProof/>
-          <w:lang w:val="en-US"/>
         </w:rPr>
         <w:fldChar w:fldCharType="end"/>
       </w:r>
@@ -1593,61 +1565,57 @@
           <w:rFonts w:asciiTheme="minorHAnsi" w:eastAsiaTheme="minorEastAsia" w:hAnsiTheme="minorHAnsi"/>
           <w:noProof/>
           <w:sz w:val="22"/>
-          <w:lang w:val="en-US" w:eastAsia="en-AU"/>
-        </w:rPr>
-      </w:pPr>
-      <w:r>
-        <w:rPr>
-          <w:noProof/>
-          <w:lang w:val="en-US"/>
-        </w:rPr>
-        <w:t>8.1 Pilot study: Categorizing of responses</w:t>
-      </w:r>
-      <w:r>
-        <w:rPr>
-          <w:noProof/>
-          <w:lang w:val="en-US"/>
+          <w:lang w:val="en-AU" w:eastAsia="en-AU"/>
+        </w:rPr>
+      </w:pPr>
+      <w:r>
+        <w:rPr>
+          <w:noProof/>
+          <w:lang w:val="en-AU"/>
+        </w:rPr>
+        <w:t>8.1 Pilot study: Findings</w:t>
+      </w:r>
+      <w:r>
+        <w:rPr>
+          <w:noProof/>
+          <w:lang w:val="en-AU"/>
         </w:rPr>
         <w:tab/>
       </w:r>
       <w:r>
         <w:rPr>
           <w:noProof/>
-          <w:lang w:val="en-US"/>
         </w:rPr>
         <w:fldChar w:fldCharType="begin"/>
       </w:r>
       <w:r>
         <w:rPr>
           <w:noProof/>
-          <w:lang w:val="en-US"/>
-        </w:rPr>
-        <w:instrText xml:space="preserve"> PAGEREF _Toc131512679 \h </w:instrText>
-      </w:r>
-      <w:r>
-        <w:rPr>
-          <w:noProof/>
-          <w:lang w:val="en-US"/>
-        </w:rPr>
-      </w:r>
-      <w:r>
-        <w:rPr>
-          <w:noProof/>
-          <w:lang w:val="en-US"/>
+          <w:lang w:val="en-AU"/>
+        </w:rPr>
+        <w:instrText xml:space="preserve"> PAGEREF _Toc131516936 \h </w:instrText>
+      </w:r>
+      <w:r>
+        <w:rPr>
+          <w:noProof/>
+        </w:rPr>
+      </w:r>
+      <w:r>
+        <w:rPr>
+          <w:noProof/>
         </w:rPr>
         <w:fldChar w:fldCharType="separate"/>
       </w:r>
       <w:r>
         <w:rPr>
           <w:noProof/>
-          <w:lang w:val="en-US"/>
+          <w:lang w:val="en-AU"/>
         </w:rPr>
         <w:t>31</w:t>
       </w:r>
       <w:r>
         <w:rPr>
           <w:noProof/>
-          <w:lang w:val="en-US"/>
         </w:rPr>
         <w:fldChar w:fldCharType="end"/>
       </w:r>
@@ -1662,61 +1630,57 @@
           <w:rFonts w:asciiTheme="minorHAnsi" w:eastAsiaTheme="minorEastAsia" w:hAnsiTheme="minorHAnsi"/>
           <w:noProof/>
           <w:sz w:val="22"/>
-          <w:lang w:val="en-US" w:eastAsia="en-AU"/>
-        </w:rPr>
-      </w:pPr>
-      <w:r>
-        <w:rPr>
-          <w:noProof/>
-          <w:lang w:val="en-US"/>
-        </w:rPr>
-        <w:t>8.2 Pilot study: Findings</w:t>
-      </w:r>
-      <w:r>
-        <w:rPr>
-          <w:noProof/>
-          <w:lang w:val="en-US"/>
+          <w:lang w:val="en-AU" w:eastAsia="en-AU"/>
+        </w:rPr>
+      </w:pPr>
+      <w:r>
+        <w:rPr>
+          <w:noProof/>
+          <w:lang w:val="en-AU"/>
+        </w:rPr>
+        <w:t>8.2 Materials of replication study</w:t>
+      </w:r>
+      <w:r>
+        <w:rPr>
+          <w:noProof/>
+          <w:lang w:val="en-AU"/>
         </w:rPr>
         <w:tab/>
       </w:r>
       <w:r>
         <w:rPr>
           <w:noProof/>
-          <w:lang w:val="en-US"/>
         </w:rPr>
         <w:fldChar w:fldCharType="begin"/>
       </w:r>
       <w:r>
         <w:rPr>
           <w:noProof/>
-          <w:lang w:val="en-US"/>
-        </w:rPr>
-        <w:instrText xml:space="preserve"> PAGEREF _Toc131512680 \h </w:instrText>
-      </w:r>
-      <w:r>
-        <w:rPr>
-          <w:noProof/>
-          <w:lang w:val="en-US"/>
-        </w:rPr>
-      </w:r>
-      <w:r>
-        <w:rPr>
-          <w:noProof/>
-          <w:lang w:val="en-US"/>
+          <w:lang w:val="en-AU"/>
+        </w:rPr>
+        <w:instrText xml:space="preserve"> PAGEREF _Toc131516937 \h </w:instrText>
+      </w:r>
+      <w:r>
+        <w:rPr>
+          <w:noProof/>
+        </w:rPr>
+      </w:r>
+      <w:r>
+        <w:rPr>
+          <w:noProof/>
         </w:rPr>
         <w:fldChar w:fldCharType="separate"/>
       </w:r>
       <w:r>
         <w:rPr>
           <w:noProof/>
-          <w:lang w:val="en-US"/>
-        </w:rPr>
-        <w:t>36</w:t>
-      </w:r>
-      <w:r>
-        <w:rPr>
-          <w:noProof/>
-          <w:lang w:val="en-US"/>
+          <w:lang w:val="en-AU"/>
+        </w:rPr>
+        <w:t>34</w:t>
+      </w:r>
+      <w:r>
+        <w:rPr>
+          <w:noProof/>
         </w:rPr>
         <w:fldChar w:fldCharType="end"/>
       </w:r>
@@ -1731,268 +1695,57 @@
           <w:rFonts w:asciiTheme="minorHAnsi" w:eastAsiaTheme="minorEastAsia" w:hAnsiTheme="minorHAnsi"/>
           <w:noProof/>
           <w:sz w:val="22"/>
-          <w:lang w:val="en-US" w:eastAsia="en-AU"/>
-        </w:rPr>
-      </w:pPr>
-      <w:r>
-        <w:rPr>
-          <w:noProof/>
-          <w:lang w:val="en-US"/>
-        </w:rPr>
-        <w:t>8.3 Replication study: Materials</w:t>
-      </w:r>
-      <w:r>
-        <w:rPr>
-          <w:noProof/>
-          <w:lang w:val="en-US"/>
+          <w:lang w:val="en-AU" w:eastAsia="en-AU"/>
+        </w:rPr>
+      </w:pPr>
+      <w:r>
+        <w:rPr>
+          <w:noProof/>
+          <w:lang w:val="en-AU"/>
+        </w:rPr>
+        <w:t>8.3 Materials of follow-up study</w:t>
+      </w:r>
+      <w:r>
+        <w:rPr>
+          <w:noProof/>
+          <w:lang w:val="en-AU"/>
         </w:rPr>
         <w:tab/>
       </w:r>
       <w:r>
         <w:rPr>
           <w:noProof/>
-          <w:lang w:val="en-US"/>
         </w:rPr>
         <w:fldChar w:fldCharType="begin"/>
       </w:r>
       <w:r>
         <w:rPr>
           <w:noProof/>
-          <w:lang w:val="en-US"/>
-        </w:rPr>
-        <w:instrText xml:space="preserve"> PAGEREF _Toc131512681 \h </w:instrText>
-      </w:r>
-      <w:r>
-        <w:rPr>
-          <w:noProof/>
-          <w:lang w:val="en-US"/>
-        </w:rPr>
-      </w:r>
-      <w:r>
-        <w:rPr>
-          <w:noProof/>
-          <w:lang w:val="en-US"/>
+          <w:lang w:val="en-AU"/>
+        </w:rPr>
+        <w:instrText xml:space="preserve"> PAGEREF _Toc131516938 \h </w:instrText>
+      </w:r>
+      <w:r>
+        <w:rPr>
+          <w:noProof/>
+        </w:rPr>
+      </w:r>
+      <w:r>
+        <w:rPr>
+          <w:noProof/>
         </w:rPr>
         <w:fldChar w:fldCharType="separate"/>
       </w:r>
       <w:r>
         <w:rPr>
           <w:noProof/>
-          <w:lang w:val="en-US"/>
-        </w:rPr>
-        <w:t>37</w:t>
-      </w:r>
-      <w:r>
-        <w:rPr>
-          <w:noProof/>
-          <w:lang w:val="en-US"/>
-        </w:rPr>
-        <w:fldChar w:fldCharType="end"/>
-      </w:r>
-    </w:p>
-    <w:p>
-      <w:pPr>
-        <w:pStyle w:val="Verzeichnis2"/>
-        <w:tabs>
-          <w:tab w:val="right" w:leader="dot" w:pos="7927"/>
-        </w:tabs>
-        <w:rPr>
-          <w:rFonts w:asciiTheme="minorHAnsi" w:eastAsiaTheme="minorEastAsia" w:hAnsiTheme="minorHAnsi"/>
-          <w:noProof/>
-          <w:sz w:val="22"/>
-          <w:lang w:val="en-US" w:eastAsia="en-AU"/>
-        </w:rPr>
-      </w:pPr>
-      <w:r>
-        <w:rPr>
-          <w:noProof/>
-          <w:lang w:val="en-US"/>
-        </w:rPr>
-        <w:t>8.4 Replication study: Categorizing of responses</w:t>
-      </w:r>
-      <w:r>
-        <w:rPr>
-          <w:noProof/>
-          <w:lang w:val="en-US"/>
-        </w:rPr>
-        <w:tab/>
-      </w:r>
-      <w:r>
-        <w:rPr>
-          <w:noProof/>
-          <w:lang w:val="en-US"/>
-        </w:rPr>
-        <w:fldChar w:fldCharType="begin"/>
-      </w:r>
-      <w:r>
-        <w:rPr>
-          <w:noProof/>
-          <w:lang w:val="en-US"/>
-        </w:rPr>
-        <w:instrText xml:space="preserve"> PAGEREF _Toc131512682 \h </w:instrText>
-      </w:r>
-      <w:r>
-        <w:rPr>
-          <w:noProof/>
-          <w:lang w:val="en-US"/>
-        </w:rPr>
-      </w:r>
-      <w:r>
-        <w:rPr>
-          <w:noProof/>
-          <w:lang w:val="en-US"/>
-        </w:rPr>
-        <w:fldChar w:fldCharType="separate"/>
-      </w:r>
-      <w:r>
-        <w:rPr>
-          <w:noProof/>
-          <w:lang w:val="en-US"/>
-        </w:rPr>
-        <w:t>38</w:t>
-      </w:r>
-      <w:r>
-        <w:rPr>
-          <w:noProof/>
-          <w:lang w:val="en-US"/>
-        </w:rPr>
-        <w:fldChar w:fldCharType="end"/>
-      </w:r>
-    </w:p>
-    <w:p>
-      <w:pPr>
-        <w:pStyle w:val="Verzeichnis2"/>
-        <w:tabs>
-          <w:tab w:val="right" w:leader="dot" w:pos="7927"/>
-        </w:tabs>
-        <w:rPr>
-          <w:rFonts w:asciiTheme="minorHAnsi" w:eastAsiaTheme="minorEastAsia" w:hAnsiTheme="minorHAnsi"/>
-          <w:noProof/>
-          <w:sz w:val="22"/>
-          <w:lang w:val="en-US" w:eastAsia="en-AU"/>
-        </w:rPr>
-      </w:pPr>
-      <w:r>
-        <w:rPr>
-          <w:noProof/>
-          <w:lang w:val="en-US"/>
-        </w:rPr>
-        <w:t>8.5 Follow-up study: Materials</w:t>
-      </w:r>
-      <w:r>
-        <w:rPr>
-          <w:noProof/>
-          <w:lang w:val="en-US"/>
-        </w:rPr>
-        <w:tab/>
-      </w:r>
-      <w:r>
-        <w:rPr>
-          <w:noProof/>
-          <w:lang w:val="en-US"/>
-        </w:rPr>
-        <w:fldChar w:fldCharType="begin"/>
-      </w:r>
-      <w:r>
-        <w:rPr>
-          <w:noProof/>
-          <w:lang w:val="en-US"/>
-        </w:rPr>
-        <w:instrText xml:space="preserve"> PAGEREF _Toc131512683 \h </w:instrText>
-      </w:r>
-      <w:r>
-        <w:rPr>
-          <w:noProof/>
-          <w:lang w:val="en-US"/>
-        </w:rPr>
-      </w:r>
-      <w:r>
-        <w:rPr>
-          <w:noProof/>
-          <w:lang w:val="en-US"/>
-        </w:rPr>
-        <w:fldChar w:fldCharType="separate"/>
-      </w:r>
-      <w:r>
-        <w:rPr>
-          <w:noProof/>
-          <w:lang w:val="en-US"/>
-        </w:rPr>
-        <w:t>55</w:t>
-      </w:r>
-      <w:r>
-        <w:rPr>
-          <w:noProof/>
-          <w:lang w:val="en-US"/>
-        </w:rPr>
-        <w:fldChar w:fldCharType="end"/>
-      </w:r>
-    </w:p>
-    <w:p>
-      <w:pPr>
-        <w:pStyle w:val="Verzeichnis2"/>
-        <w:tabs>
-          <w:tab w:val="right" w:leader="dot" w:pos="7927"/>
-        </w:tabs>
-        <w:rPr>
-          <w:rFonts w:asciiTheme="minorHAnsi" w:eastAsiaTheme="minorEastAsia" w:hAnsiTheme="minorHAnsi"/>
-          <w:noProof/>
-          <w:sz w:val="22"/>
-          <w:lang w:val="en-US" w:eastAsia="en-AU"/>
-        </w:rPr>
-      </w:pPr>
-      <w:r>
-        <w:rPr>
-          <w:noProof/>
-          <w:lang w:val="en-US"/>
-        </w:rPr>
-        <w:t>8.6 Follow-up study: Categorizing of responses</w:t>
-      </w:r>
-      <w:r>
-        <w:rPr>
-          <w:noProof/>
-          <w:lang w:val="en-US"/>
-        </w:rPr>
-        <w:tab/>
-      </w:r>
-      <w:r>
-        <w:rPr>
-          <w:noProof/>
-          <w:lang w:val="en-US"/>
-        </w:rPr>
-        <w:fldChar w:fldCharType="begin"/>
-      </w:r>
-      <w:r>
-        <w:rPr>
-          <w:noProof/>
-          <w:lang w:val="en-US"/>
-        </w:rPr>
-        <w:instrText xml:space="preserve"> PAGEREF _Toc131512684 \h </w:instrText>
-      </w:r>
-      <w:r>
-        <w:rPr>
-          <w:noProof/>
-          <w:lang w:val="en-US"/>
-        </w:rPr>
-      </w:r>
-      <w:r>
-        <w:rPr>
-          <w:noProof/>
-          <w:lang w:val="en-US"/>
-        </w:rPr>
-        <w:fldChar w:fldCharType="separate"/>
-      </w:r>
-      <w:r>
-        <w:rPr>
-          <w:noProof/>
-          <w:lang w:val="en-US"/>
-        </w:rPr>
-        <w:t>57</w:t>
-      </w:r>
-      <w:r>
-        <w:rPr>
-          <w:noProof/>
-          <w:lang w:val="en-US"/>
+          <w:lang w:val="en-AU"/>
+        </w:rPr>
+        <w:t>35</w:t>
+      </w:r>
+      <w:r>
+        <w:rPr>
+          <w:noProof/>
         </w:rPr>
         <w:fldChar w:fldCharType="end"/>
       </w:r>
@@ -2075,13 +1828,13 @@
         <w:tabs>
           <w:tab w:val="right" w:leader="dot" w:pos="7927"/>
         </w:tabs>
-        <w:spacing w:line="276" w:lineRule="auto"/>
+        <w:spacing w:line="360" w:lineRule="auto"/>
         <w:jc w:val="both"/>
         <w:rPr>
           <w:rFonts w:asciiTheme="minorHAnsi" w:eastAsiaTheme="minorEastAsia" w:hAnsiTheme="minorHAnsi"/>
           <w:noProof/>
           <w:sz w:val="22"/>
-          <w:lang w:val="en-US" w:eastAsia="en-AU"/>
+          <w:lang w:val="en-AU" w:eastAsia="en-AU"/>
         </w:rPr>
       </w:pPr>
       <w:r>
@@ -2102,7 +1855,7 @@
         </w:rPr>
         <w:fldChar w:fldCharType="separate"/>
       </w:r>
-      <w:hyperlink w:anchor="_Toc131420441" w:history="1">
+      <w:hyperlink w:anchor="_Toc131516883" w:history="1">
         <w:r>
           <w:rPr>
             <w:rStyle w:val="Hyperlink"/>
@@ -2115,7 +1868,6 @@
           <w:rPr>
             <w:noProof/>
             <w:webHidden/>
-            <w:lang w:val="en-US"/>
           </w:rPr>
           <w:tab/>
         </w:r>
@@ -2123,7 +1875,6 @@
           <w:rPr>
             <w:noProof/>
             <w:webHidden/>
-            <w:lang w:val="en-US"/>
           </w:rPr>
           <w:fldChar w:fldCharType="begin"/>
         </w:r>
@@ -2131,22 +1882,19 @@
           <w:rPr>
             <w:noProof/>
             <w:webHidden/>
-            <w:lang w:val="en-US"/>
           </w:rPr>
-          <w:instrText xml:space="preserve"> PAGEREF _Toc131420441 \h </w:instrText>
+          <w:instrText xml:space="preserve"> PAGEREF _Toc131516883 \h </w:instrText>
         </w:r>
         <w:r>
           <w:rPr>
             <w:noProof/>
             <w:webHidden/>
-            <w:lang w:val="en-US"/>
           </w:rPr>
         </w:r>
         <w:r>
           <w:rPr>
             <w:noProof/>
             <w:webHidden/>
-            <w:lang w:val="en-US"/>
           </w:rPr>
           <w:fldChar w:fldCharType="separate"/>
         </w:r>
@@ -2154,7 +1902,6 @@
           <w:rPr>
             <w:noProof/>
             <w:webHidden/>
-            <w:lang w:val="en-US"/>
           </w:rPr>
           <w:t>13</w:t>
         </w:r>
@@ -2162,7 +1909,6 @@
           <w:rPr>
             <w:noProof/>
             <w:webHidden/>
-            <w:lang w:val="en-US"/>
           </w:rPr>
           <w:fldChar w:fldCharType="end"/>
         </w:r>
@@ -2174,16 +1920,16 @@
         <w:tabs>
           <w:tab w:val="right" w:leader="dot" w:pos="7927"/>
         </w:tabs>
-        <w:spacing w:line="276" w:lineRule="auto"/>
+        <w:spacing w:line="360" w:lineRule="auto"/>
         <w:jc w:val="both"/>
         <w:rPr>
           <w:rFonts w:asciiTheme="minorHAnsi" w:eastAsiaTheme="minorEastAsia" w:hAnsiTheme="minorHAnsi"/>
           <w:noProof/>
           <w:sz w:val="22"/>
-          <w:lang w:val="en-US" w:eastAsia="en-AU"/>
-        </w:rPr>
-      </w:pPr>
-      <w:hyperlink w:anchor="_Toc131420442" w:history="1">
+          <w:lang w:val="en-AU" w:eastAsia="en-AU"/>
+        </w:rPr>
+      </w:pPr>
+      <w:hyperlink w:anchor="_Toc131516884" w:history="1">
         <w:r>
           <w:rPr>
             <w:rStyle w:val="Hyperlink"/>
@@ -2196,7 +1942,6 @@
           <w:rPr>
             <w:noProof/>
             <w:webHidden/>
-            <w:lang w:val="en-US"/>
           </w:rPr>
           <w:tab/>
         </w:r>
@@ -2204,7 +1949,6 @@
           <w:rPr>
             <w:noProof/>
             <w:webHidden/>
-            <w:lang w:val="en-US"/>
           </w:rPr>
           <w:fldChar w:fldCharType="begin"/>
         </w:r>
@@ -2212,22 +1956,19 @@
           <w:rPr>
             <w:noProof/>
             <w:webHidden/>
-            <w:lang w:val="en-US"/>
           </w:rPr>
-          <w:instrText xml:space="preserve"> PAGEREF _Toc131420442 \h </w:instrText>
+          <w:instrText xml:space="preserve"> PAGEREF _Toc131516884 \h </w:instrText>
         </w:r>
         <w:r>
           <w:rPr>
             <w:noProof/>
             <w:webHidden/>
-            <w:lang w:val="en-US"/>
           </w:rPr>
         </w:r>
         <w:r>
           <w:rPr>
             <w:noProof/>
             <w:webHidden/>
-            <w:lang w:val="en-US"/>
           </w:rPr>
           <w:fldChar w:fldCharType="separate"/>
         </w:r>
@@ -2235,7 +1976,6 @@
           <w:rPr>
             <w:noProof/>
             <w:webHidden/>
-            <w:lang w:val="en-US"/>
           </w:rPr>
           <w:t>14</w:t>
         </w:r>
@@ -2243,7 +1983,6 @@
           <w:rPr>
             <w:noProof/>
             <w:webHidden/>
-            <w:lang w:val="en-US"/>
           </w:rPr>
           <w:fldChar w:fldCharType="end"/>
         </w:r>
@@ -2255,16 +1994,16 @@
         <w:tabs>
           <w:tab w:val="right" w:leader="dot" w:pos="7927"/>
         </w:tabs>
-        <w:spacing w:line="276" w:lineRule="auto"/>
+        <w:spacing w:line="360" w:lineRule="auto"/>
         <w:jc w:val="both"/>
         <w:rPr>
           <w:rFonts w:asciiTheme="minorHAnsi" w:eastAsiaTheme="minorEastAsia" w:hAnsiTheme="minorHAnsi"/>
           <w:noProof/>
           <w:sz w:val="22"/>
-          <w:lang w:val="en-US" w:eastAsia="en-AU"/>
-        </w:rPr>
-      </w:pPr>
-      <w:hyperlink w:anchor="_Toc131420443" w:history="1">
+          <w:lang w:val="en-AU" w:eastAsia="en-AU"/>
+        </w:rPr>
+      </w:pPr>
+      <w:hyperlink w:anchor="_Toc131516885" w:history="1">
         <w:r>
           <w:rPr>
             <w:rStyle w:val="Hyperlink"/>
@@ -2277,7 +2016,6 @@
           <w:rPr>
             <w:noProof/>
             <w:webHidden/>
-            <w:lang w:val="en-US"/>
           </w:rPr>
           <w:tab/>
         </w:r>
@@ -2285,7 +2023,6 @@
           <w:rPr>
             <w:noProof/>
             <w:webHidden/>
-            <w:lang w:val="en-US"/>
           </w:rPr>
           <w:fldChar w:fldCharType="begin"/>
         </w:r>
@@ -2293,22 +2030,19 @@
           <w:rPr>
             <w:noProof/>
             <w:webHidden/>
-            <w:lang w:val="en-US"/>
           </w:rPr>
-          <w:instrText xml:space="preserve"> PAGEREF _Toc131420443 \h </w:instrText>
+          <w:instrText xml:space="preserve"> PAGEREF _Toc131516885 \h </w:instrText>
         </w:r>
         <w:r>
           <w:rPr>
             <w:noProof/>
             <w:webHidden/>
-            <w:lang w:val="en-US"/>
           </w:rPr>
         </w:r>
         <w:r>
           <w:rPr>
             <w:noProof/>
             <w:webHidden/>
-            <w:lang w:val="en-US"/>
           </w:rPr>
           <w:fldChar w:fldCharType="separate"/>
         </w:r>
@@ -2316,7 +2050,6 @@
           <w:rPr>
             <w:noProof/>
             <w:webHidden/>
-            <w:lang w:val="en-US"/>
           </w:rPr>
           <w:t>16</w:t>
         </w:r>
@@ -2324,7 +2057,6 @@
           <w:rPr>
             <w:noProof/>
             <w:webHidden/>
-            <w:lang w:val="en-US"/>
           </w:rPr>
           <w:fldChar w:fldCharType="end"/>
         </w:r>
@@ -2336,16 +2068,16 @@
         <w:tabs>
           <w:tab w:val="right" w:leader="dot" w:pos="7927"/>
         </w:tabs>
-        <w:spacing w:line="276" w:lineRule="auto"/>
+        <w:spacing w:line="360" w:lineRule="auto"/>
         <w:jc w:val="both"/>
         <w:rPr>
           <w:rFonts w:asciiTheme="minorHAnsi" w:eastAsiaTheme="minorEastAsia" w:hAnsiTheme="minorHAnsi"/>
           <w:noProof/>
           <w:sz w:val="22"/>
-          <w:lang w:val="en-US" w:eastAsia="en-AU"/>
-        </w:rPr>
-      </w:pPr>
-      <w:hyperlink w:anchor="_Toc131420444" w:history="1">
+          <w:lang w:val="en-AU" w:eastAsia="en-AU"/>
+        </w:rPr>
+      </w:pPr>
+      <w:hyperlink w:anchor="_Toc131516886" w:history="1">
         <w:r>
           <w:rPr>
             <w:rStyle w:val="Hyperlink"/>
@@ -2358,7 +2090,6 @@
           <w:rPr>
             <w:noProof/>
             <w:webHidden/>
-            <w:lang w:val="en-US"/>
           </w:rPr>
           <w:tab/>
         </w:r>
@@ -2366,7 +2097,6 @@
           <w:rPr>
             <w:noProof/>
             <w:webHidden/>
-            <w:lang w:val="en-US"/>
           </w:rPr>
           <w:fldChar w:fldCharType="begin"/>
         </w:r>
@@ -2374,22 +2104,19 @@
           <w:rPr>
             <w:noProof/>
             <w:webHidden/>
-            <w:lang w:val="en-US"/>
           </w:rPr>
-          <w:instrText xml:space="preserve"> PAGEREF _Toc131420444 \h </w:instrText>
+          <w:instrText xml:space="preserve"> PAGEREF _Toc131516886 \h </w:instrText>
         </w:r>
         <w:r>
           <w:rPr>
             <w:noProof/>
             <w:webHidden/>
-            <w:lang w:val="en-US"/>
           </w:rPr>
         </w:r>
         <w:r>
           <w:rPr>
             <w:noProof/>
             <w:webHidden/>
-            <w:lang w:val="en-US"/>
           </w:rPr>
           <w:fldChar w:fldCharType="separate"/>
         </w:r>
@@ -2397,7 +2124,6 @@
           <w:rPr>
             <w:noProof/>
             <w:webHidden/>
-            <w:lang w:val="en-US"/>
           </w:rPr>
           <w:t>20</w:t>
         </w:r>
@@ -2405,7 +2131,6 @@
           <w:rPr>
             <w:noProof/>
             <w:webHidden/>
-            <w:lang w:val="en-US"/>
           </w:rPr>
           <w:fldChar w:fldCharType="end"/>
         </w:r>
@@ -2413,9 +2138,304 @@
     </w:p>
     <w:p>
       <w:pPr>
+        <w:pStyle w:val="Abbildungsverzeichnis"/>
+        <w:tabs>
+          <w:tab w:val="right" w:leader="dot" w:pos="7927"/>
+        </w:tabs>
         <w:spacing w:line="360" w:lineRule="auto"/>
         <w:jc w:val="both"/>
         <w:rPr>
+          <w:rFonts w:asciiTheme="minorHAnsi" w:eastAsiaTheme="minorEastAsia" w:hAnsiTheme="minorHAnsi"/>
+          <w:noProof/>
+          <w:sz w:val="22"/>
+          <w:lang w:val="en-AU" w:eastAsia="en-AU"/>
+        </w:rPr>
+      </w:pPr>
+      <w:hyperlink w:anchor="_Toc131516887" w:history="1">
+        <w:r>
+          <w:rPr>
+            <w:rStyle w:val="Hyperlink"/>
+            <w:noProof/>
+            <w:lang w:val="en-US"/>
+          </w:rPr>
+          <w:t>Figure 5: Overall preference of enforcement-oriented suggestions in the follow-up study.</w:t>
+        </w:r>
+        <w:r>
+          <w:rPr>
+            <w:noProof/>
+            <w:webHidden/>
+          </w:rPr>
+          <w:tab/>
+        </w:r>
+        <w:r>
+          <w:rPr>
+            <w:noProof/>
+            <w:webHidden/>
+          </w:rPr>
+          <w:fldChar w:fldCharType="begin"/>
+        </w:r>
+        <w:r>
+          <w:rPr>
+            <w:noProof/>
+            <w:webHidden/>
+          </w:rPr>
+          <w:instrText xml:space="preserve"> PAGEREF _Toc131516887 \h </w:instrText>
+        </w:r>
+        <w:r>
+          <w:rPr>
+            <w:noProof/>
+            <w:webHidden/>
+          </w:rPr>
+        </w:r>
+        <w:r>
+          <w:rPr>
+            <w:noProof/>
+            <w:webHidden/>
+          </w:rPr>
+          <w:fldChar w:fldCharType="separate"/>
+        </w:r>
+        <w:r>
+          <w:rPr>
+            <w:noProof/>
+            <w:webHidden/>
+          </w:rPr>
+          <w:t>24</w:t>
+        </w:r>
+        <w:r>
+          <w:rPr>
+            <w:noProof/>
+            <w:webHidden/>
+          </w:rPr>
+          <w:fldChar w:fldCharType="end"/>
+        </w:r>
+      </w:hyperlink>
+    </w:p>
+    <w:p>
+      <w:pPr>
+        <w:pStyle w:val="Abbildungsverzeichnis"/>
+        <w:tabs>
+          <w:tab w:val="right" w:leader="dot" w:pos="7927"/>
+        </w:tabs>
+        <w:spacing w:line="360" w:lineRule="auto"/>
+        <w:jc w:val="both"/>
+        <w:rPr>
+          <w:rFonts w:asciiTheme="minorHAnsi" w:eastAsiaTheme="minorEastAsia" w:hAnsiTheme="minorHAnsi"/>
+          <w:noProof/>
+          <w:sz w:val="22"/>
+          <w:lang w:val="en-AU" w:eastAsia="en-AU"/>
+        </w:rPr>
+      </w:pPr>
+      <w:hyperlink w:anchor="_Toc131516888" w:history="1">
+        <w:r>
+          <w:rPr>
+            <w:rStyle w:val="Hyperlink"/>
+            <w:noProof/>
+            <w:lang w:val="en-US"/>
+          </w:rPr>
+          <w:t>Figure 6: Perceived reliability of vignette in pilot study of replication study</w:t>
+        </w:r>
+        <w:r>
+          <w:rPr>
+            <w:noProof/>
+            <w:webHidden/>
+          </w:rPr>
+          <w:tab/>
+        </w:r>
+        <w:r>
+          <w:rPr>
+            <w:noProof/>
+            <w:webHidden/>
+          </w:rPr>
+          <w:fldChar w:fldCharType="begin"/>
+        </w:r>
+        <w:r>
+          <w:rPr>
+            <w:noProof/>
+            <w:webHidden/>
+          </w:rPr>
+          <w:instrText xml:space="preserve"> PAGEREF _Toc131516888 \h </w:instrText>
+        </w:r>
+        <w:r>
+          <w:rPr>
+            <w:noProof/>
+            <w:webHidden/>
+          </w:rPr>
+        </w:r>
+        <w:r>
+          <w:rPr>
+            <w:noProof/>
+            <w:webHidden/>
+          </w:rPr>
+          <w:fldChar w:fldCharType="separate"/>
+        </w:r>
+        <w:r>
+          <w:rPr>
+            <w:noProof/>
+            <w:webHidden/>
+          </w:rPr>
+          <w:t>31</w:t>
+        </w:r>
+        <w:r>
+          <w:rPr>
+            <w:noProof/>
+            <w:webHidden/>
+          </w:rPr>
+          <w:fldChar w:fldCharType="end"/>
+        </w:r>
+      </w:hyperlink>
+    </w:p>
+    <w:p>
+      <w:pPr>
+        <w:pStyle w:val="Abbildungsverzeichnis"/>
+        <w:tabs>
+          <w:tab w:val="right" w:leader="dot" w:pos="7927"/>
+        </w:tabs>
+        <w:spacing w:line="360" w:lineRule="auto"/>
+        <w:jc w:val="both"/>
+        <w:rPr>
+          <w:rFonts w:asciiTheme="minorHAnsi" w:eastAsiaTheme="minorEastAsia" w:hAnsiTheme="minorHAnsi"/>
+          <w:noProof/>
+          <w:sz w:val="22"/>
+          <w:lang w:val="en-AU" w:eastAsia="en-AU"/>
+        </w:rPr>
+      </w:pPr>
+      <w:hyperlink w:anchor="_Toc131516889" w:history="1">
+        <w:r>
+          <w:rPr>
+            <w:rStyle w:val="Hyperlink"/>
+            <w:noProof/>
+            <w:lang w:val="en-US"/>
+          </w:rPr>
+          <w:t>Figure 7: Participants in pilot study of replication study favor enforcement-oriented measurements overall.</w:t>
+        </w:r>
+        <w:r>
+          <w:rPr>
+            <w:noProof/>
+            <w:webHidden/>
+          </w:rPr>
+          <w:tab/>
+        </w:r>
+        <w:r>
+          <w:rPr>
+            <w:noProof/>
+            <w:webHidden/>
+          </w:rPr>
+          <w:fldChar w:fldCharType="begin"/>
+        </w:r>
+        <w:r>
+          <w:rPr>
+            <w:noProof/>
+            <w:webHidden/>
+          </w:rPr>
+          <w:instrText xml:space="preserve"> PAGEREF _Toc131516889 \h </w:instrText>
+        </w:r>
+        <w:r>
+          <w:rPr>
+            <w:noProof/>
+            <w:webHidden/>
+          </w:rPr>
+        </w:r>
+        <w:r>
+          <w:rPr>
+            <w:noProof/>
+            <w:webHidden/>
+          </w:rPr>
+          <w:fldChar w:fldCharType="separate"/>
+        </w:r>
+        <w:r>
+          <w:rPr>
+            <w:noProof/>
+            <w:webHidden/>
+          </w:rPr>
+          <w:t>32</w:t>
+        </w:r>
+        <w:r>
+          <w:rPr>
+            <w:noProof/>
+            <w:webHidden/>
+          </w:rPr>
+          <w:fldChar w:fldCharType="end"/>
+        </w:r>
+      </w:hyperlink>
+    </w:p>
+    <w:p>
+      <w:pPr>
+        <w:pStyle w:val="Abbildungsverzeichnis"/>
+        <w:tabs>
+          <w:tab w:val="right" w:leader="dot" w:pos="7927"/>
+        </w:tabs>
+        <w:spacing w:line="360" w:lineRule="auto"/>
+        <w:jc w:val="both"/>
+        <w:rPr>
+          <w:rFonts w:asciiTheme="minorHAnsi" w:eastAsiaTheme="minorEastAsia" w:hAnsiTheme="minorHAnsi"/>
+          <w:noProof/>
+          <w:sz w:val="22"/>
+          <w:lang w:val="en-AU" w:eastAsia="en-AU"/>
+        </w:rPr>
+      </w:pPr>
+      <w:hyperlink w:anchor="_Toc131516890" w:history="1">
+        <w:r>
+          <w:rPr>
+            <w:rStyle w:val="Hyperlink"/>
+            <w:noProof/>
+          </w:rPr>
+          <w:t>Figure 8: Participants' categorized responses in pilot study of replication study.</w:t>
+        </w:r>
+        <w:r>
+          <w:rPr>
+            <w:noProof/>
+            <w:webHidden/>
+          </w:rPr>
+          <w:tab/>
+        </w:r>
+        <w:r>
+          <w:rPr>
+            <w:noProof/>
+            <w:webHidden/>
+          </w:rPr>
+          <w:fldChar w:fldCharType="begin"/>
+        </w:r>
+        <w:r>
+          <w:rPr>
+            <w:noProof/>
+            <w:webHidden/>
+          </w:rPr>
+          <w:instrText xml:space="preserve"> PAGEREF _Toc131516890 \h </w:instrText>
+        </w:r>
+        <w:r>
+          <w:rPr>
+            <w:noProof/>
+            <w:webHidden/>
+          </w:rPr>
+        </w:r>
+        <w:r>
+          <w:rPr>
+            <w:noProof/>
+            <w:webHidden/>
+          </w:rPr>
+          <w:fldChar w:fldCharType="separate"/>
+        </w:r>
+        <w:r>
+          <w:rPr>
+            <w:noProof/>
+            <w:webHidden/>
+          </w:rPr>
+          <w:t>33</w:t>
+        </w:r>
+        <w:r>
+          <w:rPr>
+            <w:noProof/>
+            <w:webHidden/>
+          </w:rPr>
+          <w:fldChar w:fldCharType="end"/>
+        </w:r>
+      </w:hyperlink>
+    </w:p>
+    <w:p>
+      <w:pPr>
+        <w:spacing w:line="360" w:lineRule="auto"/>
+        <w:jc w:val="both"/>
+        <w:rPr>
           <w:lang w:val="en-US"/>
         </w:rPr>
       </w:pPr>
@@ -2550,7 +2570,7 @@
           <w:lang w:val="en-US"/>
         </w:rPr>
       </w:pPr>
-      <w:bookmarkStart w:id="0" w:name="_Toc131512665"/>
+      <w:bookmarkStart w:id="0" w:name="_Toc131516922"/>
       <w:r>
         <w:rPr>
           <w:lang w:val="en-US"/>
@@ -3344,7 +3364,7 @@
           <w:lang w:val="en-US"/>
         </w:rPr>
       </w:pPr>
-      <w:bookmarkStart w:id="1" w:name="_Toc131512666"/>
+      <w:bookmarkStart w:id="1" w:name="_Toc131516923"/>
       <w:r>
         <w:rPr>
           <w:lang w:val="en-US"/>
@@ -5529,7 +5549,7 @@
           <w:lang w:val="en-US"/>
         </w:rPr>
       </w:pPr>
-      <w:bookmarkStart w:id="2" w:name="_Toc131512667"/>
+      <w:bookmarkStart w:id="2" w:name="_Toc131516924"/>
       <w:r>
         <w:rPr>
           <w:lang w:val="en-US"/>
@@ -5672,7 +5692,7 @@
       <w:pPr>
         <w:pStyle w:val="berschrift2"/>
       </w:pPr>
-      <w:bookmarkStart w:id="3" w:name="_Toc131512668"/>
+      <w:bookmarkStart w:id="3" w:name="_Toc131516925"/>
       <w:r>
         <w:t>3.1 Study design</w:t>
       </w:r>
@@ -5891,7 +5911,28 @@
         <w:rPr>
           <w:lang w:val="en-US"/>
         </w:rPr>
-        <w:t xml:space="preserve"> if the proposed solution lacked a suggestion and are therefore excluded from the analysis. Participants’ answers and their categorizations are given in the appendix. The remaining three categories are ordered as follows: </w:t>
+        <w:t xml:space="preserve"> if the proposed solution lacked a suggestion and are therefore excluded from the analysis. Participants’ answers and their categorizations </w:t>
+      </w:r>
+      <w:r>
+        <w:rPr>
+          <w:lang w:val="en-US"/>
+        </w:rPr>
+        <w:t xml:space="preserve">can be found here: </w:t>
+      </w:r>
+      <w:hyperlink r:id="rId9" w:history="1">
+        <w:r>
+          <w:rPr>
+            <w:rStyle w:val="Hyperlink"/>
+            <w:lang w:val="en-US"/>
+          </w:rPr>
+          <w:t>https://tinyurl.com/bdexsaz7</w:t>
+        </w:r>
+      </w:hyperlink>
+      <w:r>
+        <w:rPr>
+          <w:lang w:val="en-US"/>
+        </w:rPr>
+        <w:t xml:space="preserve">. The remaining three categories are ordered as follows: </w:t>
       </w:r>
       <w:r>
         <w:rPr>
@@ -5955,7 +5996,7 @@
         </w:rPr>
         <w:t xml:space="preserve">As preregistered at </w:t>
       </w:r>
-      <w:hyperlink r:id="rId9" w:history="1">
+      <w:hyperlink r:id="rId10" w:history="1">
         <w:r>
           <w:rPr>
             <w:rStyle w:val="Hyperlink"/>
@@ -6056,7 +6097,7 @@
         </w:rPr>
         <w:t xml:space="preserve"> package for the effect coefficients are used. The code for the analysis can be found here: </w:t>
       </w:r>
-      <w:hyperlink r:id="rId10" w:history="1">
+      <w:hyperlink r:id="rId11" w:history="1">
         <w:r>
           <w:rPr>
             <w:rStyle w:val="Hyperlink"/>
@@ -6101,7 +6142,28 @@
         <w:rPr>
           <w:lang w:val="en-US"/>
         </w:rPr>
-        <w:t xml:space="preserve"> total of 60 participants. Participants’ answers as well as the findings of the pilot study can be found in the appendix.</w:t>
+        <w:t xml:space="preserve"> total of 60 participants. Participants’ answers as well as the findings of the pilot study can be </w:t>
+      </w:r>
+      <w:r>
+        <w:rPr>
+          <w:lang w:val="en-US"/>
+        </w:rPr>
+        <w:t xml:space="preserve">found here: </w:t>
+      </w:r>
+      <w:hyperlink r:id="rId12" w:history="1">
+        <w:r>
+          <w:rPr>
+            <w:rStyle w:val="Hyperlink"/>
+            <w:lang w:val="en-US"/>
+          </w:rPr>
+          <w:t>https://tinyurl.com/9rj4ya2j</w:t>
+        </w:r>
+      </w:hyperlink>
+      <w:r>
+        <w:rPr>
+          <w:lang w:val="en-US"/>
+        </w:rPr>
+        <w:t>.</w:t>
       </w:r>
     </w:p>
     <w:p>
@@ -6391,7 +6453,7 @@
       <w:pPr>
         <w:pStyle w:val="berschrift2"/>
       </w:pPr>
-      <w:bookmarkStart w:id="4" w:name="_Toc131512669"/>
+      <w:bookmarkStart w:id="4" w:name="_Toc131516926"/>
       <w:r>
         <w:t>3.</w:t>
       </w:r>
@@ -6548,7 +6610,7 @@
         </w:rPr>
         <w:t xml:space="preserve">The full data set can be found here </w:t>
       </w:r>
-      <w:hyperlink r:id="rId11" w:history="1">
+      <w:hyperlink r:id="rId13" w:history="1">
         <w:r>
           <w:rPr>
             <w:rStyle w:val="Hyperlink"/>
@@ -6593,7 +6655,7 @@
       <w:pPr>
         <w:pStyle w:val="berschrift2"/>
       </w:pPr>
-      <w:bookmarkStart w:id="5" w:name="_Toc131512670"/>
+      <w:bookmarkStart w:id="5" w:name="_Toc131516927"/>
       <w:r>
         <w:t>3.</w:t>
       </w:r>
@@ -6749,7 +6811,7 @@
                     <pic:cNvPicPr/>
                   </pic:nvPicPr>
                   <pic:blipFill>
-                    <a:blip r:embed="rId12">
+                    <a:blip r:embed="rId14">
                       <a:extLst>
                         <a:ext uri="{28A0092B-C50C-407E-A947-70E740481C1C}">
                           <a14:useLocalDpi xmlns:a14="http://schemas.microsoft.com/office/drawing/2010/main" val="0"/>
@@ -6784,7 +6846,7 @@
           <w:lang w:val="en-US"/>
         </w:rPr>
       </w:pPr>
-      <w:bookmarkStart w:id="6" w:name="_Toc131420441"/>
+      <w:bookmarkStart w:id="6" w:name="_Toc131516883"/>
       <w:r>
         <w:rPr>
           <w:lang w:val="en-US"/>
@@ -6910,7 +6972,7 @@
                     <pic:cNvPicPr/>
                   </pic:nvPicPr>
                   <pic:blipFill>
-                    <a:blip r:embed="rId13">
+                    <a:blip r:embed="rId15">
                       <a:extLst>
                         <a:ext uri="{28A0092B-C50C-407E-A947-70E740481C1C}">
                           <a14:useLocalDpi xmlns:a14="http://schemas.microsoft.com/office/drawing/2010/main" val="0"/>
@@ -6947,7 +7009,7 @@
           <w:lang w:val="en-US"/>
         </w:rPr>
       </w:pPr>
-      <w:bookmarkStart w:id="7" w:name="_Toc131420442"/>
+      <w:bookmarkStart w:id="7" w:name="_Toc131516884"/>
       <w:r>
         <w:rPr>
           <w:lang w:val="en-US"/>
@@ -7497,7 +7559,7 @@
                     <pic:cNvPicPr/>
                   </pic:nvPicPr>
                   <pic:blipFill rotWithShape="1">
-                    <a:blip r:embed="rId14">
+                    <a:blip r:embed="rId16">
                       <a:extLst>
                         <a:ext uri="{28A0092B-C50C-407E-A947-70E740481C1C}">
                           <a14:useLocalDpi xmlns:a14="http://schemas.microsoft.com/office/drawing/2010/main" val="0"/>
@@ -7539,7 +7601,7 @@
           <w:lang w:val="en-US"/>
         </w:rPr>
       </w:pPr>
-      <w:bookmarkStart w:id="8" w:name="_Toc131420443"/>
+      <w:bookmarkStart w:id="8" w:name="_Toc131516885"/>
       <w:r>
         <w:rPr>
           <w:lang w:val="en-US"/>
@@ -7780,7 +7842,7 @@
           <w:lang w:val="en-US"/>
         </w:rPr>
       </w:pPr>
-      <w:bookmarkStart w:id="9" w:name="_Toc131512671"/>
+      <w:bookmarkStart w:id="9" w:name="_Toc131516928"/>
       <w:r>
         <w:rPr>
           <w:lang w:val="en-US"/>
@@ -7865,7 +7927,7 @@
       <w:pPr>
         <w:pStyle w:val="berschrift2"/>
       </w:pPr>
-      <w:bookmarkStart w:id="10" w:name="_Toc131512672"/>
+      <w:bookmarkStart w:id="10" w:name="_Toc131516929"/>
       <w:r>
         <w:t>4.1 Study design</w:t>
       </w:r>
@@ -7992,7 +8054,7 @@
         </w:rPr>
         <w:t xml:space="preserve">articipants were not able to return to the pages they had already visited in the survey and update their responses. The code for the study can be found here: </w:t>
       </w:r>
-      <w:hyperlink r:id="rId15" w:history="1">
+      <w:hyperlink r:id="rId17" w:history="1">
         <w:r>
           <w:rPr>
             <w:rStyle w:val="Hyperlink"/>
@@ -8244,7 +8306,7 @@
         </w:rPr>
         <w:t xml:space="preserve">As preregistered at </w:t>
       </w:r>
-      <w:hyperlink r:id="rId16" w:history="1">
+      <w:hyperlink r:id="rId18" w:history="1">
         <w:r>
           <w:rPr>
             <w:rStyle w:val="Hyperlink"/>
@@ -8533,7 +8595,7 @@
       <w:pPr>
         <w:pStyle w:val="berschrift2"/>
       </w:pPr>
-      <w:bookmarkStart w:id="11" w:name="_Toc131512673"/>
+      <w:bookmarkStart w:id="11" w:name="_Toc131516930"/>
       <w:r>
         <w:t>4.2 Participants</w:t>
       </w:r>
@@ -8571,7 +8633,7 @@
         </w:rPr>
         <w:t xml:space="preserve"> study was taken form Prolific (</w:t>
       </w:r>
-      <w:hyperlink r:id="rId17" w:history="1">
+      <w:hyperlink r:id="rId19" w:history="1">
         <w:r>
           <w:rPr>
             <w:rStyle w:val="Hyperlink"/>
@@ -8990,7 +9052,7 @@
         </w:rPr>
         <w:t xml:space="preserve">The full data set can be found here </w:t>
       </w:r>
-      <w:hyperlink r:id="rId18" w:history="1">
+      <w:hyperlink r:id="rId20" w:history="1">
         <w:r>
           <w:rPr>
             <w:rStyle w:val="Hyperlink"/>
@@ -9032,7 +9094,7 @@
       <w:pPr>
         <w:pStyle w:val="berschrift2"/>
       </w:pPr>
-      <w:bookmarkStart w:id="12" w:name="_Toc131512674"/>
+      <w:bookmarkStart w:id="12" w:name="_Toc131516931"/>
       <w:r>
         <w:t>4.</w:t>
       </w:r>
@@ -9293,7 +9355,7 @@
                     <pic:cNvPicPr/>
                   </pic:nvPicPr>
                   <pic:blipFill>
-                    <a:blip r:embed="rId19" cstate="print">
+                    <a:blip r:embed="rId21" cstate="print">
                       <a:extLst>
                         <a:ext uri="{28A0092B-C50C-407E-A947-70E740481C1C}">
                           <a14:useLocalDpi xmlns:a14="http://schemas.microsoft.com/office/drawing/2010/main" val="0"/>
@@ -9331,7 +9393,7 @@
           <w:lang w:val="en-US"/>
         </w:rPr>
       </w:pPr>
-      <w:bookmarkStart w:id="13" w:name="_Toc131420444"/>
+      <w:bookmarkStart w:id="13" w:name="_Toc131516886"/>
       <w:r>
         <w:rPr>
           <w:lang w:val="en-US"/>
@@ -9640,7 +9702,7 @@
           <w:lang w:val="en-US"/>
         </w:rPr>
       </w:pPr>
-      <w:bookmarkStart w:id="14" w:name="_Toc131512675"/>
+      <w:bookmarkStart w:id="14" w:name="_Toc131516932"/>
       <w:r>
         <w:rPr>
           <w:lang w:val="en-US"/>
@@ -10468,7 +10530,7 @@
                     <pic:cNvPicPr/>
                   </pic:nvPicPr>
                   <pic:blipFill>
-                    <a:blip r:embed="rId20" cstate="print">
+                    <a:blip r:embed="rId22" cstate="print">
                       <a:extLst>
                         <a:ext uri="{28A0092B-C50C-407E-A947-70E740481C1C}">
                           <a14:useLocalDpi xmlns:a14="http://schemas.microsoft.com/office/drawing/2010/main" val="0"/>
@@ -10506,6 +10568,7 @@
           <w:lang w:val="en-US"/>
         </w:rPr>
       </w:pPr>
+      <w:bookmarkStart w:id="15" w:name="_Toc131516887"/>
       <w:r>
         <w:rPr>
           <w:lang w:val="en-US"/>
@@ -10557,6 +10620,7 @@
         </w:rPr>
         <w:t>Overall preference of enforcement-oriented suggestions in the follow-up study.</w:t>
       </w:r>
+      <w:bookmarkEnd w:id="15"/>
     </w:p>
     <w:p>
       <w:pPr>
@@ -11209,7 +11273,27 @@
           <w:szCs w:val="24"/>
           <w:lang w:val="en-US"/>
         </w:rPr>
-        <w:t>Addison needs to hire more police to patrol the streets and answer calls, especially at night. If criminals know that there are [sic] police near by [sic] and they will be caught, they will be less likely to commit a crime.</w:t>
+        <w:t xml:space="preserve">Addison needs to hire more police to patrol the streets and answer calls, especially at night. If criminals know that there are [sic] police </w:t>
+      </w:r>
+      <w:proofErr w:type="spellStart"/>
+      <w:r>
+        <w:rPr>
+          <w:rFonts w:cs="Arial"/>
+          <w:iCs/>
+          <w:szCs w:val="24"/>
+          <w:lang w:val="en-US"/>
+        </w:rPr>
+        <w:t>near by</w:t>
+      </w:r>
+      <w:proofErr w:type="spellEnd"/>
+      <w:r>
+        <w:rPr>
+          <w:rFonts w:cs="Arial"/>
+          <w:iCs/>
+          <w:szCs w:val="24"/>
+          <w:lang w:val="en-US"/>
+        </w:rPr>
+        <w:t xml:space="preserve"> [sic] and they will be caught, they will be less likely to commit a crime.</w:t>
       </w:r>
     </w:p>
     <w:p>
@@ -11278,7 +11362,7 @@
           <w:lang w:val="en-US"/>
         </w:rPr>
       </w:pPr>
-      <w:bookmarkStart w:id="15" w:name="_Toc131512676"/>
+      <w:bookmarkStart w:id="16" w:name="_Toc131516933"/>
       <w:r>
         <w:rPr>
           <w:lang w:val="en-US"/>
@@ -11291,7 +11375,7 @@
         </w:rPr>
         <w:t>. Conclusions</w:t>
       </w:r>
-      <w:bookmarkEnd w:id="15"/>
+      <w:bookmarkEnd w:id="16"/>
     </w:p>
     <w:p>
       <w:pPr>
@@ -11517,7 +11601,7 @@
           <w:lang w:val="en-US"/>
         </w:rPr>
       </w:pPr>
-      <w:bookmarkStart w:id="16" w:name="_Toc131512677"/>
+      <w:bookmarkStart w:id="17" w:name="_Toc131516934"/>
       <w:r>
         <w:rPr>
           <w:lang w:val="en-US"/>
@@ -11531,7 +11615,7 @@
         </w:rPr>
         <w:t>. Bibliography</w:t>
       </w:r>
-      <w:bookmarkEnd w:id="16"/>
+      <w:bookmarkEnd w:id="17"/>
     </w:p>
     <w:p>
       <w:pPr>
@@ -11544,11 +11628,19 @@
           <w:lang w:val="en-US"/>
         </w:rPr>
       </w:pPr>
-      <w:r>
-        <w:rPr>
-          <w:lang w:val="en-US"/>
-        </w:rPr>
-        <w:t xml:space="preserve">Bougher, L. D. (2012). The Case for Metaphor in Political Reasoning and Cognition: Metaphor in Political Reasoning and Cognition. </w:t>
+      <w:proofErr w:type="spellStart"/>
+      <w:r>
+        <w:rPr>
+          <w:lang w:val="en-US"/>
+        </w:rPr>
+        <w:t>Bougher</w:t>
+      </w:r>
+      <w:proofErr w:type="spellEnd"/>
+      <w:r>
+        <w:rPr>
+          <w:lang w:val="en-US"/>
+        </w:rPr>
+        <w:t xml:space="preserve">, L. D. (2012). The Case for Metaphor in Political Reasoning and Cognition: Metaphor in Political Reasoning and Cognition. </w:t>
       </w:r>
       <w:r>
         <w:rPr>
@@ -11578,7 +11670,7 @@
         </w:rPr>
         <w:t xml:space="preserve">(1), 145–163. </w:t>
       </w:r>
-      <w:hyperlink r:id="rId21" w:history="1">
+      <w:hyperlink r:id="rId23" w:history="1">
         <w:r>
           <w:rPr>
             <w:rStyle w:val="Hyperlink"/>
@@ -11634,7 +11726,21 @@
         <w:rPr>
           <w:lang w:val="en-US"/>
         </w:rPr>
-        <w:t xml:space="preserve">Christmann, U., &amp; Göhring, A.-L. (2016). A German-language replication study analysing the role of figurative speech in reasoning. </w:t>
+        <w:t xml:space="preserve">Christmann, U., &amp; Göhring, A.-L. (2016). A German-language replication study </w:t>
+      </w:r>
+      <w:proofErr w:type="spellStart"/>
+      <w:r>
+        <w:rPr>
+          <w:lang w:val="en-US"/>
+        </w:rPr>
+        <w:t>analysing</w:t>
+      </w:r>
+      <w:proofErr w:type="spellEnd"/>
+      <w:r>
+        <w:rPr>
+          <w:lang w:val="en-US"/>
+        </w:rPr>
+        <w:t xml:space="preserve"> the role of figurative speech in reasoning. </w:t>
       </w:r>
       <w:r>
         <w:rPr>
@@ -11664,7 +11770,7 @@
         </w:rPr>
         <w:t xml:space="preserve">(1), 160098. </w:t>
       </w:r>
-      <w:hyperlink r:id="rId22" w:history="1">
+      <w:hyperlink r:id="rId24" w:history="1">
         <w:r>
           <w:rPr>
             <w:rStyle w:val="Hyperlink"/>
@@ -11685,11 +11791,19 @@
           <w:lang w:val="en-US"/>
         </w:rPr>
       </w:pPr>
-      <w:r>
-        <w:rPr>
-          <w:lang w:val="en-US"/>
-        </w:rPr>
-        <w:t xml:space="preserve">Fausey, C. M. (2010). Constructing agency: The role of language. </w:t>
+      <w:proofErr w:type="spellStart"/>
+      <w:r>
+        <w:rPr>
+          <w:lang w:val="en-US"/>
+        </w:rPr>
+        <w:t>Fausey</w:t>
+      </w:r>
+      <w:proofErr w:type="spellEnd"/>
+      <w:r>
+        <w:rPr>
+          <w:lang w:val="en-US"/>
+        </w:rPr>
+        <w:t xml:space="preserve">, C. M. (2010). Constructing agency: The role of language. </w:t>
       </w:r>
       <w:r>
         <w:rPr>
@@ -11719,7 +11833,7 @@
         </w:rPr>
         <w:t xml:space="preserve">. </w:t>
       </w:r>
-      <w:hyperlink r:id="rId23" w:history="1">
+      <w:hyperlink r:id="rId25" w:history="1">
         <w:r>
           <w:rPr>
             <w:rStyle w:val="Hyperlink"/>
@@ -11744,7 +11858,21 @@
         <w:rPr>
           <w:lang w:val="en-US"/>
         </w:rPr>
-        <w:t xml:space="preserve">Flusberg, S. J., Lauria, M., Balko, S., &amp; Thibodeau, P. H. (2020). Effects of Communication Modality and Speaker Identity on Metaphor Framing. </w:t>
+        <w:t xml:space="preserve">Flusberg, S. J., </w:t>
+      </w:r>
+      <w:proofErr w:type="spellStart"/>
+      <w:r>
+        <w:rPr>
+          <w:lang w:val="en-US"/>
+        </w:rPr>
+        <w:t>Lauria</w:t>
+      </w:r>
+      <w:proofErr w:type="spellEnd"/>
+      <w:r>
+        <w:rPr>
+          <w:lang w:val="en-US"/>
+        </w:rPr>
+        <w:t xml:space="preserve">, M., Balko, S., &amp; Thibodeau, P. H. (2020). Effects of Communication Modality and Speaker Identity on Metaphor Framing. </w:t>
       </w:r>
       <w:r>
         <w:rPr>
@@ -11774,7 +11902,7 @@
         </w:rPr>
         <w:t xml:space="preserve">(2), 136–152. </w:t>
       </w:r>
-      <w:hyperlink r:id="rId24" w:history="1">
+      <w:hyperlink r:id="rId26" w:history="1">
         <w:r>
           <w:rPr>
             <w:rStyle w:val="Hyperlink"/>
@@ -11829,7 +11957,7 @@
         </w:rPr>
         <w:t xml:space="preserve">(1), 1–18. </w:t>
       </w:r>
-      <w:hyperlink r:id="rId25" w:history="1">
+      <w:hyperlink r:id="rId27" w:history="1">
         <w:r>
           <w:rPr>
             <w:rStyle w:val="Hyperlink"/>
@@ -11915,7 +12043,7 @@
         </w:rPr>
         <w:t xml:space="preserve">, 77–87. </w:t>
       </w:r>
-      <w:hyperlink r:id="rId26" w:history="1">
+      <w:hyperlink r:id="rId28" w:history="1">
         <w:r>
           <w:rPr>
             <w:rStyle w:val="Hyperlink"/>
@@ -11936,11 +12064,75 @@
           <w:lang w:val="en-US"/>
         </w:rPr>
       </w:pPr>
-      <w:r>
-        <w:rPr>
-          <w:lang w:val="en-US"/>
-        </w:rPr>
-        <w:t xml:space="preserve">Heyvaert, P., Randour, F., Dodeigne, J., Perrez, J., &amp; Reuchamps, M. (2020). Metaphors in political communication: A case study of the use of deliberate metaphors in non-institutional political interviews. </w:t>
+      <w:proofErr w:type="spellStart"/>
+      <w:r>
+        <w:rPr>
+          <w:lang w:val="en-US"/>
+        </w:rPr>
+        <w:t>Heyvaert</w:t>
+      </w:r>
+      <w:proofErr w:type="spellEnd"/>
+      <w:r>
+        <w:rPr>
+          <w:lang w:val="en-US"/>
+        </w:rPr>
+        <w:t xml:space="preserve">, P., </w:t>
+      </w:r>
+      <w:proofErr w:type="spellStart"/>
+      <w:r>
+        <w:rPr>
+          <w:lang w:val="en-US"/>
+        </w:rPr>
+        <w:t>Randour</w:t>
+      </w:r>
+      <w:proofErr w:type="spellEnd"/>
+      <w:r>
+        <w:rPr>
+          <w:lang w:val="en-US"/>
+        </w:rPr>
+        <w:t xml:space="preserve">, F., </w:t>
+      </w:r>
+      <w:proofErr w:type="spellStart"/>
+      <w:r>
+        <w:rPr>
+          <w:lang w:val="en-US"/>
+        </w:rPr>
+        <w:t>Dodeigne</w:t>
+      </w:r>
+      <w:proofErr w:type="spellEnd"/>
+      <w:r>
+        <w:rPr>
+          <w:lang w:val="en-US"/>
+        </w:rPr>
+        <w:t xml:space="preserve">, J., </w:t>
+      </w:r>
+      <w:proofErr w:type="spellStart"/>
+      <w:r>
+        <w:rPr>
+          <w:lang w:val="en-US"/>
+        </w:rPr>
+        <w:t>Perrez</w:t>
+      </w:r>
+      <w:proofErr w:type="spellEnd"/>
+      <w:r>
+        <w:rPr>
+          <w:lang w:val="en-US"/>
+        </w:rPr>
+        <w:t xml:space="preserve">, J., &amp; </w:t>
+      </w:r>
+      <w:proofErr w:type="spellStart"/>
+      <w:r>
+        <w:rPr>
+          <w:lang w:val="en-US"/>
+        </w:rPr>
+        <w:t>Reuchamps</w:t>
+      </w:r>
+      <w:proofErr w:type="spellEnd"/>
+      <w:r>
+        <w:rPr>
+          <w:lang w:val="en-US"/>
+        </w:rPr>
+        <w:t xml:space="preserve">, M. (2020). Metaphors in political communication: A case study of the use of deliberate metaphors in non-institutional political interviews. </w:t>
       </w:r>
       <w:r>
         <w:rPr>
@@ -11970,7 +12162,7 @@
         </w:rPr>
         <w:t xml:space="preserve">(2), 201–225. </w:t>
       </w:r>
-      <w:hyperlink r:id="rId27" w:history="1">
+      <w:hyperlink r:id="rId29" w:history="1">
         <w:r>
           <w:rPr>
             <w:rStyle w:val="Hyperlink"/>
@@ -11990,11 +12182,19 @@
           <w:lang w:val="en-US"/>
         </w:rPr>
       </w:pPr>
-      <w:r>
-        <w:rPr>
-          <w:lang w:val="en-US"/>
-        </w:rPr>
-        <w:t xml:space="preserve">Johannesson, N.-L. (o. J.). </w:t>
+      <w:proofErr w:type="spellStart"/>
+      <w:r>
+        <w:rPr>
+          <w:lang w:val="en-US"/>
+        </w:rPr>
+        <w:t>Johannesson</w:t>
+      </w:r>
+      <w:proofErr w:type="spellEnd"/>
+      <w:r>
+        <w:rPr>
+          <w:lang w:val="en-US"/>
+        </w:rPr>
+        <w:t xml:space="preserve">, N.-L. (o. J.). </w:t>
       </w:r>
       <w:r>
         <w:rPr>
@@ -12040,9 +12240,23 @@
         <w:rPr>
           <w:lang w:val="en-US"/>
         </w:rPr>
-        <w:t xml:space="preserve"> (0 Aufl.). Routledge. </w:t>
-      </w:r>
-      <w:hyperlink r:id="rId28" w:history="1">
+        <w:t xml:space="preserve"> (0 </w:t>
+      </w:r>
+      <w:proofErr w:type="spellStart"/>
+      <w:r>
+        <w:rPr>
+          <w:lang w:val="en-US"/>
+        </w:rPr>
+        <w:t>Aufl</w:t>
+      </w:r>
+      <w:proofErr w:type="spellEnd"/>
+      <w:r>
+        <w:rPr>
+          <w:lang w:val="en-US"/>
+        </w:rPr>
+        <w:t xml:space="preserve">.). Routledge. </w:t>
+      </w:r>
+      <w:hyperlink r:id="rId30" w:history="1">
         <w:r>
           <w:rPr>
             <w:rStyle w:val="Hyperlink"/>
@@ -12097,7 +12311,7 @@
         </w:rPr>
         <w:t xml:space="preserve">(5), 585–589. </w:t>
       </w:r>
-      <w:hyperlink r:id="rId29" w:history="1">
+      <w:hyperlink r:id="rId31" w:history="1">
         <w:r>
           <w:rPr>
             <w:rStyle w:val="Hyperlink"/>
@@ -12122,15 +12336,39 @@
         <w:rPr>
           <w:lang w:val="en-US"/>
         </w:rPr>
-        <w:t xml:space="preserve">Neuman, Y., Assaf, D., Cohen, Y., Last, M., Argamon, S., Howard, N., &amp; Frieder, O. (2013). Metaphor Identification in Large Texts Corpora. </w:t>
-      </w:r>
+        <w:t xml:space="preserve">Neuman, Y., Assaf, D., Cohen, Y., Last, M., </w:t>
+      </w:r>
+      <w:proofErr w:type="spellStart"/>
+      <w:r>
+        <w:rPr>
+          <w:lang w:val="en-US"/>
+        </w:rPr>
+        <w:t>Argamon</w:t>
+      </w:r>
+      <w:proofErr w:type="spellEnd"/>
+      <w:r>
+        <w:rPr>
+          <w:lang w:val="en-US"/>
+        </w:rPr>
+        <w:t xml:space="preserve">, S., Howard, N., &amp; Frieder, O. (2013). Metaphor Identification in Large Texts Corpora. </w:t>
+      </w:r>
+      <w:proofErr w:type="spellStart"/>
       <w:r>
         <w:rPr>
           <w:i/>
           <w:iCs/>
           <w:lang w:val="en-US"/>
         </w:rPr>
-        <w:t>PLoS ONE</w:t>
+        <w:t>PLoS</w:t>
+      </w:r>
+      <w:proofErr w:type="spellEnd"/>
+      <w:r>
+        <w:rPr>
+          <w:i/>
+          <w:iCs/>
+          <w:lang w:val="en-US"/>
+        </w:rPr>
+        <w:t xml:space="preserve"> ONE</w:t>
       </w:r>
       <w:r>
         <w:rPr>
@@ -12152,7 +12390,7 @@
         </w:rPr>
         <w:t xml:space="preserve">(4), e62343. </w:t>
       </w:r>
-      <w:hyperlink r:id="rId30" w:history="1">
+      <w:hyperlink r:id="rId32" w:history="1">
         <w:r>
           <w:rPr>
             <w:rStyle w:val="Hyperlink"/>
@@ -12178,7 +12416,21 @@
           <w:lang w:val="en-US"/>
         </w:rPr>
         <w:lastRenderedPageBreak/>
-        <w:t xml:space="preserve">Reijnierse, W. G., Burgers, C., Krennmayr, T., &amp; Steen, G. J. (2015). How viruses and beasts affect our opinions (or not): The role of extendedness in metaphorical framing. </w:t>
+        <w:t xml:space="preserve">Reijnierse, W. G., Burgers, C., </w:t>
+      </w:r>
+      <w:proofErr w:type="spellStart"/>
+      <w:r>
+        <w:rPr>
+          <w:lang w:val="en-US"/>
+        </w:rPr>
+        <w:t>Krennmayr</w:t>
+      </w:r>
+      <w:proofErr w:type="spellEnd"/>
+      <w:r>
+        <w:rPr>
+          <w:lang w:val="en-US"/>
+        </w:rPr>
+        <w:t xml:space="preserve">, T., &amp; Steen, G. J. (2015). How viruses and beasts affect our opinions (or not): The role of extendedness in metaphorical framing. </w:t>
       </w:r>
       <w:r>
         <w:rPr>
@@ -12208,7 +12460,7 @@
         </w:rPr>
         <w:t xml:space="preserve">(2), 245–263. </w:t>
       </w:r>
-      <w:hyperlink r:id="rId31" w:history="1">
+      <w:hyperlink r:id="rId33" w:history="1">
         <w:r>
           <w:rPr>
             <w:rStyle w:val="Hyperlink"/>
@@ -12263,7 +12515,7 @@
         </w:rPr>
         <w:t xml:space="preserve">(4), 213–241. </w:t>
       </w:r>
-      <w:hyperlink r:id="rId32" w:history="1">
+      <w:hyperlink r:id="rId34" w:history="1">
         <w:r>
           <w:rPr>
             <w:rStyle w:val="Hyperlink"/>
@@ -12318,7 +12570,7 @@
         </w:rPr>
         <w:t xml:space="preserve">(1–2), 179–197. </w:t>
       </w:r>
-      <w:hyperlink r:id="rId33" w:history="1">
+      <w:hyperlink r:id="rId35" w:history="1">
         <w:r>
           <w:rPr>
             <w:rStyle w:val="Hyperlink"/>
@@ -12373,7 +12625,7 @@
         </w:rPr>
         <w:t xml:space="preserve">(1), 1–24. </w:t>
       </w:r>
-      <w:hyperlink r:id="rId34" w:history="1">
+      <w:hyperlink r:id="rId36" w:history="1">
         <w:r>
           <w:rPr>
             <w:rStyle w:val="Hyperlink"/>
@@ -12428,7 +12680,7 @@
         </w:rPr>
         <w:t xml:space="preserve">(1), 26–64. </w:t>
       </w:r>
-      <w:hyperlink r:id="rId35" w:history="1">
+      <w:hyperlink r:id="rId37" w:history="1">
         <w:r>
           <w:rPr>
             <w:rStyle w:val="Hyperlink"/>
@@ -12455,13 +12707,23 @@
         </w:rPr>
         <w:t xml:space="preserve">Steen, G. J., Reijnierse, W. G., &amp; Burgers, C. (2014). When Do Natural Language Metaphors Influence Reasoning? A Follow-Up Study to Thibodeau and Boroditsky (2013). </w:t>
       </w:r>
+      <w:proofErr w:type="spellStart"/>
       <w:r>
         <w:rPr>
           <w:i/>
           <w:iCs/>
           <w:lang w:val="en-US"/>
         </w:rPr>
-        <w:t>PLoS ONE</w:t>
+        <w:t>PLoS</w:t>
+      </w:r>
+      <w:proofErr w:type="spellEnd"/>
+      <w:r>
+        <w:rPr>
+          <w:i/>
+          <w:iCs/>
+          <w:lang w:val="en-US"/>
+        </w:rPr>
+        <w:t xml:space="preserve"> ONE</w:t>
       </w:r>
       <w:r>
         <w:rPr>
@@ -12483,7 +12745,7 @@
         </w:rPr>
         <w:t xml:space="preserve">(12), e113536. </w:t>
       </w:r>
-      <w:hyperlink r:id="rId36" w:history="1">
+      <w:hyperlink r:id="rId38" w:history="1">
         <w:r>
           <w:rPr>
             <w:rStyle w:val="Hyperlink"/>
@@ -12538,7 +12800,7 @@
         </w:rPr>
         <w:t xml:space="preserve">(2), 53–72. </w:t>
       </w:r>
-      <w:hyperlink r:id="rId37" w:history="1">
+      <w:hyperlink r:id="rId39" w:history="1">
         <w:r>
           <w:rPr>
             <w:rStyle w:val="Hyperlink"/>
@@ -12565,13 +12827,23 @@
         </w:rPr>
         <w:t xml:space="preserve">Thibodeau, P. H., &amp; Boroditsky, L. (2013). Natural Language Metaphors Covertly Influence Reasoning. </w:t>
       </w:r>
+      <w:proofErr w:type="spellStart"/>
       <w:r>
         <w:rPr>
           <w:i/>
           <w:iCs/>
           <w:lang w:val="en-US"/>
         </w:rPr>
-        <w:t>PLoS ONE</w:t>
+        <w:t>PLoS</w:t>
+      </w:r>
+      <w:proofErr w:type="spellEnd"/>
+      <w:r>
+        <w:rPr>
+          <w:i/>
+          <w:iCs/>
+          <w:lang w:val="en-US"/>
+        </w:rPr>
+        <w:t xml:space="preserve"> ONE</w:t>
       </w:r>
       <w:r>
         <w:rPr>
@@ -12593,7 +12865,7 @@
         </w:rPr>
         <w:t xml:space="preserve">(1), e52961. </w:t>
       </w:r>
-      <w:hyperlink r:id="rId38" w:history="1">
+      <w:hyperlink r:id="rId40" w:history="1">
         <w:r>
           <w:rPr>
             <w:rStyle w:val="Hyperlink"/>
@@ -12648,7 +12920,7 @@
         </w:rPr>
         <w:t xml:space="preserve">(7), e0133939. </w:t>
       </w:r>
-      <w:hyperlink r:id="rId39" w:history="1">
+      <w:hyperlink r:id="rId41" w:history="1">
         <w:r>
           <w:rPr>
             <w:rStyle w:val="Hyperlink"/>
@@ -12703,7 +12975,7 @@
         </w:rPr>
         <w:t xml:space="preserve">(7), e0133939. </w:t>
       </w:r>
-      <w:hyperlink r:id="rId40" w:history="1">
+      <w:hyperlink r:id="rId42" w:history="1">
         <w:r>
           <w:rPr>
             <w:rStyle w:val="Hyperlink"/>
@@ -12758,7 +13030,7 @@
         </w:rPr>
         <w:t xml:space="preserve">(5), 1375–1386. </w:t>
       </w:r>
-      <w:hyperlink r:id="rId41" w:history="1">
+      <w:hyperlink r:id="rId43" w:history="1">
         <w:r>
           <w:rPr>
             <w:rStyle w:val="Hyperlink"/>
@@ -12783,7 +13055,21 @@
         <w:rPr>
           <w:lang w:val="en-US"/>
         </w:rPr>
-        <w:t xml:space="preserve">Thibodeau, P. H., &amp; Durgin, F. H. (2011). Metaphor Aptness and Conventionality: A Processing Fluency Account. </w:t>
+        <w:t xml:space="preserve">Thibodeau, P. H., &amp; </w:t>
+      </w:r>
+      <w:proofErr w:type="spellStart"/>
+      <w:r>
+        <w:rPr>
+          <w:lang w:val="en-US"/>
+        </w:rPr>
+        <w:t>Durgin</w:t>
+      </w:r>
+      <w:proofErr w:type="spellEnd"/>
+      <w:r>
+        <w:rPr>
+          <w:lang w:val="en-US"/>
+        </w:rPr>
+        <w:t xml:space="preserve">, F. H. (2011). Metaphor Aptness and Conventionality: A Processing Fluency Account. </w:t>
       </w:r>
       <w:r>
         <w:rPr>
@@ -12813,7 +13099,7 @@
         </w:rPr>
         <w:t xml:space="preserve">(3), 206–226. </w:t>
       </w:r>
-      <w:hyperlink r:id="rId42" w:history="1">
+      <w:hyperlink r:id="rId44" w:history="1">
         <w:r>
           <w:rPr>
             <w:rStyle w:val="Hyperlink"/>
@@ -12854,7 +13140,7 @@
         </w:rPr>
         <w:t xml:space="preserve">. John Benjamins Publishing. </w:t>
       </w:r>
-      <w:hyperlink r:id="rId43" w:history="1">
+      <w:hyperlink r:id="rId45" w:history="1">
         <w:r>
           <w:rPr>
             <w:rStyle w:val="Hyperlink"/>
@@ -12910,7 +13196,7 @@
         </w:rPr>
         <w:t xml:space="preserve">(1), 27–53. </w:t>
       </w:r>
-      <w:hyperlink r:id="rId44" w:history="1">
+      <w:hyperlink r:id="rId46" w:history="1">
         <w:r>
           <w:rPr>
             <w:rStyle w:val="Hyperlink"/>
@@ -12965,7 +13251,7 @@
         </w:rPr>
         <w:t xml:space="preserve">(1), 27–53. </w:t>
       </w:r>
-      <w:hyperlink r:id="rId45" w:history="1">
+      <w:hyperlink r:id="rId47" w:history="1">
         <w:r>
           <w:rPr>
             <w:rStyle w:val="Hyperlink"/>
@@ -13020,7 +13306,7 @@
         </w:rPr>
         <w:t xml:space="preserve">(11), 852–863. </w:t>
       </w:r>
-      <w:hyperlink r:id="rId46" w:history="1">
+      <w:hyperlink r:id="rId48" w:history="1">
         <w:r>
           <w:rPr>
             <w:rStyle w:val="Hyperlink"/>
@@ -13075,7 +13361,7 @@
         </w:rPr>
         <w:t xml:space="preserve">(5), e12327. </w:t>
       </w:r>
-      <w:hyperlink r:id="rId47" w:history="1">
+      <w:hyperlink r:id="rId49" w:history="1">
         <w:r>
           <w:rPr>
             <w:rStyle w:val="Hyperlink"/>
@@ -13101,7 +13387,35 @@
         <w:rPr>
           <w:lang w:val="en-US"/>
         </w:rPr>
-        <w:t xml:space="preserve">Thibodeau, P., Peebles, M. M., Grodner, D. J., &amp; Durgin, F. H. (2015). The Wished-For Always Wins Until the Winner Was Inevitable All Along: Motivated Reasoning and Belief Bias Regulate Emotion During Elections: Elections Bias Reasoning. </w:t>
+        <w:t xml:space="preserve">Thibodeau, P., Peebles, M. M., </w:t>
+      </w:r>
+      <w:proofErr w:type="spellStart"/>
+      <w:r>
+        <w:rPr>
+          <w:lang w:val="en-US"/>
+        </w:rPr>
+        <w:t>Grodner</w:t>
+      </w:r>
+      <w:proofErr w:type="spellEnd"/>
+      <w:r>
+        <w:rPr>
+          <w:lang w:val="en-US"/>
+        </w:rPr>
+        <w:t xml:space="preserve">, D. J., &amp; </w:t>
+      </w:r>
+      <w:proofErr w:type="spellStart"/>
+      <w:r>
+        <w:rPr>
+          <w:lang w:val="en-US"/>
+        </w:rPr>
+        <w:t>Durgin</w:t>
+      </w:r>
+      <w:proofErr w:type="spellEnd"/>
+      <w:r>
+        <w:rPr>
+          <w:lang w:val="en-US"/>
+        </w:rPr>
+        <w:t xml:space="preserve">, F. H. (2015). The Wished-For Always Wins Until the Winner Was Inevitable All Along: Motivated Reasoning and Belief Bias Regulate Emotion During Elections: Elections Bias Reasoning. </w:t>
       </w:r>
       <w:r>
         <w:rPr>
@@ -13131,7 +13445,7 @@
         </w:rPr>
         <w:t xml:space="preserve">(4), 431–448. </w:t>
       </w:r>
-      <w:hyperlink r:id="rId48" w:history="1">
+      <w:hyperlink r:id="rId50" w:history="1">
         <w:r>
           <w:rPr>
             <w:rStyle w:val="Hyperlink"/>
@@ -13156,7 +13470,7 @@
           <w:lang w:val="en-US"/>
         </w:rPr>
       </w:pPr>
-      <w:bookmarkStart w:id="17" w:name="_Toc131512678"/>
+      <w:bookmarkStart w:id="18" w:name="_Toc131516935"/>
       <w:r>
         <w:rPr>
           <w:lang w:val="en-US"/>
@@ -13170,13 +13484,13 @@
         </w:rPr>
         <w:t>. Appendix</w:t>
       </w:r>
-      <w:bookmarkEnd w:id="17"/>
+      <w:bookmarkEnd w:id="18"/>
     </w:p>
     <w:p>
       <w:pPr>
         <w:pStyle w:val="berschrift2"/>
       </w:pPr>
-      <w:bookmarkStart w:id="18" w:name="_Toc131512680"/>
+      <w:bookmarkStart w:id="19" w:name="_Toc131516936"/>
       <w:r>
         <w:t>8</w:t>
       </w:r>
@@ -13189,7 +13503,7 @@
       <w:r>
         <w:t xml:space="preserve"> Pilot study: Findings</w:t>
       </w:r>
-      <w:bookmarkEnd w:id="18"/>
+      <w:bookmarkEnd w:id="19"/>
     </w:p>
     <w:p>
       <w:pPr>
@@ -13219,7 +13533,7 @@
                     <pic:cNvPicPr/>
                   </pic:nvPicPr>
                   <pic:blipFill>
-                    <a:blip r:embed="rId49" cstate="print">
+                    <a:blip r:embed="rId51" cstate="print">
                       <a:extLst>
                         <a:ext uri="{28A0092B-C50C-407E-A947-70E740481C1C}">
                           <a14:useLocalDpi xmlns:a14="http://schemas.microsoft.com/office/drawing/2010/main" val="0"/>
@@ -13255,6 +13569,7 @@
           <w:lang w:val="en-US"/>
         </w:rPr>
       </w:pPr>
+      <w:bookmarkStart w:id="20" w:name="_Toc131516888"/>
       <w:r>
         <w:rPr>
           <w:lang w:val="en-US"/>
@@ -13306,6 +13621,7 @@
         </w:rPr>
         <w:t>Perceived reliability of vignette in pilot study of replication study</w:t>
       </w:r>
+      <w:bookmarkEnd w:id="20"/>
     </w:p>
     <w:p>
       <w:pPr>
@@ -13336,7 +13652,7 @@
                     <pic:cNvPicPr/>
                   </pic:nvPicPr>
                   <pic:blipFill>
-                    <a:blip r:embed="rId50" cstate="print">
+                    <a:blip r:embed="rId52" cstate="print">
                       <a:extLst>
                         <a:ext uri="{28A0092B-C50C-407E-A947-70E740481C1C}">
                           <a14:useLocalDpi xmlns:a14="http://schemas.microsoft.com/office/drawing/2010/main" val="0"/>
@@ -13372,6 +13688,7 @@
           <w:lang w:val="en-US"/>
         </w:rPr>
       </w:pPr>
+      <w:bookmarkStart w:id="21" w:name="_Toc131516889"/>
       <w:r>
         <w:rPr>
           <w:lang w:val="en-US"/>
@@ -13423,6 +13740,7 @@
         </w:rPr>
         <w:t>Participants in pilot study of replication study favor enforcement-oriented measurements overall.</w:t>
       </w:r>
+      <w:bookmarkEnd w:id="21"/>
     </w:p>
     <w:p>
       <w:pPr>
@@ -13450,7 +13768,7 @@
                     <pic:cNvPicPr/>
                   </pic:nvPicPr>
                   <pic:blipFill>
-                    <a:blip r:embed="rId51" cstate="print">
+                    <a:blip r:embed="rId53" cstate="print">
                       <a:extLst>
                         <a:ext uri="{28A0092B-C50C-407E-A947-70E740481C1C}">
                           <a14:useLocalDpi xmlns:a14="http://schemas.microsoft.com/office/drawing/2010/main" val="0"/>
@@ -13486,6 +13804,7 @@
           <w:lang w:val="en-US"/>
         </w:rPr>
       </w:pPr>
+      <w:bookmarkStart w:id="22" w:name="_Toc131516890"/>
       <w:r>
         <w:t xml:space="preserve">Figure </w:t>
       </w:r>
@@ -13517,6 +13836,7 @@
         </w:rPr>
         <w:t>Participants' categorized responses in pilot study of replication study.</w:t>
       </w:r>
+      <w:bookmarkEnd w:id="22"/>
     </w:p>
     <w:p>
       <w:pPr>
@@ -13535,7 +13855,7 @@
       <w:pPr>
         <w:pStyle w:val="berschrift2"/>
       </w:pPr>
-      <w:bookmarkStart w:id="19" w:name="_Toc131512681"/>
+      <w:bookmarkStart w:id="23" w:name="_Toc131516937"/>
       <w:r>
         <w:lastRenderedPageBreak/>
         <w:t>8</w:t>
@@ -13549,10 +13869,10 @@
       <w:r>
         <w:t xml:space="preserve"> </w:t>
       </w:r>
-      <w:bookmarkEnd w:id="19"/>
       <w:r>
         <w:t>Materials of replication study</w:t>
       </w:r>
+      <w:bookmarkEnd w:id="23"/>
     </w:p>
     <w:p>
       <w:pPr>
@@ -13788,7 +14108,7 @@
       <w:pPr>
         <w:pStyle w:val="berschrift2"/>
       </w:pPr>
-      <w:bookmarkStart w:id="20" w:name="_Toc131512683"/>
+      <w:bookmarkStart w:id="24" w:name="_Toc131516938"/>
       <w:r>
         <w:lastRenderedPageBreak/>
         <w:t>8</w:t>
@@ -13802,10 +14122,10 @@
       <w:r>
         <w:t xml:space="preserve"> </w:t>
       </w:r>
-      <w:bookmarkEnd w:id="20"/>
       <w:r>
         <w:t>Materials of follow-up study</w:t>
       </w:r>
+      <w:bookmarkEnd w:id="24"/>
       <w:r>
         <w:t xml:space="preserve"> </w:t>
       </w:r>
@@ -13862,7 +14182,7 @@
                     </pic:cNvPicPr>
                   </pic:nvPicPr>
                   <pic:blipFill>
-                    <a:blip r:embed="rId52" cstate="print">
+                    <a:blip r:embed="rId54" cstate="print">
                       <a:extLst>
                         <a:ext uri="{28A0092B-C50C-407E-A947-70E740481C1C}">
                           <a14:useLocalDpi xmlns:a14="http://schemas.microsoft.com/office/drawing/2010/main" val="0"/>
@@ -13978,7 +14298,7 @@
                     </pic:cNvPicPr>
                   </pic:nvPicPr>
                   <pic:blipFill>
-                    <a:blip r:embed="rId53" cstate="print">
+                    <a:blip r:embed="rId55" cstate="print">
                       <a:extLst>
                         <a:ext uri="{28A0092B-C50C-407E-A947-70E740481C1C}">
                           <a14:useLocalDpi xmlns:a14="http://schemas.microsoft.com/office/drawing/2010/main" val="0"/>
@@ -14048,6 +14368,7 @@
           <w:szCs w:val="24"/>
           <w:lang w:val="en-US"/>
         </w:rPr>
+        <w:lastRenderedPageBreak/>
         <w:t>Beast, reliable speaker:</w:t>
       </w:r>
     </w:p>
@@ -14084,7 +14405,7 @@
                     </pic:cNvPicPr>
                   </pic:nvPicPr>
                   <pic:blipFill>
-                    <a:blip r:embed="rId54" cstate="print">
+                    <a:blip r:embed="rId56" cstate="print">
                       <a:extLst>
                         <a:ext uri="{28A0092B-C50C-407E-A947-70E740481C1C}">
                           <a14:useLocalDpi xmlns:a14="http://schemas.microsoft.com/office/drawing/2010/main" val="0"/>
@@ -14188,7 +14509,7 @@
                     </pic:cNvPicPr>
                   </pic:nvPicPr>
                   <pic:blipFill>
-                    <a:blip r:embed="rId55" cstate="print">
+                    <a:blip r:embed="rId57" cstate="print">
                       <a:extLst>
                         <a:ext uri="{28A0092B-C50C-407E-A947-70E740481C1C}">
                           <a14:useLocalDpi xmlns:a14="http://schemas.microsoft.com/office/drawing/2010/main" val="0"/>
@@ -14372,7 +14693,7 @@
                     <pic:cNvPicPr/>
                   </pic:nvPicPr>
                   <pic:blipFill>
-                    <a:blip r:embed="rId56" cstate="print">
+                    <a:blip r:embed="rId58" cstate="print">
                       <a:extLst>
                         <a:ext uri="{28A0092B-C50C-407E-A947-70E740481C1C}">
                           <a14:useLocalDpi xmlns:a14="http://schemas.microsoft.com/office/drawing/2010/main" val="0"/>
@@ -14485,7 +14806,7 @@
       </w:pPr>
     </w:p>
     <w:sectPr>
-      <w:headerReference w:type="default" r:id="rId57"/>
+      <w:headerReference w:type="default" r:id="rId59"/>
       <w:pgSz w:w="11906" w:h="16838"/>
       <w:pgMar w:top="1418" w:right="1701" w:bottom="1418" w:left="2268" w:header="709" w:footer="709" w:gutter="0"/>
       <w:cols w:space="708"/>

</xml_diff>

<commit_message>
set seed and updated report
</commit_message>
<xml_diff>
--- a/report/RA report.docx
+++ b/report/RA report.docx
@@ -666,7 +666,7 @@
           <w:noProof/>
           <w:lang w:val="en-AU"/>
         </w:rPr>
-        <w:instrText xml:space="preserve"> PAGEREF _Toc131516922 \h </w:instrText>
+        <w:instrText xml:space="preserve"> PAGEREF _Toc131597592 \h </w:instrText>
       </w:r>
       <w:r>
         <w:rPr>
@@ -728,7 +728,7 @@
           <w:noProof/>
           <w:lang w:val="en-AU"/>
         </w:rPr>
-        <w:instrText xml:space="preserve"> PAGEREF _Toc131516923 \h </w:instrText>
+        <w:instrText xml:space="preserve"> PAGEREF _Toc131597593 \h </w:instrText>
       </w:r>
       <w:r>
         <w:rPr>
@@ -790,7 +790,7 @@
           <w:noProof/>
           <w:lang w:val="en-AU"/>
         </w:rPr>
-        <w:instrText xml:space="preserve"> PAGEREF _Toc131516924 \h </w:instrText>
+        <w:instrText xml:space="preserve"> PAGEREF _Toc131597594 \h </w:instrText>
       </w:r>
       <w:r>
         <w:rPr>
@@ -855,7 +855,7 @@
           <w:noProof/>
           <w:lang w:val="en-AU"/>
         </w:rPr>
-        <w:instrText xml:space="preserve"> PAGEREF _Toc131516925 \h </w:instrText>
+        <w:instrText xml:space="preserve"> PAGEREF _Toc131597595 \h </w:instrText>
       </w:r>
       <w:r>
         <w:rPr>
@@ -920,7 +920,7 @@
           <w:noProof/>
           <w:lang w:val="en-AU"/>
         </w:rPr>
-        <w:instrText xml:space="preserve"> PAGEREF _Toc131516926 \h </w:instrText>
+        <w:instrText xml:space="preserve"> PAGEREF _Toc131597596 \h </w:instrText>
       </w:r>
       <w:r>
         <w:rPr>
@@ -985,7 +985,7 @@
           <w:noProof/>
           <w:lang w:val="en-AU"/>
         </w:rPr>
-        <w:instrText xml:space="preserve"> PAGEREF _Toc131516927 \h </w:instrText>
+        <w:instrText xml:space="preserve"> PAGEREF _Toc131597597 \h </w:instrText>
       </w:r>
       <w:r>
         <w:rPr>
@@ -1047,7 +1047,7 @@
           <w:noProof/>
           <w:lang w:val="en-AU"/>
         </w:rPr>
-        <w:instrText xml:space="preserve"> PAGEREF _Toc131516928 \h </w:instrText>
+        <w:instrText xml:space="preserve"> PAGEREF _Toc131597598 \h </w:instrText>
       </w:r>
       <w:r>
         <w:rPr>
@@ -1112,7 +1112,7 @@
           <w:noProof/>
           <w:lang w:val="en-AU"/>
         </w:rPr>
-        <w:instrText xml:space="preserve"> PAGEREF _Toc131516929 \h </w:instrText>
+        <w:instrText xml:space="preserve"> PAGEREF _Toc131597599 \h </w:instrText>
       </w:r>
       <w:r>
         <w:rPr>
@@ -1177,7 +1177,7 @@
           <w:noProof/>
           <w:lang w:val="en-AU"/>
         </w:rPr>
-        <w:instrText xml:space="preserve"> PAGEREF _Toc131516930 \h </w:instrText>
+        <w:instrText xml:space="preserve"> PAGEREF _Toc131597600 \h </w:instrText>
       </w:r>
       <w:r>
         <w:rPr>
@@ -1242,7 +1242,7 @@
           <w:noProof/>
           <w:lang w:val="en-AU"/>
         </w:rPr>
-        <w:instrText xml:space="preserve"> PAGEREF _Toc131516931 \h </w:instrText>
+        <w:instrText xml:space="preserve"> PAGEREF _Toc131597601 \h </w:instrText>
       </w:r>
       <w:r>
         <w:rPr>
@@ -1304,7 +1304,7 @@
           <w:noProof/>
           <w:lang w:val="en-AU"/>
         </w:rPr>
-        <w:instrText xml:space="preserve"> PAGEREF _Toc131516932 \h </w:instrText>
+        <w:instrText xml:space="preserve"> PAGEREF _Toc131597602 \h </w:instrText>
       </w:r>
       <w:r>
         <w:rPr>
@@ -1366,7 +1366,7 @@
           <w:noProof/>
           <w:lang w:val="en-AU"/>
         </w:rPr>
-        <w:instrText xml:space="preserve"> PAGEREF _Toc131516933 \h </w:instrText>
+        <w:instrText xml:space="preserve"> PAGEREF _Toc131597603 \h </w:instrText>
       </w:r>
       <w:r>
         <w:rPr>
@@ -1428,7 +1428,7 @@
           <w:noProof/>
           <w:lang w:val="en-AU"/>
         </w:rPr>
-        <w:instrText xml:space="preserve"> PAGEREF _Toc131516934 \h </w:instrText>
+        <w:instrText xml:space="preserve"> PAGEREF _Toc131597604 \h </w:instrText>
       </w:r>
       <w:r>
         <w:rPr>
@@ -1490,7 +1490,7 @@
           <w:noProof/>
           <w:lang w:val="en-AU"/>
         </w:rPr>
-        <w:instrText xml:space="preserve"> PAGEREF _Toc131516935 \h </w:instrText>
+        <w:instrText xml:space="preserve"> PAGEREF _Toc131597605 \h </w:instrText>
       </w:r>
       <w:r>
         <w:rPr>
@@ -1555,7 +1555,7 @@
           <w:noProof/>
           <w:lang w:val="en-AU"/>
         </w:rPr>
-        <w:instrText xml:space="preserve"> PAGEREF _Toc131516936 \h </w:instrText>
+        <w:instrText xml:space="preserve"> PAGEREF _Toc131597606 \h </w:instrText>
       </w:r>
       <w:r>
         <w:rPr>
@@ -1620,7 +1620,7 @@
           <w:noProof/>
           <w:lang w:val="en-AU"/>
         </w:rPr>
-        <w:instrText xml:space="preserve"> PAGEREF _Toc131516937 \h </w:instrText>
+        <w:instrText xml:space="preserve"> PAGEREF _Toc131597607 \h </w:instrText>
       </w:r>
       <w:r>
         <w:rPr>
@@ -1685,7 +1685,7 @@
           <w:noProof/>
           <w:lang w:val="en-AU"/>
         </w:rPr>
-        <w:instrText xml:space="preserve"> PAGEREF _Toc131516938 \h </w:instrText>
+        <w:instrText xml:space="preserve"> PAGEREF _Toc131597608 \h </w:instrText>
       </w:r>
       <w:r>
         <w:rPr>
@@ -2523,60 +2523,23 @@
           <w:color w:val="FF0000"/>
           <w:lang w:val="en-AU"/>
         </w:rPr>
-        <w:t xml:space="preserve">In two </w:t>
-      </w:r>
-      <w:r>
-        <w:rPr>
+        <w:t>In two experiments (</w:t>
+      </w:r>
+      <w:r>
+        <w:rPr>
+          <w:i/>
+          <w:iCs/>
           <w:color w:val="FF0000"/>
           <w:lang w:val="en-AU"/>
         </w:rPr>
-        <w:t>experiments (</w:t>
-      </w:r>
-      <w:r>
-        <w:rPr>
-          <w:i/>
-          <w:iCs/>
+        <w:t>N</w:t>
+      </w:r>
+      <w:r>
+        <w:rPr>
           <w:color w:val="FF0000"/>
           <w:lang w:val="en-AU"/>
         </w:rPr>
-        <w:t>N</w:t>
-      </w:r>
-      <w:r>
-        <w:rPr>
-          <w:color w:val="FF0000"/>
-          <w:lang w:val="en-AU"/>
-        </w:rPr>
-        <w:t xml:space="preserve"> </w:t>
-      </w:r>
-      <w:proofErr w:type="gramStart"/>
-      <w:r>
-        <w:rPr>
-          <w:color w:val="FF0000"/>
-          <w:lang w:val="en-AU"/>
-        </w:rPr>
-        <w:t xml:space="preserve">= </w:t>
-      </w:r>
-      <w:r>
-        <w:rPr>
-          <w:color w:val="FF0000"/>
-          <w:lang w:val="en-AU"/>
-        </w:rPr>
-        <w:t>?</w:t>
-      </w:r>
-      <w:proofErr w:type="gramEnd"/>
-      <w:r>
-        <w:rPr>
-          <w:color w:val="FF0000"/>
-          <w:lang w:val="en-AU"/>
-        </w:rPr>
-        <w:t xml:space="preserve">), we examined the </w:t>
-      </w:r>
-      <w:r>
-        <w:rPr>
-          <w:color w:val="FF0000"/>
-          <w:lang w:val="en-AU"/>
-        </w:rPr>
-        <w:t>influence of metaphor</w:t>
+        <w:t xml:space="preserve"> = ?), we examined the influence of metaphor</w:t>
       </w:r>
       <w:r>
         <w:rPr>
@@ -2812,7 +2775,7 @@
           <w:lang w:val="en-US"/>
         </w:rPr>
       </w:pPr>
-      <w:bookmarkStart w:id="0" w:name="_Toc131516922"/>
+      <w:bookmarkStart w:id="0" w:name="_Toc131597592"/>
       <w:r>
         <w:rPr>
           <w:lang w:val="en-US"/>
@@ -3638,7 +3601,7 @@
           <w:lang w:val="en-US"/>
         </w:rPr>
       </w:pPr>
-      <w:bookmarkStart w:id="1" w:name="_Toc131516923"/>
+      <w:bookmarkStart w:id="1" w:name="_Toc131597593"/>
       <w:r>
         <w:rPr>
           <w:lang w:val="en-US"/>
@@ -5823,7 +5786,7 @@
           <w:lang w:val="en-US"/>
         </w:rPr>
       </w:pPr>
-      <w:bookmarkStart w:id="2" w:name="_Toc131516924"/>
+      <w:bookmarkStart w:id="2" w:name="_Toc131597594"/>
       <w:r>
         <w:rPr>
           <w:lang w:val="en-US"/>
@@ -5966,7 +5929,7 @@
       <w:pPr>
         <w:pStyle w:val="berschrift2"/>
       </w:pPr>
-      <w:bookmarkStart w:id="3" w:name="_Toc131516925"/>
+      <w:bookmarkStart w:id="3" w:name="_Toc131597595"/>
       <w:r>
         <w:t>3.1 Study design</w:t>
       </w:r>
@@ -6026,9 +5989,7 @@
         <w:ind w:firstLine="567"/>
         <w:jc w:val="both"/>
         <w:rPr>
-          <w:rFonts w:cs="Arial"/>
-          <w:szCs w:val="24"/>
-          <w:lang w:val="en-US"/>
+          <w:lang w:val="en-AU"/>
         </w:rPr>
       </w:pPr>
       <w:r>
@@ -6043,26 +6004,7 @@
           <w:szCs w:val="24"/>
           <w:lang w:val="en-US"/>
         </w:rPr>
-        <w:t xml:space="preserve">articipants were not able to return to the pages they had already visited in the survey and update their responses. The code for the study can be found here: </w:t>
-      </w:r>
-      <w:hyperlink r:id="rId8" w:history="1">
-        <w:r>
-          <w:rPr>
-            <w:rStyle w:val="Hyperlink"/>
-            <w:rFonts w:cs="Arial"/>
-            <w:szCs w:val="24"/>
-            <w:lang w:val="en-US"/>
-          </w:rPr>
-          <w:t>https://tinyurl.com/mr4vky58</w:t>
-        </w:r>
-      </w:hyperlink>
-      <w:r>
-        <w:rPr>
-          <w:rFonts w:cs="Arial"/>
-          <w:szCs w:val="24"/>
-          <w:lang w:val="en-US"/>
-        </w:rPr>
-        <w:t>.</w:t>
+        <w:t xml:space="preserve">articipants were not able to return to the pages they had already visited in the survey and update their responses. </w:t>
       </w:r>
     </w:p>
     <w:p>
@@ -6185,28 +6127,7 @@
         <w:rPr>
           <w:lang w:val="en-US"/>
         </w:rPr>
-        <w:t xml:space="preserve"> if the proposed solution lacked a suggestion and are therefore excluded from the analysis. Participants’ answers and their categorizations </w:t>
-      </w:r>
-      <w:r>
-        <w:rPr>
-          <w:lang w:val="en-US"/>
-        </w:rPr>
-        <w:t xml:space="preserve">can be found here: </w:t>
-      </w:r>
-      <w:hyperlink r:id="rId9" w:history="1">
-        <w:r>
-          <w:rPr>
-            <w:rStyle w:val="Hyperlink"/>
-            <w:lang w:val="en-US"/>
-          </w:rPr>
-          <w:t>https://tinyurl.com/bdexsaz7</w:t>
-        </w:r>
-      </w:hyperlink>
-      <w:r>
-        <w:rPr>
-          <w:lang w:val="en-US"/>
-        </w:rPr>
-        <w:t xml:space="preserve">. The remaining three categories are ordered as follows: </w:t>
+        <w:t xml:space="preserve"> if the proposed solution lacked a suggestion and are therefore excluded from the analysis. The remaining three categories are ordered as follows: </w:t>
       </w:r>
       <w:r>
         <w:rPr>
@@ -6270,7 +6191,7 @@
         </w:rPr>
         <w:t xml:space="preserve">As preregistered at </w:t>
       </w:r>
-      <w:hyperlink r:id="rId10" w:history="1">
+      <w:hyperlink r:id="rId8" w:history="1">
         <w:r>
           <w:rPr>
             <w:rStyle w:val="Hyperlink"/>
@@ -6369,24 +6290,93 @@
           <w:szCs w:val="24"/>
           <w:lang w:val="en-US"/>
         </w:rPr>
-        <w:t xml:space="preserve"> package for the effect coefficients are used. The code for the analysis can be found here: </w:t>
-      </w:r>
-      <w:hyperlink r:id="rId11" w:history="1">
+        <w:t xml:space="preserve"> package for the effect coefficients are used.</w:t>
+      </w:r>
+    </w:p>
+    <w:p>
+      <w:pPr>
+        <w:spacing w:after="0" w:line="360" w:lineRule="auto"/>
+        <w:ind w:firstLine="567"/>
+        <w:jc w:val="both"/>
+        <w:rPr>
+          <w:lang w:val="en-AU"/>
+        </w:rPr>
+      </w:pPr>
+      <w:r>
+        <w:rPr>
+          <w:rFonts w:cs="Arial"/>
+          <w:szCs w:val="24"/>
+          <w:lang w:val="en-US"/>
+        </w:rPr>
+        <w:t>The preregistered study design is based on a pilot study that was completed by a</w:t>
+      </w:r>
+      <w:r>
+        <w:rPr>
+          <w:lang w:val="en-US"/>
+        </w:rPr>
+        <w:t xml:space="preserve"> total of 60 participants. </w:t>
+      </w:r>
+      <w:r>
+        <w:rPr>
+          <w:lang w:val="en-US"/>
+        </w:rPr>
+        <w:t>The code for the experiment, the code for the data analysis, p</w:t>
+      </w:r>
+      <w:r>
+        <w:rPr>
+          <w:lang w:val="en-US"/>
+        </w:rPr>
+        <w:t>articipants’ answers</w:t>
+      </w:r>
+      <w:r>
+        <w:rPr>
+          <w:lang w:val="en-US"/>
+        </w:rPr>
+        <w:t xml:space="preserve">, their categorization, </w:t>
+      </w:r>
+      <w:r>
+        <w:rPr>
+          <w:lang w:val="en-US"/>
+        </w:rPr>
+        <w:t xml:space="preserve">the findings </w:t>
+      </w:r>
+      <w:r>
+        <w:rPr>
+          <w:lang w:val="en-US"/>
+        </w:rPr>
+        <w:lastRenderedPageBreak/>
+        <w:t xml:space="preserve">of the pilot study </w:t>
+      </w:r>
+      <w:r>
+        <w:rPr>
+          <w:lang w:val="en-US"/>
+        </w:rPr>
+        <w:t xml:space="preserve">as well as the replication study </w:t>
+      </w:r>
+      <w:r>
+        <w:rPr>
+          <w:lang w:val="en-US"/>
+        </w:rPr>
+        <w:t xml:space="preserve">can be </w:t>
+      </w:r>
+      <w:r>
+        <w:rPr>
+          <w:lang w:val="en-US"/>
+        </w:rPr>
+        <w:t xml:space="preserve">found here: </w:t>
+      </w:r>
+      <w:hyperlink r:id="rId9" w:history="1">
         <w:r>
           <w:rPr>
             <w:rStyle w:val="Hyperlink"/>
-            <w:rFonts w:cs="Arial"/>
-            <w:szCs w:val="24"/>
-            <w:lang w:val="en-US"/>
+            <w:lang w:val="en-AU"/>
           </w:rPr>
-          <w:t>https://tinyurl.com/yczvyjy3</w:t>
+          <w:t>https://bit.ly/40MWhJe</w:t>
         </w:r>
       </w:hyperlink>
       <w:r>
         <w:rPr>
-          <w:rFonts w:cs="Arial"/>
-          <w:szCs w:val="24"/>
-          <w:lang w:val="en-US"/>
+          <w:lang w:val="en-AU"/>
         </w:rPr>
         <w:t>.</w:t>
       </w:r>
@@ -6398,46 +6388,186 @@
         <w:jc w:val="both"/>
         <w:rPr>
           <w:rFonts w:cs="Arial"/>
-          <w:color w:val="FF0000"/>
-          <w:szCs w:val="24"/>
-          <w:lang w:val="en-US"/>
-        </w:rPr>
-      </w:pPr>
-      <w:r>
-        <w:rPr>
-          <w:rFonts w:cs="Arial"/>
-          <w:szCs w:val="24"/>
-          <w:lang w:val="en-US"/>
-        </w:rPr>
-        <w:lastRenderedPageBreak/>
-        <w:t>The preregistered study design is based on a pilot study that was completed by a</w:t>
-      </w:r>
-      <w:r>
-        <w:rPr>
-          <w:lang w:val="en-US"/>
-        </w:rPr>
-        <w:t xml:space="preserve"> total of 60 participants. Participants’ answers as well as the findings of the pilot study can be </w:t>
-      </w:r>
-      <w:r>
-        <w:rPr>
-          <w:lang w:val="en-US"/>
-        </w:rPr>
-        <w:t xml:space="preserve">found here: </w:t>
-      </w:r>
-      <w:hyperlink r:id="rId12" w:history="1">
-        <w:r>
-          <w:rPr>
-            <w:rStyle w:val="Hyperlink"/>
-            <w:lang w:val="en-US"/>
-          </w:rPr>
-          <w:t>https://tinyurl.com/9rj4ya2j</w:t>
-        </w:r>
-      </w:hyperlink>
-      <w:r>
-        <w:rPr>
-          <w:lang w:val="en-US"/>
-        </w:rPr>
-        <w:t>.</w:t>
+          <w:szCs w:val="24"/>
+          <w:lang w:val="en-US"/>
+        </w:rPr>
+      </w:pPr>
+      <w:r>
+        <w:rPr>
+          <w:rFonts w:cs="Arial"/>
+          <w:szCs w:val="24"/>
+          <w:lang w:val="en-US"/>
+        </w:rPr>
+        <w:t xml:space="preserve">As preregistered, we hypothesized that compared to the </w:t>
+      </w:r>
+      <w:r>
+        <w:rPr>
+          <w:rFonts w:cs="Arial"/>
+          <w:i/>
+          <w:szCs w:val="24"/>
+          <w:lang w:val="en-US"/>
+        </w:rPr>
+        <w:t>virus</w:t>
+      </w:r>
+      <w:r>
+        <w:rPr>
+          <w:rFonts w:cs="Arial"/>
+          <w:szCs w:val="24"/>
+          <w:lang w:val="en-US"/>
+        </w:rPr>
+        <w:t xml:space="preserve"> metaphor, we expect a higher propensity of suggestion in the category </w:t>
+      </w:r>
+      <w:r>
+        <w:rPr>
+          <w:rFonts w:cs="Arial"/>
+          <w:i/>
+          <w:szCs w:val="24"/>
+          <w:lang w:val="en-US"/>
+        </w:rPr>
+        <w:t xml:space="preserve">enforce </w:t>
+      </w:r>
+      <w:r>
+        <w:rPr>
+          <w:rFonts w:cs="Arial"/>
+          <w:szCs w:val="24"/>
+          <w:lang w:val="en-US"/>
+        </w:rPr>
+        <w:t xml:space="preserve">in the </w:t>
+      </w:r>
+      <w:r>
+        <w:rPr>
+          <w:rFonts w:cs="Arial"/>
+          <w:i/>
+          <w:szCs w:val="24"/>
+          <w:lang w:val="en-US"/>
+        </w:rPr>
+        <w:t xml:space="preserve">beast </w:t>
+      </w:r>
+      <w:r>
+        <w:rPr>
+          <w:rFonts w:cs="Arial"/>
+          <w:szCs w:val="24"/>
+          <w:lang w:val="en-US"/>
+        </w:rPr>
+        <w:t>frame</w:t>
+      </w:r>
+      <w:r>
+        <w:rPr>
+          <w:rFonts w:cs="Arial"/>
+          <w:szCs w:val="24"/>
+          <w:lang w:val="en-US"/>
+        </w:rPr>
+        <w:t xml:space="preserve">, by comparing the posterior estimates for the aggregate value in the </w:t>
+      </w:r>
+      <w:r>
+        <w:rPr>
+          <w:rFonts w:cs="Arial"/>
+          <w:i/>
+          <w:szCs w:val="24"/>
+          <w:lang w:val="en-US"/>
+        </w:rPr>
+        <w:t>beast</w:t>
+      </w:r>
+      <w:r>
+        <w:rPr>
+          <w:rFonts w:cs="Arial"/>
+          <w:szCs w:val="24"/>
+          <w:lang w:val="en-US"/>
+        </w:rPr>
+        <w:t xml:space="preserve"> condition with those from the </w:t>
+      </w:r>
+      <w:r>
+        <w:rPr>
+          <w:rFonts w:cs="Arial"/>
+          <w:i/>
+          <w:szCs w:val="24"/>
+          <w:lang w:val="en-US"/>
+        </w:rPr>
+        <w:t xml:space="preserve">virus </w:t>
+      </w:r>
+      <w:r>
+        <w:rPr>
+          <w:rFonts w:cs="Arial"/>
+          <w:szCs w:val="24"/>
+          <w:lang w:val="en-US"/>
+        </w:rPr>
+        <w:t>condition</w:t>
+      </w:r>
+      <w:r>
+        <w:rPr>
+          <w:rFonts w:cs="Arial"/>
+          <w:szCs w:val="24"/>
+          <w:lang w:val="en-US"/>
+        </w:rPr>
+        <w:t xml:space="preserve">. We judge there to be positive evidence in favor of the main hypothesis (1) if the posterior probability of the difference between the ordinal predictor value for the </w:t>
+      </w:r>
+      <w:r>
+        <w:rPr>
+          <w:rFonts w:cs="Arial"/>
+          <w:i/>
+          <w:szCs w:val="24"/>
+          <w:lang w:val="en-US"/>
+        </w:rPr>
+        <w:t xml:space="preserve">beast </w:t>
+      </w:r>
+      <w:r>
+        <w:rPr>
+          <w:rFonts w:cs="Arial"/>
+          <w:szCs w:val="24"/>
+          <w:lang w:val="en-US"/>
+        </w:rPr>
+        <w:t xml:space="preserve">metaphor and the </w:t>
+      </w:r>
+      <w:r>
+        <w:rPr>
+          <w:rFonts w:cs="Arial"/>
+          <w:i/>
+          <w:szCs w:val="24"/>
+          <w:lang w:val="en-US"/>
+        </w:rPr>
+        <w:t xml:space="preserve">virus </w:t>
+      </w:r>
+      <w:r>
+        <w:rPr>
+          <w:rFonts w:cs="Arial"/>
+          <w:szCs w:val="24"/>
+          <w:lang w:val="en-US"/>
+        </w:rPr>
+        <w:t>metaphor being positive (</w:t>
+      </w:r>
+      <w:r>
+        <w:rPr>
+          <w:rFonts w:cs="Arial"/>
+          <w:i/>
+          <w:szCs w:val="24"/>
+          <w:lang w:val="en-US"/>
+        </w:rPr>
+        <w:t xml:space="preserve">beast </w:t>
+      </w:r>
+      <w:r>
+        <w:rPr>
+          <w:rFonts w:cs="Arial"/>
+          <w:szCs w:val="24"/>
+          <w:lang w:val="en-US"/>
+        </w:rPr>
+        <w:t xml:space="preserve">bigger than </w:t>
+      </w:r>
+      <w:r>
+        <w:rPr>
+          <w:rFonts w:cs="Arial"/>
+          <w:i/>
+          <w:szCs w:val="24"/>
+          <w:lang w:val="en-US"/>
+        </w:rPr>
+        <w:t>virus</w:t>
+      </w:r>
+      <w:r>
+        <w:rPr>
+          <w:rFonts w:cs="Arial"/>
+          <w:szCs w:val="24"/>
+          <w:lang w:val="en-US"/>
+        </w:rPr>
+        <w:t>) is at least 0.95.</w:t>
       </w:r>
     </w:p>
     <w:p>
@@ -6457,7 +6587,7 @@
           <w:szCs w:val="24"/>
           <w:lang w:val="en-US"/>
         </w:rPr>
-        <w:t xml:space="preserve">As preregistered, we hypothesized that compared to the </w:t>
+        <w:t xml:space="preserve">Furthermore, the study aims to test the hypothesis (2) that rates of </w:t>
       </w:r>
       <w:r>
         <w:rPr>
@@ -6466,23 +6596,6 @@
           <w:szCs w:val="24"/>
           <w:lang w:val="en-US"/>
         </w:rPr>
-        <w:t>virus</w:t>
-      </w:r>
-      <w:r>
-        <w:rPr>
-          <w:rFonts w:cs="Arial"/>
-          <w:szCs w:val="24"/>
-          <w:lang w:val="en-US"/>
-        </w:rPr>
-        <w:t xml:space="preserve"> metaphor, we expect a higher propensity of suggestion in the category </w:t>
-      </w:r>
-      <w:r>
-        <w:rPr>
-          <w:rFonts w:cs="Arial"/>
-          <w:i/>
-          <w:szCs w:val="24"/>
-          <w:lang w:val="en-US"/>
-        </w:rPr>
         <w:t xml:space="preserve">enforce </w:t>
       </w:r>
       <w:r>
@@ -6491,142 +6604,110 @@
           <w:szCs w:val="24"/>
           <w:lang w:val="en-US"/>
         </w:rPr>
-        <w:t xml:space="preserve">in the </w:t>
-      </w:r>
-      <w:r>
-        <w:rPr>
-          <w:rFonts w:cs="Arial"/>
-          <w:i/>
-          <w:szCs w:val="24"/>
-          <w:lang w:val="en-US"/>
-        </w:rPr>
-        <w:t xml:space="preserve">beast </w:t>
-      </w:r>
-      <w:r>
-        <w:rPr>
-          <w:rFonts w:cs="Arial"/>
-          <w:szCs w:val="24"/>
-          <w:lang w:val="en-US"/>
-        </w:rPr>
-        <w:t>frame</w:t>
-      </w:r>
-      <w:r>
-        <w:rPr>
-          <w:rFonts w:cs="Arial"/>
-          <w:szCs w:val="24"/>
-          <w:lang w:val="en-US"/>
-        </w:rPr>
-        <w:t xml:space="preserve">, by comparing the posterior estimates for the aggregate value in the </w:t>
-      </w:r>
-      <w:r>
-        <w:rPr>
-          <w:rFonts w:cs="Arial"/>
-          <w:i/>
-          <w:szCs w:val="24"/>
-          <w:lang w:val="en-US"/>
-        </w:rPr>
-        <w:t>beast</w:t>
-      </w:r>
-      <w:r>
-        <w:rPr>
-          <w:rFonts w:cs="Arial"/>
-          <w:szCs w:val="24"/>
-          <w:lang w:val="en-US"/>
-        </w:rPr>
-        <w:t xml:space="preserve"> condition with those from the </w:t>
-      </w:r>
-      <w:r>
-        <w:rPr>
-          <w:rFonts w:cs="Arial"/>
-          <w:i/>
-          <w:szCs w:val="24"/>
-          <w:lang w:val="en-US"/>
-        </w:rPr>
-        <w:t xml:space="preserve">virus </w:t>
-      </w:r>
-      <w:r>
-        <w:rPr>
-          <w:rFonts w:cs="Arial"/>
-          <w:szCs w:val="24"/>
-          <w:lang w:val="en-US"/>
-        </w:rPr>
-        <w:t>condition</w:t>
-      </w:r>
-      <w:r>
-        <w:rPr>
-          <w:rFonts w:cs="Arial"/>
-          <w:szCs w:val="24"/>
-          <w:lang w:val="en-US"/>
-        </w:rPr>
-        <w:t xml:space="preserve">. We judge there to be positive evidence in favor of the main hypothesis (1) if the posterior probability of the difference between the ordinal predictor value for the </w:t>
-      </w:r>
-      <w:r>
-        <w:rPr>
-          <w:rFonts w:cs="Arial"/>
-          <w:i/>
-          <w:szCs w:val="24"/>
-          <w:lang w:val="en-US"/>
-        </w:rPr>
-        <w:t xml:space="preserve">beast </w:t>
-      </w:r>
-      <w:r>
-        <w:rPr>
-          <w:rFonts w:cs="Arial"/>
-          <w:szCs w:val="24"/>
-          <w:lang w:val="en-US"/>
-        </w:rPr>
-        <w:t xml:space="preserve">metaphor and the </w:t>
-      </w:r>
-      <w:r>
-        <w:rPr>
-          <w:rFonts w:cs="Arial"/>
-          <w:i/>
-          <w:szCs w:val="24"/>
-          <w:lang w:val="en-US"/>
-        </w:rPr>
-        <w:t xml:space="preserve">virus </w:t>
-      </w:r>
-      <w:r>
-        <w:rPr>
-          <w:rFonts w:cs="Arial"/>
-          <w:szCs w:val="24"/>
-          <w:lang w:val="en-US"/>
-        </w:rPr>
-        <w:t>metaphor being positive (</w:t>
-      </w:r>
-      <w:r>
-        <w:rPr>
-          <w:rFonts w:cs="Arial"/>
-          <w:i/>
-          <w:szCs w:val="24"/>
-          <w:lang w:val="en-US"/>
-        </w:rPr>
-        <w:t xml:space="preserve">beast </w:t>
-      </w:r>
-      <w:r>
-        <w:rPr>
-          <w:rFonts w:cs="Arial"/>
-          <w:szCs w:val="24"/>
-          <w:lang w:val="en-US"/>
-        </w:rPr>
-        <w:t xml:space="preserve">bigger than </w:t>
-      </w:r>
-      <w:r>
-        <w:rPr>
-          <w:rFonts w:cs="Arial"/>
-          <w:i/>
-          <w:szCs w:val="24"/>
-          <w:lang w:val="en-US"/>
-        </w:rPr>
-        <w:t>virus</w:t>
-      </w:r>
-      <w:r>
-        <w:rPr>
-          <w:rFonts w:cs="Arial"/>
-          <w:szCs w:val="24"/>
-          <w:lang w:val="en-US"/>
-        </w:rPr>
-        <w:t>) is at least 0.95.</w:t>
+        <w:t>increase for participants that identify their political affiliation as Republican</w:t>
+      </w:r>
+      <w:r>
+        <w:rPr>
+          <w:rFonts w:cs="Arial"/>
+          <w:szCs w:val="24"/>
+          <w:lang w:val="en-US"/>
+        </w:rPr>
+        <w:t xml:space="preserve">. As preregistered, we judge </w:t>
+      </w:r>
+      <w:r>
+        <w:rPr>
+          <w:rStyle w:val="pl-c"/>
+          <w:lang w:val="en-US"/>
+        </w:rPr>
+        <w:t xml:space="preserve">there to be evidence in favor of the hypothesis, if the posterior probability of this difference being bigger than zero is at least 0.95. </w:t>
+      </w:r>
+      <w:r>
+        <w:rPr>
+          <w:rFonts w:cs="Arial"/>
+          <w:szCs w:val="24"/>
+          <w:lang w:val="en-US"/>
+        </w:rPr>
+        <w:t xml:space="preserve">We intend to also investigate </w:t>
+      </w:r>
+      <w:r>
+        <w:rPr>
+          <w:rFonts w:cs="Arial"/>
+          <w:szCs w:val="24"/>
+          <w:lang w:val="en-US"/>
+        </w:rPr>
+        <w:t>the hypothesis (3) that the effect of metaphors on reasoning, as proposed in hypothesis (1), does not vary with the length of the metaphorically framed description of crime.</w:t>
+      </w:r>
+      <w:r>
+        <w:rPr>
+          <w:rFonts w:cs="Arial"/>
+          <w:szCs w:val="24"/>
+          <w:lang w:val="en-US"/>
+        </w:rPr>
+        <w:t xml:space="preserve"> In accordance with the preregistration</w:t>
+      </w:r>
+      <w:r>
+        <w:rPr>
+          <w:rStyle w:val="pl-c"/>
+          <w:lang w:val="en-US"/>
+        </w:rPr>
+        <w:t>, we judge there to be evidence in favor of the hypothesis, if the posterior probability of this difference not being bigger than zero is at least 0.95.</w:t>
+      </w:r>
+    </w:p>
+    <w:p>
+      <w:pPr>
+        <w:spacing w:after="0" w:line="360" w:lineRule="auto"/>
+        <w:jc w:val="both"/>
+        <w:rPr>
+          <w:rFonts w:cs="Arial"/>
+          <w:szCs w:val="24"/>
+          <w:lang w:val="en-US"/>
+        </w:rPr>
+      </w:pPr>
+    </w:p>
+    <w:p>
+      <w:pPr>
+        <w:pStyle w:val="berschrift2"/>
+      </w:pPr>
+      <w:bookmarkStart w:id="4" w:name="_Toc131597596"/>
+      <w:r>
+        <w:t>3.</w:t>
+      </w:r>
+      <w:r>
+        <w:t>2</w:t>
+      </w:r>
+      <w:r>
+        <w:t xml:space="preserve"> </w:t>
+      </w:r>
+      <w:r>
+        <w:t>Participants</w:t>
+      </w:r>
+      <w:bookmarkEnd w:id="4"/>
+    </w:p>
+    <w:p>
+      <w:pPr>
+        <w:spacing w:after="0" w:line="360" w:lineRule="auto"/>
+        <w:jc w:val="both"/>
+        <w:rPr>
+          <w:lang w:val="en-US"/>
+        </w:rPr>
+      </w:pPr>
+      <w:r>
+        <w:rPr>
+          <w:lang w:val="en-US"/>
+        </w:rPr>
+        <w:t xml:space="preserve">The data used in this study was taken form Prolific (www.prolific.co/). To ensure </w:t>
+      </w:r>
+      <w:r>
+        <w:rPr>
+          <w:lang w:val="en-US"/>
+        </w:rPr>
+        <w:t>trustworthy</w:t>
+      </w:r>
+      <w:r>
+        <w:rPr>
+          <w:lang w:val="en-US"/>
+        </w:rPr>
+        <w:t xml:space="preserve"> work, the approval rate on Prolific was set to 95%. During the set-up of the study, it was ensured that only participants who self-identified as native English speakers based in the US were recruited. Every participant was allowed to participate only once and was paid for their participation.</w:t>
       </w:r>
     </w:p>
     <w:p>
@@ -6635,146 +6716,6 @@
         <w:ind w:firstLine="567"/>
         <w:jc w:val="both"/>
         <w:rPr>
-          <w:rFonts w:cs="Arial"/>
-          <w:szCs w:val="24"/>
-          <w:lang w:val="en-US"/>
-        </w:rPr>
-      </w:pPr>
-      <w:r>
-        <w:rPr>
-          <w:rFonts w:cs="Arial"/>
-          <w:szCs w:val="24"/>
-          <w:lang w:val="en-US"/>
-        </w:rPr>
-        <w:t xml:space="preserve">Furthermore, the study aims to test the hypothesis (2) that rates of </w:t>
-      </w:r>
-      <w:r>
-        <w:rPr>
-          <w:rFonts w:cs="Arial"/>
-          <w:i/>
-          <w:szCs w:val="24"/>
-          <w:lang w:val="en-US"/>
-        </w:rPr>
-        <w:t xml:space="preserve">enforce </w:t>
-      </w:r>
-      <w:r>
-        <w:rPr>
-          <w:rFonts w:cs="Arial"/>
-          <w:szCs w:val="24"/>
-          <w:lang w:val="en-US"/>
-        </w:rPr>
-        <w:t>increase for participants that identify their political affiliation as Republican</w:t>
-      </w:r>
-      <w:r>
-        <w:rPr>
-          <w:rFonts w:cs="Arial"/>
-          <w:szCs w:val="24"/>
-          <w:lang w:val="en-US"/>
-        </w:rPr>
-        <w:t xml:space="preserve">. As preregistered, we judge </w:t>
-      </w:r>
-      <w:r>
-        <w:rPr>
-          <w:rStyle w:val="pl-c"/>
-          <w:lang w:val="en-US"/>
-        </w:rPr>
-        <w:t xml:space="preserve">there to be evidence in favor of the hypothesis, if the posterior probability of this difference being bigger than zero is at least 0.95. </w:t>
-      </w:r>
-      <w:r>
-        <w:rPr>
-          <w:rFonts w:cs="Arial"/>
-          <w:szCs w:val="24"/>
-          <w:lang w:val="en-US"/>
-        </w:rPr>
-        <w:t xml:space="preserve">We intend to also investigate </w:t>
-      </w:r>
-      <w:r>
-        <w:rPr>
-          <w:rFonts w:cs="Arial"/>
-          <w:szCs w:val="24"/>
-          <w:lang w:val="en-US"/>
-        </w:rPr>
-        <w:t>the hypothesis (3) that the effect of metaphors on reasoning, as proposed in hypothesis (1), does not vary with the length of the metaphorically framed description of crime.</w:t>
-      </w:r>
-      <w:r>
-        <w:rPr>
-          <w:rFonts w:cs="Arial"/>
-          <w:szCs w:val="24"/>
-          <w:lang w:val="en-US"/>
-        </w:rPr>
-        <w:t xml:space="preserve"> In accordance with the preregistration</w:t>
-      </w:r>
-      <w:r>
-        <w:rPr>
-          <w:rStyle w:val="pl-c"/>
-          <w:lang w:val="en-US"/>
-        </w:rPr>
-        <w:t>, we judge there to be evidence in favor of the hypothesis, if the posterior probability of this difference not being bigger than zero is at least 0.95.</w:t>
-      </w:r>
-    </w:p>
-    <w:p>
-      <w:pPr>
-        <w:spacing w:after="0" w:line="360" w:lineRule="auto"/>
-        <w:jc w:val="both"/>
-        <w:rPr>
-          <w:rFonts w:cs="Arial"/>
-          <w:szCs w:val="24"/>
-          <w:lang w:val="en-US"/>
-        </w:rPr>
-      </w:pPr>
-    </w:p>
-    <w:p>
-      <w:pPr>
-        <w:pStyle w:val="berschrift2"/>
-      </w:pPr>
-      <w:bookmarkStart w:id="4" w:name="_Toc131516926"/>
-      <w:r>
-        <w:t>3.</w:t>
-      </w:r>
-      <w:r>
-        <w:t>2</w:t>
-      </w:r>
-      <w:r>
-        <w:t xml:space="preserve"> </w:t>
-      </w:r>
-      <w:r>
-        <w:t>Participants</w:t>
-      </w:r>
-      <w:bookmarkEnd w:id="4"/>
-    </w:p>
-    <w:p>
-      <w:pPr>
-        <w:spacing w:after="0" w:line="360" w:lineRule="auto"/>
-        <w:jc w:val="both"/>
-        <w:rPr>
-          <w:lang w:val="en-US"/>
-        </w:rPr>
-      </w:pPr>
-      <w:r>
-        <w:rPr>
-          <w:lang w:val="en-US"/>
-        </w:rPr>
-        <w:t xml:space="preserve">The data used in this study was taken form Prolific (www.prolific.co/). To ensure </w:t>
-      </w:r>
-      <w:r>
-        <w:rPr>
-          <w:lang w:val="en-US"/>
-        </w:rPr>
-        <w:t>trustworthy</w:t>
-      </w:r>
-      <w:r>
-        <w:rPr>
-          <w:lang w:val="en-US"/>
-        </w:rPr>
-        <w:t xml:space="preserve"> work, the approval rate on Prolific was set to 95%. During the set-up of the study, it was ensured that only participants who self-identified as native English speakers based in the US were recruited. Every participant was allowed to participate only once and was paid for their participation.</w:t>
-      </w:r>
-    </w:p>
-    <w:p>
-      <w:pPr>
-        <w:spacing w:after="0" w:line="360" w:lineRule="auto"/>
-        <w:ind w:firstLine="567"/>
-        <w:jc w:val="both"/>
-        <w:rPr>
           <w:lang w:val="en-US"/>
         </w:rPr>
       </w:pPr>
@@ -6788,33 +6729,33 @@
         <w:rPr>
           <w:lang w:val="en-US"/>
         </w:rPr>
-        <w:t xml:space="preserve">, of whom 92 (46.0%) identified as females, 102 (51.0%) as males, 3 (1.5%) as other and 3 (1.5%) </w:t>
+        <w:t>, of whom 92 (46.0%) identified as females, 102 (51.0%) as males, 3 (1.5%) as other and 3 (1.5%) preferred not to say</w:t>
+      </w:r>
+      <w:r>
+        <w:rPr>
+          <w:lang w:val="en-US"/>
+        </w:rPr>
+        <w:t>. Their ages range from 18 to 85</w:t>
+      </w:r>
+      <w:r>
+        <w:rPr>
+          <w:rStyle w:val="Funotenzeichen"/>
+          <w:lang w:val="en-US"/>
+        </w:rPr>
+        <w:footnoteReference w:id="1"/>
+      </w:r>
+      <w:r>
+        <w:rPr>
+          <w:lang w:val="en-US"/>
+        </w:rPr>
+        <w:t xml:space="preserve"> with a mean of 38.9. </w:t>
       </w:r>
       <w:r>
         <w:rPr>
           <w:lang w:val="en-US"/>
         </w:rPr>
         <w:lastRenderedPageBreak/>
-        <w:t>preferred not to say</w:t>
-      </w:r>
-      <w:r>
-        <w:rPr>
-          <w:lang w:val="en-US"/>
-        </w:rPr>
-        <w:t>. Their ages range from 18 to 85</w:t>
-      </w:r>
-      <w:r>
-        <w:rPr>
-          <w:rStyle w:val="Funotenzeichen"/>
-          <w:lang w:val="en-US"/>
-        </w:rPr>
-        <w:footnoteReference w:id="1"/>
-      </w:r>
-      <w:r>
-        <w:rPr>
-          <w:lang w:val="en-US"/>
-        </w:rPr>
-        <w:t xml:space="preserve"> with a mean of 38.9. A total of 65 participants (32.5%) completed high school as their highest level of education, while 2 (1%) participants did not graduate from high school. 96 participants (48%) reported college as their highest education, and 33 participants (16.5%) had a higher degree</w:t>
+        <w:t>A total of 65 participants (32.5%) completed high school as their highest level of education, while 2 (1%) participants did not graduate from high school. 96 participants (48%) reported college as their highest education, and 33 participants (16.5%) had a higher degree</w:t>
       </w:r>
       <w:r>
         <w:rPr>
@@ -6836,7 +6777,7 @@
         </w:rPr>
         <w:t xml:space="preserve">The full data set can be found here </w:t>
       </w:r>
-      <w:hyperlink r:id="rId13" w:history="1">
+      <w:hyperlink r:id="rId10" w:history="1">
         <w:r>
           <w:rPr>
             <w:rStyle w:val="Hyperlink"/>
@@ -6881,7 +6822,7 @@
       <w:pPr>
         <w:pStyle w:val="berschrift2"/>
       </w:pPr>
-      <w:bookmarkStart w:id="5" w:name="_Toc131516927"/>
+      <w:bookmarkStart w:id="5" w:name="_Toc131597597"/>
       <w:r>
         <w:t>3.</w:t>
       </w:r>
@@ -7037,7 +6978,7 @@
                     <pic:cNvPicPr/>
                   </pic:nvPicPr>
                   <pic:blipFill>
-                    <a:blip r:embed="rId14">
+                    <a:blip r:embed="rId11">
                       <a:extLst>
                         <a:ext uri="{28A0092B-C50C-407E-A947-70E740481C1C}">
                           <a14:useLocalDpi xmlns:a14="http://schemas.microsoft.com/office/drawing/2010/main" val="0"/>
@@ -7214,7 +7155,7 @@
                     <pic:cNvPicPr/>
                   </pic:nvPicPr>
                   <pic:blipFill>
-                    <a:blip r:embed="rId15">
+                    <a:blip r:embed="rId12">
                       <a:extLst>
                         <a:ext uri="{28A0092B-C50C-407E-A947-70E740481C1C}">
                           <a14:useLocalDpi xmlns:a14="http://schemas.microsoft.com/office/drawing/2010/main" val="0"/>
@@ -7809,7 +7750,7 @@
                     <pic:cNvPicPr/>
                   </pic:nvPicPr>
                   <pic:blipFill rotWithShape="1">
-                    <a:blip r:embed="rId16">
+                    <a:blip r:embed="rId13">
                       <a:extLst>
                         <a:ext uri="{28A0092B-C50C-407E-A947-70E740481C1C}">
                           <a14:useLocalDpi xmlns:a14="http://schemas.microsoft.com/office/drawing/2010/main" val="0"/>
@@ -8108,7 +8049,7 @@
           <w:lang w:val="en-US"/>
         </w:rPr>
       </w:pPr>
-      <w:bookmarkStart w:id="9" w:name="_Toc131516928"/>
+      <w:bookmarkStart w:id="9" w:name="_Toc131597598"/>
       <w:r>
         <w:rPr>
           <w:lang w:val="en-US"/>
@@ -8193,7 +8134,7 @@
       <w:pPr>
         <w:pStyle w:val="berschrift2"/>
       </w:pPr>
-      <w:bookmarkStart w:id="10" w:name="_Toc131516929"/>
+      <w:bookmarkStart w:id="10" w:name="_Toc131597599"/>
       <w:r>
         <w:t>4.1 Study design</w:t>
       </w:r>
@@ -8320,7 +8261,7 @@
         </w:rPr>
         <w:t xml:space="preserve">articipants were not able to return to the pages they had already visited in the survey and update their responses. The code for the study can be found here: </w:t>
       </w:r>
-      <w:hyperlink r:id="rId17" w:history="1">
+      <w:hyperlink r:id="rId14" w:history="1">
         <w:r>
           <w:rPr>
             <w:rStyle w:val="Hyperlink"/>
@@ -8489,7 +8430,7 @@
         </w:rPr>
         <w:t xml:space="preserve">can be found here: </w:t>
       </w:r>
-      <w:hyperlink r:id="rId18" w:history="1">
+      <w:hyperlink r:id="rId15" w:history="1">
         <w:r>
           <w:rPr>
             <w:rStyle w:val="Hyperlink"/>
@@ -8576,7 +8517,7 @@
         </w:rPr>
         <w:t xml:space="preserve">As preregistered at </w:t>
       </w:r>
-      <w:hyperlink r:id="rId19" w:history="1">
+      <w:hyperlink r:id="rId16" w:history="1">
         <w:r>
           <w:rPr>
             <w:rStyle w:val="Hyperlink"/>
@@ -8668,7 +8609,7 @@
         </w:rPr>
         <w:t xml:space="preserve">). The analysis uses the statistical programming language R. The code for the analysis can be found here: </w:t>
       </w:r>
-      <w:hyperlink r:id="rId20" w:history="1">
+      <w:hyperlink r:id="rId17" w:history="1">
         <w:r>
           <w:rPr>
             <w:rStyle w:val="Hyperlink"/>
@@ -8855,7 +8796,7 @@
       <w:pPr>
         <w:pStyle w:val="berschrift2"/>
       </w:pPr>
-      <w:bookmarkStart w:id="11" w:name="_Toc131516930"/>
+      <w:bookmarkStart w:id="11" w:name="_Toc131597600"/>
       <w:r>
         <w:t>4.2 Participants</w:t>
       </w:r>
@@ -8893,7 +8834,7 @@
         </w:rPr>
         <w:t xml:space="preserve"> study was taken form Prolific (</w:t>
       </w:r>
-      <w:hyperlink r:id="rId21" w:history="1">
+      <w:hyperlink r:id="rId18" w:history="1">
         <w:r>
           <w:rPr>
             <w:rStyle w:val="Hyperlink"/>
@@ -9312,7 +9253,7 @@
         </w:rPr>
         <w:t xml:space="preserve">The full data set can be found here </w:t>
       </w:r>
-      <w:hyperlink r:id="rId22" w:history="1">
+      <w:hyperlink r:id="rId19" w:history="1">
         <w:r>
           <w:rPr>
             <w:rStyle w:val="Hyperlink"/>
@@ -9337,7 +9278,7 @@
       <w:pPr>
         <w:pStyle w:val="berschrift2"/>
       </w:pPr>
-      <w:bookmarkStart w:id="12" w:name="_Toc131516931"/>
+      <w:bookmarkStart w:id="12" w:name="_Toc131597601"/>
       <w:r>
         <w:t>4.</w:t>
       </w:r>
@@ -9598,7 +9539,7 @@
                     <pic:cNvPicPr/>
                   </pic:nvPicPr>
                   <pic:blipFill>
-                    <a:blip r:embed="rId23" cstate="print">
+                    <a:blip r:embed="rId20" cstate="print">
                       <a:extLst>
                         <a:ext uri="{28A0092B-C50C-407E-A947-70E740481C1C}">
                           <a14:useLocalDpi xmlns:a14="http://schemas.microsoft.com/office/drawing/2010/main" val="0"/>
@@ -9848,9 +9789,7 @@
         <w:ind w:firstLine="567"/>
         <w:jc w:val="both"/>
         <w:rPr>
-          <w:rFonts w:cs="Arial"/>
-          <w:szCs w:val="24"/>
-          <w:lang w:val="en-US"/>
+          <w:lang w:val="en-AU"/>
         </w:rPr>
       </w:pPr>
       <w:r>
@@ -9908,6 +9847,63 @@
           <w:lang w:val="en-US"/>
         </w:rPr>
         <w:t>hypothesis, given our model and data, is less than 0.95 and therefore insufficient to support the hypothesis.</w:t>
+      </w:r>
+      <w:r>
+        <w:rPr>
+          <w:rFonts w:cs="Arial"/>
+          <w:szCs w:val="24"/>
+          <w:lang w:val="en-US"/>
+        </w:rPr>
+        <w:t xml:space="preserve"> The mild trend (0.90) indicates that </w:t>
+      </w:r>
+      <w:r>
+        <w:rPr>
+          <w:lang w:val="en-AU"/>
+        </w:rPr>
+        <w:t>further</w:t>
+      </w:r>
+      <w:r>
+        <w:rPr>
+          <w:lang w:val="en-AU"/>
+        </w:rPr>
+        <w:t xml:space="preserve"> </w:t>
+      </w:r>
+      <w:r>
+        <w:rPr>
+          <w:lang w:val="en-AU"/>
+        </w:rPr>
+        <w:lastRenderedPageBreak/>
+        <w:t xml:space="preserve">studies </w:t>
+      </w:r>
+      <w:r>
+        <w:rPr>
+          <w:lang w:val="en-AU"/>
+        </w:rPr>
+        <w:t xml:space="preserve">are required </w:t>
+      </w:r>
+      <w:r>
+        <w:rPr>
+          <w:lang w:val="en-AU"/>
+        </w:rPr>
+        <w:t xml:space="preserve">that compare </w:t>
+      </w:r>
+      <w:r>
+        <w:rPr>
+          <w:lang w:val="en-AU"/>
+        </w:rPr>
+        <w:t xml:space="preserve">the present </w:t>
+      </w:r>
+      <w:r>
+        <w:rPr>
+          <w:lang w:val="en-AU"/>
+        </w:rPr>
+        <w:t xml:space="preserve">results to other regression models and </w:t>
+      </w:r>
+      <w:r>
+        <w:rPr>
+          <w:lang w:val="en-AU"/>
+        </w:rPr>
+        <w:t xml:space="preserve">conduct causal analyses explore the impact of contextual factors in more depth. However, as preregistered, such methodologies and further studies are not part of the present study. </w:t>
       </w:r>
     </w:p>
     <w:p>
@@ -9918,7 +9914,7 @@
           <w:rFonts w:cs="Arial"/>
           <w:color w:val="FF0000"/>
           <w:szCs w:val="24"/>
-          <w:lang w:val="en-US"/>
+          <w:lang w:val="en-AU"/>
         </w:rPr>
       </w:pPr>
     </w:p>
@@ -9929,7 +9925,7 @@
           <w:lang w:val="en-US"/>
         </w:rPr>
       </w:pPr>
-      <w:bookmarkStart w:id="14" w:name="_Toc131516932"/>
+      <w:bookmarkStart w:id="14" w:name="_Toc131597602"/>
       <w:r>
         <w:rPr>
           <w:lang w:val="en-US"/>
@@ -9971,27 +9967,7 @@
           <w:szCs w:val="24"/>
           <w:lang w:val="en-US"/>
         </w:rPr>
-        <w:t xml:space="preserve">unexpected </w:t>
-      </w:r>
-      <w:proofErr w:type="gramStart"/>
-      <w:r>
-        <w:rPr>
-          <w:rFonts w:cs="Arial"/>
-          <w:iCs/>
-          <w:szCs w:val="24"/>
-          <w:lang w:val="en-US"/>
-        </w:rPr>
-        <w:t>findings</w:t>
-      </w:r>
-      <w:proofErr w:type="gramEnd"/>
-      <w:r>
-        <w:rPr>
-          <w:rFonts w:cs="Arial"/>
-          <w:iCs/>
-          <w:szCs w:val="24"/>
-          <w:lang w:val="en-US"/>
-        </w:rPr>
-        <w:t xml:space="preserve"> </w:t>
+        <w:t xml:space="preserve">unexpected findings </w:t>
       </w:r>
       <w:r>
         <w:rPr>
@@ -10069,23 +10045,7 @@
           <w:szCs w:val="24"/>
           <w:lang w:val="en-US"/>
         </w:rPr>
-        <w:t xml:space="preserve">s are </w:t>
-      </w:r>
-      <w:r>
-        <w:rPr>
-          <w:rFonts w:eastAsiaTheme="minorEastAsia" w:cs="Arial"/>
-          <w:szCs w:val="24"/>
-          <w:lang w:val="en-US"/>
-        </w:rPr>
-        <w:t>Flusberg et al. (2020)</w:t>
-      </w:r>
-      <w:r>
-        <w:rPr>
-          <w:rFonts w:eastAsiaTheme="minorEastAsia" w:cs="Arial"/>
-          <w:szCs w:val="24"/>
-          <w:lang w:val="en-US"/>
-        </w:rPr>
-        <w:t xml:space="preserve"> and</w:t>
+        <w:t>s are Flusberg et al. (2020) and</w:t>
       </w:r>
       <w:r>
         <w:rPr>
@@ -10109,47 +10069,7 @@
           <w:szCs w:val="24"/>
           <w:lang w:val="en-US"/>
         </w:rPr>
-        <w:t>the former</w:t>
-      </w:r>
-      <w:r>
-        <w:rPr>
-          <w:rFonts w:cs="Arial"/>
-          <w:szCs w:val="24"/>
-          <w:lang w:val="en-US"/>
-        </w:rPr>
-        <w:t xml:space="preserve"> study did not use open-end format to collect participants’ crime-reducing suggestions but letting </w:t>
-      </w:r>
-      <w:r>
-        <w:rPr>
-          <w:rFonts w:cs="Arial"/>
-          <w:szCs w:val="24"/>
-          <w:lang w:val="en-US"/>
-        </w:rPr>
-        <w:t>participants</w:t>
-      </w:r>
-      <w:r>
-        <w:rPr>
-          <w:rFonts w:cs="Arial"/>
-          <w:szCs w:val="24"/>
-          <w:lang w:val="en-US"/>
-        </w:rPr>
-        <w:t xml:space="preserve"> choose between </w:t>
-      </w:r>
-      <w:r>
-        <w:rPr>
-          <w:rFonts w:cs="Arial"/>
-          <w:szCs w:val="24"/>
-          <w:lang w:val="en-US"/>
-        </w:rPr>
-        <w:t xml:space="preserve">only </w:t>
-      </w:r>
-      <w:r>
-        <w:rPr>
-          <w:rFonts w:cs="Arial"/>
-          <w:szCs w:val="24"/>
-          <w:lang w:val="en-US"/>
-        </w:rPr>
-        <w:t xml:space="preserve">two response options. Therefore, the measurement of the dependent variable severely differs from the original study, neglecting the option for responses that do not fit either category or would include both enforcement-oriented and reform-oriented suggestions. </w:t>
+        <w:t xml:space="preserve">the former study did not use open-end format to collect participants’ crime-reducing suggestions but letting participants choose between only two response options. Therefore, the measurement of the dependent variable severely differs from the original study, neglecting the option for responses that do not fit either category or would include both enforcement-oriented and reform-oriented suggestions. </w:t>
       </w:r>
       <w:r>
         <w:rPr>
@@ -10237,25 +10157,7 @@
           <w:szCs w:val="24"/>
           <w:lang w:val="en-US"/>
         </w:rPr>
-        <w:t xml:space="preserve"> “conducting the analysis in full accordance with the original </w:t>
-      </w:r>
-      <w:proofErr w:type="gramStart"/>
-      <w:r>
-        <w:rPr>
-          <w:rFonts w:cs="Arial"/>
-          <w:szCs w:val="24"/>
-          <w:lang w:val="en-US"/>
-        </w:rPr>
-        <w:t>procedure[</w:t>
-      </w:r>
-      <w:proofErr w:type="gramEnd"/>
-      <w:r>
-        <w:rPr>
-          <w:rFonts w:cs="Arial"/>
-          <w:szCs w:val="24"/>
-          <w:lang w:val="en-US"/>
-        </w:rPr>
-        <w:t xml:space="preserve">,] this difference </w:t>
+        <w:t xml:space="preserve"> “conducting the analysis in full accordance with the original procedure[,] this difference </w:t>
       </w:r>
       <w:r>
         <w:rPr>
@@ -10296,592 +10198,6 @@
           <w:lang w:val="en-US"/>
         </w:rPr>
         <w:t xml:space="preserve"> </w:t>
-      </w:r>
-    </w:p>
-    <w:p>
-      <w:pPr>
-        <w:spacing w:after="0" w:line="360" w:lineRule="auto"/>
-        <w:jc w:val="both"/>
-        <w:rPr>
-          <w:rFonts w:cs="Arial"/>
-          <w:szCs w:val="24"/>
-          <w:lang w:val="en-US"/>
-        </w:rPr>
-      </w:pPr>
-      <w:r>
-        <w:rPr>
-          <w:rFonts w:cs="Arial"/>
-          <w:szCs w:val="24"/>
-          <w:lang w:val="en-US"/>
-        </w:rPr>
-        <w:tab/>
-      </w:r>
-      <w:r>
-        <w:rPr>
-          <w:rFonts w:cs="Arial"/>
-          <w:szCs w:val="24"/>
-          <w:lang w:val="en-US"/>
-        </w:rPr>
-        <w:t>Regarding our second hypothesis</w:t>
-      </w:r>
-      <w:r>
-        <w:rPr>
-          <w:rFonts w:cs="Arial"/>
-          <w:szCs w:val="24"/>
-          <w:lang w:val="en-US"/>
-        </w:rPr>
-        <w:t>, our results provide evidence that Republicans are more likely to propose enforcement-oriented suggestions, as claimed in the original study. This effect could be replicated in previous studies as well, including Reijnierse et al. (2015), who did not find the metaphor-framing effect but the effect of political affiliation as well.</w:t>
-      </w:r>
-    </w:p>
-    <w:p>
-      <w:pPr>
-        <w:spacing w:after="0" w:line="360" w:lineRule="auto"/>
-        <w:jc w:val="both"/>
-        <w:rPr>
-          <w:rFonts w:cs="Arial"/>
-          <w:szCs w:val="24"/>
-          <w:lang w:val="en-US"/>
-        </w:rPr>
-      </w:pPr>
-      <w:r>
-        <w:rPr>
-          <w:rFonts w:cs="Arial"/>
-          <w:szCs w:val="24"/>
-          <w:lang w:val="en-US"/>
-        </w:rPr>
-        <w:tab/>
-      </w:r>
-      <w:r>
-        <w:rPr>
-          <w:rFonts w:cs="Arial"/>
-          <w:szCs w:val="24"/>
-          <w:lang w:val="en-US"/>
-        </w:rPr>
-        <w:t>As to</w:t>
-      </w:r>
-      <w:r>
-        <w:rPr>
-          <w:rFonts w:cs="Arial"/>
-          <w:szCs w:val="24"/>
-          <w:lang w:val="en-US"/>
-        </w:rPr>
-        <w:t xml:space="preserve"> our last hypnosis, we used</w:t>
-      </w:r>
-      <w:r>
-        <w:rPr>
-          <w:rFonts w:eastAsiaTheme="minorEastAsia" w:cs="Arial"/>
-          <w:szCs w:val="24"/>
-          <w:lang w:val="en-US"/>
-        </w:rPr>
-        <w:t xml:space="preserve"> two speakers that are associated with different levels of reliability</w:t>
-      </w:r>
-      <w:r>
-        <w:rPr>
-          <w:rFonts w:eastAsiaTheme="minorEastAsia" w:cs="Arial"/>
-          <w:szCs w:val="24"/>
-          <w:lang w:val="en-US"/>
-        </w:rPr>
-        <w:t xml:space="preserve"> to</w:t>
-      </w:r>
-      <w:r>
-        <w:rPr>
-          <w:rFonts w:eastAsiaTheme="minorEastAsia" w:cs="Arial"/>
-          <w:szCs w:val="24"/>
-          <w:lang w:val="en-US"/>
-        </w:rPr>
-        <w:t xml:space="preserve"> examine </w:t>
-      </w:r>
-      <w:r>
-        <w:rPr>
-          <w:rFonts w:eastAsiaTheme="minorEastAsia" w:cs="Arial"/>
-          <w:szCs w:val="24"/>
-          <w:lang w:val="en-US"/>
-        </w:rPr>
-        <w:t xml:space="preserve">the impact of the speaker’s </w:t>
-      </w:r>
-      <w:r>
-        <w:rPr>
-          <w:rFonts w:eastAsiaTheme="minorEastAsia" w:cs="Arial"/>
-          <w:szCs w:val="24"/>
-          <w:lang w:val="en-US"/>
-        </w:rPr>
-        <w:t xml:space="preserve">reliability </w:t>
-      </w:r>
-      <w:r>
-        <w:rPr>
-          <w:rFonts w:eastAsiaTheme="minorEastAsia" w:cs="Arial"/>
-          <w:szCs w:val="24"/>
-          <w:lang w:val="en-US"/>
-        </w:rPr>
-        <w:t>on the metaphor-framing effect</w:t>
-      </w:r>
-      <w:r>
-        <w:rPr>
-          <w:rFonts w:eastAsiaTheme="minorEastAsia" w:cs="Arial"/>
-          <w:szCs w:val="24"/>
-          <w:lang w:val="en-US"/>
-        </w:rPr>
-        <w:t>.</w:t>
-      </w:r>
-      <w:r>
-        <w:rPr>
-          <w:rFonts w:eastAsiaTheme="minorEastAsia" w:cs="Arial"/>
-          <w:szCs w:val="24"/>
-          <w:lang w:val="en-US"/>
-        </w:rPr>
-        <w:t xml:space="preserve"> </w:t>
-      </w:r>
-      <w:r>
-        <w:rPr>
-          <w:rFonts w:eastAsiaTheme="minorEastAsia" w:cs="Arial"/>
-          <w:szCs w:val="24"/>
-          <w:lang w:val="en-US"/>
-        </w:rPr>
-        <w:t xml:space="preserve">As proposed by </w:t>
-      </w:r>
-      <w:r>
-        <w:rPr>
-          <w:rFonts w:eastAsiaTheme="minorEastAsia" w:cs="Arial"/>
-          <w:szCs w:val="24"/>
-          <w:lang w:val="en-US"/>
-        </w:rPr>
-        <w:t xml:space="preserve">Thibodeau &amp; Boroditsky </w:t>
-      </w:r>
-      <w:r>
-        <w:rPr>
-          <w:rFonts w:eastAsiaTheme="minorEastAsia" w:cs="Arial"/>
-          <w:szCs w:val="24"/>
-          <w:lang w:val="en-US"/>
-        </w:rPr>
-        <w:lastRenderedPageBreak/>
-        <w:t>(2011),</w:t>
-      </w:r>
-      <w:r>
-        <w:rPr>
-          <w:rFonts w:eastAsiaTheme="minorEastAsia" w:cs="Arial"/>
-          <w:szCs w:val="24"/>
-          <w:lang w:val="en-US"/>
-        </w:rPr>
-        <w:t xml:space="preserve"> even subtle metaphors can influence how we reason about a particular issue. However, little research has been conducted regarding the question how exactly this effect is established. On the one hand, one could say that using a certain metaphor causes the hearer to associate the issue with the </w:t>
-      </w:r>
-      <w:r>
-        <w:rPr>
-          <w:rFonts w:eastAsiaTheme="minorEastAsia" w:cs="Arial"/>
-          <w:szCs w:val="24"/>
-          <w:lang w:val="en-US"/>
-        </w:rPr>
-        <w:t>source domain</w:t>
-      </w:r>
-      <w:r>
-        <w:rPr>
-          <w:rFonts w:eastAsiaTheme="minorEastAsia" w:cs="Arial"/>
-          <w:szCs w:val="24"/>
-          <w:lang w:val="en-US"/>
-        </w:rPr>
-        <w:t xml:space="preserve"> of said metaphor. </w:t>
-      </w:r>
-      <w:r>
-        <w:rPr>
-          <w:rFonts w:eastAsiaTheme="minorEastAsia" w:cs="Arial"/>
-          <w:szCs w:val="24"/>
-          <w:lang w:val="en-US"/>
-        </w:rPr>
-        <w:t xml:space="preserve">That is, the activation of representations for solving an infection with a virus or an attack by a beast are transferred to the crime problem. </w:t>
-      </w:r>
-      <w:r>
-        <w:rPr>
-          <w:rFonts w:eastAsiaTheme="minorEastAsia" w:cs="Arial"/>
-          <w:szCs w:val="24"/>
-          <w:lang w:val="en-US"/>
-        </w:rPr>
-        <w:t xml:space="preserve">According to this theory, </w:t>
-      </w:r>
-      <w:r>
-        <w:rPr>
-          <w:rFonts w:eastAsiaTheme="minorEastAsia" w:cs="Arial"/>
-          <w:szCs w:val="24"/>
-          <w:lang w:val="en-US"/>
-        </w:rPr>
-        <w:t>it is the me</w:t>
-      </w:r>
-      <w:r>
-        <w:rPr>
-          <w:rFonts w:eastAsiaTheme="minorEastAsia" w:cs="Arial"/>
-          <w:szCs w:val="24"/>
-          <w:lang w:val="en-US"/>
-        </w:rPr>
-        <w:t>ta</w:t>
-      </w:r>
-      <w:r>
-        <w:rPr>
-          <w:rFonts w:eastAsiaTheme="minorEastAsia" w:cs="Arial"/>
-          <w:szCs w:val="24"/>
-          <w:lang w:val="en-US"/>
-        </w:rPr>
-        <w:t xml:space="preserve">phoric word itself that influences how the hearer reasons about the issue by activation certain associations. Therefore, </w:t>
-      </w:r>
-      <w:r>
-        <w:rPr>
-          <w:rFonts w:eastAsiaTheme="minorEastAsia" w:cs="Arial"/>
-          <w:szCs w:val="24"/>
-          <w:lang w:val="en-US"/>
-        </w:rPr>
-        <w:t>the context in which the metaphor was uttered is irrelevant to how influential the metaphor is</w:t>
-      </w:r>
-      <w:r>
-        <w:rPr>
-          <w:rFonts w:eastAsiaTheme="minorEastAsia" w:cs="Arial"/>
-          <w:szCs w:val="24"/>
-          <w:lang w:val="en-US"/>
-        </w:rPr>
-        <w:t xml:space="preserve"> but</w:t>
-      </w:r>
-      <w:r>
-        <w:rPr>
-          <w:rFonts w:eastAsiaTheme="minorEastAsia" w:cs="Arial"/>
-          <w:szCs w:val="24"/>
-          <w:lang w:val="en-US"/>
-        </w:rPr>
-        <w:t xml:space="preserve"> </w:t>
-      </w:r>
-      <w:r>
-        <w:rPr>
-          <w:rFonts w:eastAsiaTheme="minorEastAsia" w:cs="Arial"/>
-          <w:szCs w:val="24"/>
-          <w:lang w:val="en-US"/>
-        </w:rPr>
-        <w:t>using the metaphor several times increases the influence that the metaphor exerts.</w:t>
-      </w:r>
-    </w:p>
-    <w:p>
-      <w:pPr>
-        <w:spacing w:after="0" w:line="360" w:lineRule="auto"/>
-        <w:jc w:val="both"/>
-        <w:rPr>
-          <w:rFonts w:eastAsiaTheme="minorEastAsia" w:cs="Arial"/>
-          <w:szCs w:val="24"/>
-          <w:lang w:val="en-US"/>
-        </w:rPr>
-      </w:pPr>
-      <w:r>
-        <w:rPr>
-          <w:rFonts w:eastAsiaTheme="minorEastAsia" w:cs="Arial"/>
-          <w:szCs w:val="24"/>
-          <w:lang w:val="en-US"/>
-        </w:rPr>
-        <w:tab/>
-        <w:t xml:space="preserve">On the other hand, on could say that using a certain metaphor does not necessarily cause the hearer to associate the problem with a certain </w:t>
-      </w:r>
-      <w:r>
-        <w:rPr>
-          <w:rFonts w:eastAsiaTheme="minorEastAsia" w:cs="Arial"/>
-          <w:szCs w:val="24"/>
-          <w:lang w:val="en-US"/>
-        </w:rPr>
-        <w:t>source domain</w:t>
-      </w:r>
-      <w:r>
-        <w:rPr>
-          <w:rFonts w:eastAsiaTheme="minorEastAsia" w:cs="Arial"/>
-          <w:szCs w:val="24"/>
-          <w:lang w:val="en-US"/>
-        </w:rPr>
-        <w:t xml:space="preserve">. Instead, the influence of the metaphor varies with the context. That is, if the speaker seems reliable, the hearer concludes that the metaphor best describes the problem and thus, allowing the hearer to propose appropriate solutions that are </w:t>
-      </w:r>
-      <w:r>
-        <w:rPr>
-          <w:rFonts w:eastAsiaTheme="minorEastAsia" w:cs="Arial"/>
-          <w:szCs w:val="24"/>
-          <w:lang w:val="en-US"/>
-        </w:rPr>
-        <w:t>in line</w:t>
-      </w:r>
-      <w:r>
-        <w:rPr>
-          <w:rFonts w:eastAsiaTheme="minorEastAsia" w:cs="Arial"/>
-          <w:szCs w:val="24"/>
-          <w:lang w:val="en-US"/>
-        </w:rPr>
-        <w:t xml:space="preserve"> with the metaphor. In contrast, if the hearer does not seem reliable, the hearer does not believe that metaphor suits the problem and therefore, rejects the </w:t>
-      </w:r>
-      <w:r>
-        <w:rPr>
-          <w:rFonts w:eastAsiaTheme="minorEastAsia" w:cs="Arial"/>
-          <w:szCs w:val="24"/>
-          <w:lang w:val="en-US"/>
-        </w:rPr>
-        <w:t>associations induced by the metaphorical framing of the problem</w:t>
-      </w:r>
-      <w:r>
-        <w:rPr>
-          <w:rFonts w:eastAsiaTheme="minorEastAsia" w:cs="Arial"/>
-          <w:szCs w:val="24"/>
-          <w:lang w:val="en-US"/>
-        </w:rPr>
-        <w:t xml:space="preserve"> and is less likely to propose </w:t>
-      </w:r>
-      <w:r>
-        <w:rPr>
-          <w:rFonts w:eastAsiaTheme="minorEastAsia" w:cs="Arial"/>
-          <w:szCs w:val="24"/>
-          <w:lang w:val="en-US"/>
-        </w:rPr>
-        <w:t>metaphor-</w:t>
-      </w:r>
-      <w:r>
-        <w:rPr>
-          <w:rFonts w:eastAsiaTheme="minorEastAsia" w:cs="Arial"/>
-          <w:szCs w:val="24"/>
-          <w:lang w:val="en-US"/>
-        </w:rPr>
-        <w:t>consistent</w:t>
-      </w:r>
-      <w:r>
-        <w:rPr>
-          <w:rFonts w:eastAsiaTheme="minorEastAsia" w:cs="Arial"/>
-          <w:szCs w:val="24"/>
-          <w:lang w:val="en-US"/>
-        </w:rPr>
-        <w:t xml:space="preserve"> </w:t>
-      </w:r>
-      <w:r>
-        <w:rPr>
-          <w:rFonts w:eastAsiaTheme="minorEastAsia" w:cs="Arial"/>
-          <w:szCs w:val="24"/>
-          <w:lang w:val="en-US"/>
-        </w:rPr>
-        <w:t>solutions.</w:t>
-      </w:r>
-      <w:r>
-        <w:rPr>
-          <w:rFonts w:eastAsiaTheme="minorEastAsia" w:cs="Arial"/>
-          <w:szCs w:val="24"/>
-          <w:lang w:val="en-US"/>
-        </w:rPr>
-        <w:t xml:space="preserve"> In this theory, hearing the metaphorically framed description of crime by a newscaster would lead hearers to prefer metaphor-consistent solutions, while this effect is less prominent in the condition with the hooligan as speaker.</w:t>
-      </w:r>
-    </w:p>
-    <w:p>
-      <w:pPr>
-        <w:spacing w:after="0" w:line="360" w:lineRule="auto"/>
-        <w:jc w:val="both"/>
-        <w:rPr>
-          <w:rFonts w:eastAsiaTheme="minorEastAsia" w:cs="Arial"/>
-          <w:szCs w:val="24"/>
-          <w:lang w:val="en-US"/>
-        </w:rPr>
-      </w:pPr>
-      <w:r>
-        <w:rPr>
-          <w:rFonts w:eastAsiaTheme="minorEastAsia" w:cs="Arial"/>
-          <w:szCs w:val="24"/>
-          <w:lang w:val="en-US"/>
-        </w:rPr>
-        <w:tab/>
-        <w:t xml:space="preserve">Our results </w:t>
-      </w:r>
-      <w:r>
-        <w:rPr>
-          <w:rFonts w:eastAsiaTheme="minorEastAsia" w:cs="Arial"/>
-          <w:szCs w:val="24"/>
-          <w:lang w:val="en-US"/>
-        </w:rPr>
-        <w:t xml:space="preserve">revealed that the difference between the two speakers </w:t>
-      </w:r>
-      <w:r>
-        <w:rPr>
-          <w:rFonts w:eastAsiaTheme="minorEastAsia" w:cs="Arial"/>
-          <w:szCs w:val="24"/>
-          <w:lang w:val="en-US"/>
-        </w:rPr>
-        <w:t>(0.90) closely dismiss</w:t>
-      </w:r>
-      <w:r>
-        <w:rPr>
-          <w:rFonts w:eastAsiaTheme="minorEastAsia" w:cs="Arial"/>
-          <w:szCs w:val="24"/>
-          <w:lang w:val="en-US"/>
-        </w:rPr>
-        <w:t>es</w:t>
-      </w:r>
-      <w:r>
-        <w:rPr>
-          <w:rFonts w:eastAsiaTheme="minorEastAsia" w:cs="Arial"/>
-          <w:szCs w:val="24"/>
-          <w:lang w:val="en-US"/>
-        </w:rPr>
-        <w:t xml:space="preserve"> the threshold of 0.95</w:t>
-      </w:r>
-      <w:r>
-        <w:rPr>
-          <w:rFonts w:eastAsiaTheme="minorEastAsia" w:cs="Arial"/>
-          <w:szCs w:val="24"/>
-          <w:lang w:val="en-US"/>
-        </w:rPr>
-        <w:t>.</w:t>
-      </w:r>
-      <w:r>
-        <w:rPr>
-          <w:rFonts w:eastAsiaTheme="minorEastAsia" w:cs="Arial"/>
-          <w:szCs w:val="24"/>
-          <w:lang w:val="en-US"/>
-        </w:rPr>
-        <w:t xml:space="preserve"> </w:t>
-      </w:r>
-      <w:r>
-        <w:rPr>
-          <w:rFonts w:eastAsiaTheme="minorEastAsia" w:cs="Arial"/>
-          <w:szCs w:val="24"/>
-          <w:lang w:val="en-US"/>
-        </w:rPr>
-        <w:t>That raises the question if it is, indeed, only the metaphoric word itself that activates certain association, as proposed in the theory above, or if external factors might have caused the results to not reach the required threshold. In the following, therefore, several biases and measurement errors that might have occurred in the present are discussed.</w:t>
-      </w:r>
-      <w:r>
-        <w:rPr>
-          <w:rFonts w:eastAsiaTheme="minorEastAsia" w:cs="Arial"/>
-          <w:szCs w:val="24"/>
-          <w:lang w:val="en-US"/>
-        </w:rPr>
-        <w:t xml:space="preserve"> </w:t>
-      </w:r>
-    </w:p>
-    <w:p>
-      <w:pPr>
-        <w:pStyle w:val="Listenabsatz"/>
-        <w:numPr>
-          <w:ilvl w:val="0"/>
-          <w:numId w:val="15"/>
-        </w:numPr>
-        <w:spacing w:after="0" w:line="360" w:lineRule="auto"/>
-        <w:jc w:val="both"/>
-        <w:rPr>
-          <w:rFonts w:eastAsiaTheme="minorEastAsia" w:cs="Arial"/>
-          <w:szCs w:val="24"/>
-          <w:lang w:val="en-US"/>
-        </w:rPr>
-      </w:pPr>
-      <w:r>
-        <w:rPr>
-          <w:rFonts w:eastAsiaTheme="minorEastAsia" w:cs="Arial"/>
-          <w:szCs w:val="24"/>
-          <w:lang w:val="en-US"/>
-        </w:rPr>
-        <w:t>If there is an effect, it is small and easily influenced by other factors/</w:t>
-      </w:r>
-      <w:proofErr w:type="spellStart"/>
-      <w:r>
-        <w:rPr>
-          <w:rFonts w:eastAsiaTheme="minorEastAsia" w:cs="Arial"/>
-          <w:szCs w:val="24"/>
-          <w:lang w:val="en-US"/>
-        </w:rPr>
-        <w:t>Störfaktoren</w:t>
-      </w:r>
-      <w:proofErr w:type="spellEnd"/>
-    </w:p>
-    <w:p>
-      <w:pPr>
-        <w:spacing w:after="0" w:line="360" w:lineRule="auto"/>
-        <w:jc w:val="both"/>
-        <w:rPr>
-          <w:rStyle w:val="hgkelc"/>
-          <w:rFonts w:cs="Arial"/>
-          <w:iCs/>
-          <w:szCs w:val="24"/>
-          <w:lang w:val="en-US"/>
-        </w:rPr>
-      </w:pPr>
-      <w:r>
-        <w:rPr>
-          <w:rFonts w:eastAsiaTheme="minorEastAsia" w:cs="Arial"/>
-          <w:szCs w:val="24"/>
-          <w:lang w:val="en-US"/>
-        </w:rPr>
-        <w:lastRenderedPageBreak/>
-        <w:tab/>
-        <w:t>First, i</w:t>
-      </w:r>
-      <w:r>
-        <w:rPr>
-          <w:rStyle w:val="hgkelc"/>
-          <w:rFonts w:cs="Arial"/>
-          <w:iCs/>
-          <w:szCs w:val="24"/>
-          <w:lang w:val="en-US"/>
-        </w:rPr>
-        <w:t xml:space="preserve">t cannot be ruled out that various news stories, political discourses, and other experiences related to crime that the subjects experienced shortly before the study </w:t>
-      </w:r>
-      <w:r>
-        <w:rPr>
-          <w:rStyle w:val="hgkelc"/>
-          <w:rFonts w:cs="Arial"/>
-          <w:iCs/>
-          <w:szCs w:val="24"/>
-          <w:lang w:val="en-US"/>
-        </w:rPr>
-        <w:t>have affected</w:t>
-      </w:r>
-      <w:r>
-        <w:rPr>
-          <w:rStyle w:val="hgkelc"/>
-          <w:rFonts w:cs="Arial"/>
-          <w:iCs/>
-          <w:szCs w:val="24"/>
-          <w:lang w:val="en-US"/>
-        </w:rPr>
-        <w:t xml:space="preserve"> on their responses.</w:t>
-      </w:r>
-    </w:p>
-    <w:p>
-      <w:pPr>
-        <w:spacing w:after="0" w:line="360" w:lineRule="auto"/>
-        <w:jc w:val="both"/>
-        <w:rPr>
-          <w:rStyle w:val="hgkelc"/>
-          <w:rFonts w:cs="Arial"/>
-          <w:szCs w:val="24"/>
-          <w:lang w:val="en-US"/>
-        </w:rPr>
-      </w:pPr>
-      <w:r>
-        <w:rPr>
-          <w:rStyle w:val="hgkelc"/>
-          <w:rFonts w:cs="Arial"/>
-          <w:iCs/>
-          <w:szCs w:val="24"/>
-          <w:lang w:val="en-US"/>
-        </w:rPr>
-        <w:tab/>
-        <w:t>Second, t</w:t>
-      </w:r>
-      <w:r>
-        <w:rPr>
-          <w:rStyle w:val="hgkelc"/>
-          <w:rFonts w:cs="Arial"/>
-          <w:szCs w:val="24"/>
-          <w:lang w:val="en-US"/>
-        </w:rPr>
-        <w:t xml:space="preserve">he present study uses internet recruitment, which is associated with certain biases. For instance, only people with access to internet, the required time to fill in the survey, and interest in participation are recruited. As a result, the sample might under-represent certain groups of people. However, conducting the study online perhaps reduced the risk of participants changing their responses due to being observed by the researchers. This is less likely to be the case in the present </w:t>
-      </w:r>
-      <w:proofErr w:type="gramStart"/>
-      <w:r>
-        <w:rPr>
-          <w:rStyle w:val="hgkelc"/>
-          <w:rFonts w:cs="Arial"/>
-          <w:szCs w:val="24"/>
-          <w:lang w:val="en-US"/>
-        </w:rPr>
-        <w:t>study, since</w:t>
-      </w:r>
-      <w:proofErr w:type="gramEnd"/>
-      <w:r>
-        <w:rPr>
-          <w:rStyle w:val="hgkelc"/>
-          <w:rFonts w:cs="Arial"/>
-          <w:szCs w:val="24"/>
-          <w:lang w:val="en-US"/>
-        </w:rPr>
-        <w:t xml:space="preserve"> the answers were collected anonymously online.</w:t>
       </w:r>
     </w:p>
     <w:p>
@@ -10891,46 +10207,779 @@
         <w:jc w:val="both"/>
         <w:rPr>
           <w:rFonts w:cs="Arial"/>
-          <w:iCs/>
-          <w:szCs w:val="24"/>
-          <w:lang w:val="en-US"/>
-        </w:rPr>
-      </w:pPr>
-      <w:r>
+          <w:szCs w:val="24"/>
+          <w:lang w:val="en-US"/>
+        </w:rPr>
+      </w:pPr>
+      <w:r>
+        <w:rPr>
+          <w:rFonts w:cs="Arial"/>
+          <w:szCs w:val="24"/>
+          <w:lang w:val="en-US"/>
+        </w:rPr>
+        <w:t>Contrary to</w:t>
+      </w:r>
+      <w:r>
+        <w:rPr>
+          <w:rFonts w:cs="Arial"/>
+          <w:szCs w:val="24"/>
+          <w:lang w:val="en-US"/>
+        </w:rPr>
+        <w:t xml:space="preserve"> </w:t>
+      </w:r>
+      <w:r>
+        <w:rPr>
+          <w:rFonts w:cs="Arial"/>
+          <w:szCs w:val="24"/>
+          <w:lang w:val="en-US"/>
+        </w:rPr>
+        <w:t>Thibodeau &amp; Boroditsky’s findings (2011) that the metaphor-framing effect</w:t>
+      </w:r>
+      <w:r>
+        <w:rPr>
+          <w:rFonts w:cs="Arial"/>
+          <w:iCs/>
+          <w:szCs w:val="24"/>
+          <w:lang w:val="en-AU"/>
+        </w:rPr>
+        <w:t xml:space="preserve"> is larger than differences between Democrats and Republicans</w:t>
+      </w:r>
+      <w:r>
+        <w:rPr>
+          <w:rFonts w:cs="Arial"/>
+          <w:iCs/>
+          <w:szCs w:val="24"/>
+          <w:lang w:val="en-AU"/>
+        </w:rPr>
+        <w:t xml:space="preserve">, our results show that while political affiliation play a major role in decision-making about the given socio-political issue, the metaphor-framing effect appears to be modest and can </w:t>
+      </w:r>
+      <w:r>
+        <w:rPr>
+          <w:rFonts w:eastAsiaTheme="minorEastAsia" w:cs="Arial"/>
+          <w:szCs w:val="24"/>
+          <w:lang w:val="en-US"/>
+        </w:rPr>
+        <w:t xml:space="preserve">be </w:t>
+      </w:r>
+      <w:r>
+        <w:rPr>
+          <w:rFonts w:cs="Arial"/>
+          <w:iCs/>
+          <w:szCs w:val="24"/>
+          <w:lang w:val="en-AU"/>
+        </w:rPr>
+        <w:t xml:space="preserve">easily </w:t>
+      </w:r>
+      <w:r>
+        <w:rPr>
+          <w:rFonts w:cs="Arial"/>
+          <w:iCs/>
+          <w:szCs w:val="24"/>
+          <w:lang w:val="en-AU"/>
+        </w:rPr>
+        <w:t xml:space="preserve">impacted by </w:t>
+      </w:r>
+      <w:r>
+        <w:rPr>
+          <w:rFonts w:cs="Arial"/>
+          <w:iCs/>
+          <w:szCs w:val="24"/>
+          <w:lang w:val="en-AU"/>
+        </w:rPr>
+        <w:t>confounds</w:t>
+      </w:r>
+      <w:r>
+        <w:rPr>
+          <w:rFonts w:cs="Arial"/>
+          <w:iCs/>
+          <w:szCs w:val="24"/>
+          <w:lang w:val="en-AU"/>
+        </w:rPr>
+        <w:t xml:space="preserve">. The </w:t>
+      </w:r>
+      <w:r>
+        <w:rPr>
+          <w:rFonts w:cs="Arial"/>
+          <w:iCs/>
+          <w:szCs w:val="24"/>
+          <w:lang w:val="en-AU"/>
+        </w:rPr>
+        <w:lastRenderedPageBreak/>
+        <w:t xml:space="preserve">results of the present study indicates that different interpretations of the metaphor, prior knowledge about the topic and the complexity of the issue might play a role. However, </w:t>
+      </w:r>
+      <w:r>
+        <w:rPr>
+          <w:rFonts w:cs="Arial"/>
+          <w:iCs/>
+          <w:szCs w:val="24"/>
+          <w:lang w:val="en-AU"/>
+        </w:rPr>
+        <w:t xml:space="preserve">based on our findings, it can be assumed that </w:t>
+      </w:r>
+      <w:r>
+        <w:rPr>
+          <w:rFonts w:cs="Arial"/>
+          <w:iCs/>
+          <w:szCs w:val="24"/>
+          <w:lang w:val="en-AU"/>
+        </w:rPr>
+        <w:t xml:space="preserve">more factors </w:t>
+      </w:r>
+      <w:r>
+        <w:rPr>
+          <w:rFonts w:cs="Arial"/>
+          <w:iCs/>
+          <w:szCs w:val="24"/>
+          <w:lang w:val="en-AU"/>
+        </w:rPr>
+        <w:t xml:space="preserve">(some of which are yet to be identified) </w:t>
+      </w:r>
+      <w:r>
+        <w:rPr>
+          <w:rFonts w:cs="Arial"/>
+          <w:iCs/>
+          <w:szCs w:val="24"/>
+          <w:lang w:val="en-AU"/>
+        </w:rPr>
+        <w:t>are</w:t>
+      </w:r>
+      <w:r>
+        <w:rPr>
+          <w:rFonts w:cs="Arial"/>
+          <w:iCs/>
+          <w:szCs w:val="24"/>
+          <w:lang w:val="en-AU"/>
+        </w:rPr>
+        <w:t xml:space="preserve"> </w:t>
+      </w:r>
+      <w:r>
+        <w:rPr>
+          <w:rFonts w:cs="Arial"/>
+          <w:iCs/>
+          <w:szCs w:val="24"/>
+          <w:lang w:val="en-AU"/>
+        </w:rPr>
+        <w:t>likely to impact the metaphor-framing effect as well.</w:t>
+      </w:r>
+      <w:r>
+        <w:rPr>
+          <w:rFonts w:cs="Arial"/>
+          <w:iCs/>
+          <w:szCs w:val="24"/>
+          <w:lang w:val="en-AU"/>
+        </w:rPr>
+        <w:t xml:space="preserve"> </w:t>
+      </w:r>
+    </w:p>
+    <w:p>
+      <w:pPr>
+        <w:spacing w:after="0" w:line="360" w:lineRule="auto"/>
+        <w:jc w:val="both"/>
+        <w:rPr>
+          <w:rFonts w:cs="Arial"/>
+          <w:szCs w:val="24"/>
+          <w:lang w:val="en-US"/>
+        </w:rPr>
+      </w:pPr>
+      <w:r>
+        <w:rPr>
+          <w:rFonts w:cs="Arial"/>
+          <w:szCs w:val="24"/>
+          <w:lang w:val="en-US"/>
+        </w:rPr>
+        <w:tab/>
+      </w:r>
+      <w:r>
+        <w:rPr>
+          <w:rFonts w:cs="Arial"/>
+          <w:szCs w:val="24"/>
+          <w:lang w:val="en-US"/>
+        </w:rPr>
+        <w:t>Regarding our second hypothesis</w:t>
+      </w:r>
+      <w:r>
+        <w:rPr>
+          <w:rFonts w:cs="Arial"/>
+          <w:szCs w:val="24"/>
+          <w:lang w:val="en-US"/>
+        </w:rPr>
+        <w:t>, our results provide evidence that Republicans are more likely to propose enforcement-oriented suggestions, as claimed in the original study. This effect could be replicated in previous studies as well, including Reijnierse et al. (2015), who did not find the metaphor-framing effect but the effect of political affiliation as well.</w:t>
+      </w:r>
+    </w:p>
+    <w:p>
+      <w:pPr>
+        <w:spacing w:after="0" w:line="360" w:lineRule="auto"/>
+        <w:jc w:val="both"/>
+        <w:rPr>
+          <w:rFonts w:cs="Arial"/>
+          <w:szCs w:val="24"/>
+          <w:lang w:val="en-US"/>
+        </w:rPr>
+      </w:pPr>
+      <w:r>
+        <w:rPr>
+          <w:rFonts w:cs="Arial"/>
+          <w:szCs w:val="24"/>
+          <w:lang w:val="en-US"/>
+        </w:rPr>
+        <w:tab/>
+      </w:r>
+      <w:r>
+        <w:rPr>
+          <w:rFonts w:cs="Arial"/>
+          <w:szCs w:val="24"/>
+          <w:lang w:val="en-US"/>
+        </w:rPr>
+        <w:t>As to</w:t>
+      </w:r>
+      <w:r>
+        <w:rPr>
+          <w:rFonts w:cs="Arial"/>
+          <w:szCs w:val="24"/>
+          <w:lang w:val="en-US"/>
+        </w:rPr>
+        <w:t xml:space="preserve"> our last hypnosis, we used</w:t>
+      </w:r>
+      <w:r>
+        <w:rPr>
+          <w:rFonts w:eastAsiaTheme="minorEastAsia" w:cs="Arial"/>
+          <w:szCs w:val="24"/>
+          <w:lang w:val="en-US"/>
+        </w:rPr>
+        <w:t xml:space="preserve"> two speakers that are associated with different levels of reliability</w:t>
+      </w:r>
+      <w:r>
+        <w:rPr>
+          <w:rFonts w:eastAsiaTheme="minorEastAsia" w:cs="Arial"/>
+          <w:szCs w:val="24"/>
+          <w:lang w:val="en-US"/>
+        </w:rPr>
+        <w:t xml:space="preserve"> to</w:t>
+      </w:r>
+      <w:r>
+        <w:rPr>
+          <w:rFonts w:eastAsiaTheme="minorEastAsia" w:cs="Arial"/>
+          <w:szCs w:val="24"/>
+          <w:lang w:val="en-US"/>
+        </w:rPr>
+        <w:t xml:space="preserve"> examine </w:t>
+      </w:r>
+      <w:r>
+        <w:rPr>
+          <w:rFonts w:eastAsiaTheme="minorEastAsia" w:cs="Arial"/>
+          <w:szCs w:val="24"/>
+          <w:lang w:val="en-US"/>
+        </w:rPr>
+        <w:t xml:space="preserve">the impact of the speaker’s </w:t>
+      </w:r>
+      <w:r>
+        <w:rPr>
+          <w:rFonts w:eastAsiaTheme="minorEastAsia" w:cs="Arial"/>
+          <w:szCs w:val="24"/>
+          <w:lang w:val="en-US"/>
+        </w:rPr>
+        <w:t xml:space="preserve">reliability </w:t>
+      </w:r>
+      <w:r>
+        <w:rPr>
+          <w:rFonts w:eastAsiaTheme="minorEastAsia" w:cs="Arial"/>
+          <w:szCs w:val="24"/>
+          <w:lang w:val="en-US"/>
+        </w:rPr>
+        <w:t>on the metaphor-framing effect</w:t>
+      </w:r>
+      <w:r>
+        <w:rPr>
+          <w:rFonts w:eastAsiaTheme="minorEastAsia" w:cs="Arial"/>
+          <w:szCs w:val="24"/>
+          <w:lang w:val="en-US"/>
+        </w:rPr>
+        <w:t>.</w:t>
+      </w:r>
+      <w:r>
+        <w:rPr>
+          <w:rFonts w:eastAsiaTheme="minorEastAsia" w:cs="Arial"/>
+          <w:szCs w:val="24"/>
+          <w:lang w:val="en-US"/>
+        </w:rPr>
+        <w:t xml:space="preserve"> </w:t>
+      </w:r>
+      <w:r>
+        <w:rPr>
+          <w:rFonts w:eastAsiaTheme="minorEastAsia" w:cs="Arial"/>
+          <w:szCs w:val="24"/>
+          <w:lang w:val="en-US"/>
+        </w:rPr>
+        <w:t xml:space="preserve">As proposed by </w:t>
+      </w:r>
+      <w:r>
+        <w:rPr>
+          <w:rFonts w:eastAsiaTheme="minorEastAsia" w:cs="Arial"/>
+          <w:szCs w:val="24"/>
+          <w:lang w:val="en-US"/>
+        </w:rPr>
+        <w:t>Thibodeau &amp; Boroditsky (2011),</w:t>
+      </w:r>
+      <w:r>
+        <w:rPr>
+          <w:rFonts w:eastAsiaTheme="minorEastAsia" w:cs="Arial"/>
+          <w:szCs w:val="24"/>
+          <w:lang w:val="en-US"/>
+        </w:rPr>
+        <w:t xml:space="preserve"> even subtle metaphors can influence how we reason about a particular issue. However, little research has been conducted regarding the question how exactly this effect is established. On the one hand, one could say that using a certain metaphor causes the hearer to associate the issue with the </w:t>
+      </w:r>
+      <w:r>
+        <w:rPr>
+          <w:rFonts w:eastAsiaTheme="minorEastAsia" w:cs="Arial"/>
+          <w:szCs w:val="24"/>
+          <w:lang w:val="en-US"/>
+        </w:rPr>
+        <w:t>source domain</w:t>
+      </w:r>
+      <w:r>
+        <w:rPr>
+          <w:rFonts w:eastAsiaTheme="minorEastAsia" w:cs="Arial"/>
+          <w:szCs w:val="24"/>
+          <w:lang w:val="en-US"/>
+        </w:rPr>
+        <w:t xml:space="preserve"> of said metaphor. </w:t>
+      </w:r>
+      <w:r>
+        <w:rPr>
+          <w:rFonts w:eastAsiaTheme="minorEastAsia" w:cs="Arial"/>
+          <w:szCs w:val="24"/>
+          <w:lang w:val="en-US"/>
+        </w:rPr>
+        <w:t xml:space="preserve">That is, the activation of representations for solving an infection with a virus or an attack by a beast are transferred to the crime problem. </w:t>
+      </w:r>
+      <w:r>
+        <w:rPr>
+          <w:rFonts w:eastAsiaTheme="minorEastAsia" w:cs="Arial"/>
+          <w:szCs w:val="24"/>
+          <w:lang w:val="en-US"/>
+        </w:rPr>
+        <w:t xml:space="preserve">According to this theory, </w:t>
+      </w:r>
+      <w:r>
+        <w:rPr>
+          <w:rFonts w:eastAsiaTheme="minorEastAsia" w:cs="Arial"/>
+          <w:szCs w:val="24"/>
+          <w:lang w:val="en-US"/>
+        </w:rPr>
+        <w:t>it is the me</w:t>
+      </w:r>
+      <w:r>
+        <w:rPr>
+          <w:rFonts w:eastAsiaTheme="minorEastAsia" w:cs="Arial"/>
+          <w:szCs w:val="24"/>
+          <w:lang w:val="en-US"/>
+        </w:rPr>
+        <w:t>ta</w:t>
+      </w:r>
+      <w:r>
+        <w:rPr>
+          <w:rFonts w:eastAsiaTheme="minorEastAsia" w:cs="Arial"/>
+          <w:szCs w:val="24"/>
+          <w:lang w:val="en-US"/>
+        </w:rPr>
+        <w:t xml:space="preserve">phoric word itself that influences how the hearer reasons about the issue by activation certain associations. Therefore, </w:t>
+      </w:r>
+      <w:r>
+        <w:rPr>
+          <w:rFonts w:eastAsiaTheme="minorEastAsia" w:cs="Arial"/>
+          <w:szCs w:val="24"/>
+          <w:lang w:val="en-US"/>
+        </w:rPr>
+        <w:t>the context in which the metaphor was uttered is irrelevant to how influential the metaphor is</w:t>
+      </w:r>
+      <w:r>
+        <w:rPr>
+          <w:rFonts w:eastAsiaTheme="minorEastAsia" w:cs="Arial"/>
+          <w:szCs w:val="24"/>
+          <w:lang w:val="en-US"/>
+        </w:rPr>
+        <w:t xml:space="preserve"> but</w:t>
+      </w:r>
+      <w:r>
+        <w:rPr>
+          <w:rFonts w:eastAsiaTheme="minorEastAsia" w:cs="Arial"/>
+          <w:szCs w:val="24"/>
+          <w:lang w:val="en-US"/>
+        </w:rPr>
+        <w:t xml:space="preserve"> </w:t>
+      </w:r>
+      <w:r>
+        <w:rPr>
+          <w:rFonts w:eastAsiaTheme="minorEastAsia" w:cs="Arial"/>
+          <w:szCs w:val="24"/>
+          <w:lang w:val="en-US"/>
+        </w:rPr>
+        <w:t>using the metaphor several times increases the influence that the metaphor exerts.</w:t>
+      </w:r>
+    </w:p>
+    <w:p>
+      <w:pPr>
+        <w:spacing w:after="0" w:line="360" w:lineRule="auto"/>
+        <w:jc w:val="both"/>
+        <w:rPr>
+          <w:rFonts w:eastAsiaTheme="minorEastAsia" w:cs="Arial"/>
+          <w:szCs w:val="24"/>
+          <w:lang w:val="en-US"/>
+        </w:rPr>
+      </w:pPr>
+      <w:r>
+        <w:rPr>
+          <w:rFonts w:eastAsiaTheme="minorEastAsia" w:cs="Arial"/>
+          <w:szCs w:val="24"/>
+          <w:lang w:val="en-US"/>
+        </w:rPr>
+        <w:tab/>
+        <w:t xml:space="preserve">On the other hand, on could say that using a certain metaphor does not necessarily cause the hearer to associate the problem with a certain </w:t>
+      </w:r>
+      <w:r>
+        <w:rPr>
+          <w:rFonts w:eastAsiaTheme="minorEastAsia" w:cs="Arial"/>
+          <w:szCs w:val="24"/>
+          <w:lang w:val="en-US"/>
+        </w:rPr>
+        <w:t>source domain</w:t>
+      </w:r>
+      <w:r>
+        <w:rPr>
+          <w:rFonts w:eastAsiaTheme="minorEastAsia" w:cs="Arial"/>
+          <w:szCs w:val="24"/>
+          <w:lang w:val="en-US"/>
+        </w:rPr>
+        <w:t xml:space="preserve">. Instead, the influence of the metaphor varies with the context. That is, if the speaker seems reliable, the hearer concludes that the metaphor best describes the problem and thus, allowing the hearer to propose appropriate solutions that are </w:t>
+      </w:r>
+      <w:r>
+        <w:rPr>
+          <w:rFonts w:eastAsiaTheme="minorEastAsia" w:cs="Arial"/>
+          <w:szCs w:val="24"/>
+          <w:lang w:val="en-US"/>
+        </w:rPr>
+        <w:t>in line</w:t>
+      </w:r>
+      <w:r>
+        <w:rPr>
+          <w:rFonts w:eastAsiaTheme="minorEastAsia" w:cs="Arial"/>
+          <w:szCs w:val="24"/>
+          <w:lang w:val="en-US"/>
+        </w:rPr>
+        <w:t xml:space="preserve"> with the metaphor. In contrast, if the hearer does not seem reliable, the hearer does not believe that metaphor suits the problem and therefore, rejects the </w:t>
+      </w:r>
+      <w:r>
+        <w:rPr>
+          <w:rFonts w:eastAsiaTheme="minorEastAsia" w:cs="Arial"/>
+          <w:szCs w:val="24"/>
+          <w:lang w:val="en-US"/>
+        </w:rPr>
+        <w:t>associations induced by the metaphorical framing of the problem</w:t>
+      </w:r>
+      <w:r>
+        <w:rPr>
+          <w:rFonts w:eastAsiaTheme="minorEastAsia" w:cs="Arial"/>
+          <w:szCs w:val="24"/>
+          <w:lang w:val="en-US"/>
+        </w:rPr>
+        <w:t xml:space="preserve"> and is less likely to propose </w:t>
+      </w:r>
+      <w:r>
+        <w:rPr>
+          <w:rFonts w:eastAsiaTheme="minorEastAsia" w:cs="Arial"/>
+          <w:szCs w:val="24"/>
+          <w:lang w:val="en-US"/>
+        </w:rPr>
+        <w:t>metaphor-</w:t>
+      </w:r>
+      <w:r>
+        <w:rPr>
+          <w:rFonts w:eastAsiaTheme="minorEastAsia" w:cs="Arial"/>
+          <w:szCs w:val="24"/>
+          <w:lang w:val="en-US"/>
+        </w:rPr>
+        <w:t>consistent</w:t>
+      </w:r>
+      <w:r>
+        <w:rPr>
+          <w:rFonts w:eastAsiaTheme="minorEastAsia" w:cs="Arial"/>
+          <w:szCs w:val="24"/>
+          <w:lang w:val="en-US"/>
+        </w:rPr>
+        <w:t xml:space="preserve"> </w:t>
+      </w:r>
+      <w:r>
+        <w:rPr>
+          <w:rFonts w:eastAsiaTheme="minorEastAsia" w:cs="Arial"/>
+          <w:szCs w:val="24"/>
+          <w:lang w:val="en-US"/>
+        </w:rPr>
+        <w:t>solutions.</w:t>
+      </w:r>
+      <w:r>
+        <w:rPr>
+          <w:rFonts w:eastAsiaTheme="minorEastAsia" w:cs="Arial"/>
+          <w:szCs w:val="24"/>
+          <w:lang w:val="en-US"/>
+        </w:rPr>
+        <w:t xml:space="preserve"> In this theory, hearing the metaphorically framed </w:t>
+      </w:r>
+      <w:r>
+        <w:rPr>
+          <w:rFonts w:eastAsiaTheme="minorEastAsia" w:cs="Arial"/>
+          <w:szCs w:val="24"/>
+          <w:lang w:val="en-US"/>
+        </w:rPr>
+        <w:lastRenderedPageBreak/>
+        <w:t>description of crime by a newscaster would lead hearers to prefer metaphor-consistent solutions, while this effect is less prominent in the condition with the hooligan as speaker.</w:t>
+      </w:r>
+    </w:p>
+    <w:p>
+      <w:pPr>
+        <w:spacing w:after="0" w:line="360" w:lineRule="auto"/>
+        <w:jc w:val="both"/>
+        <w:rPr>
+          <w:rFonts w:eastAsiaTheme="minorEastAsia" w:cs="Arial"/>
+          <w:szCs w:val="24"/>
+          <w:lang w:val="en-US"/>
+        </w:rPr>
+      </w:pPr>
+      <w:r>
+        <w:rPr>
+          <w:rFonts w:eastAsiaTheme="minorEastAsia" w:cs="Arial"/>
+          <w:szCs w:val="24"/>
+          <w:lang w:val="en-US"/>
+        </w:rPr>
+        <w:tab/>
+        <w:t xml:space="preserve">Our results </w:t>
+      </w:r>
+      <w:r>
+        <w:rPr>
+          <w:rFonts w:eastAsiaTheme="minorEastAsia" w:cs="Arial"/>
+          <w:szCs w:val="24"/>
+          <w:lang w:val="en-US"/>
+        </w:rPr>
+        <w:t xml:space="preserve">revealed that the difference between the two speakers </w:t>
+      </w:r>
+      <w:r>
+        <w:rPr>
+          <w:rFonts w:eastAsiaTheme="minorEastAsia" w:cs="Arial"/>
+          <w:szCs w:val="24"/>
+          <w:lang w:val="en-US"/>
+        </w:rPr>
+        <w:t>(0.90) closely dismiss</w:t>
+      </w:r>
+      <w:r>
+        <w:rPr>
+          <w:rFonts w:eastAsiaTheme="minorEastAsia" w:cs="Arial"/>
+          <w:szCs w:val="24"/>
+          <w:lang w:val="en-US"/>
+        </w:rPr>
+        <w:t>es</w:t>
+      </w:r>
+      <w:r>
+        <w:rPr>
+          <w:rFonts w:eastAsiaTheme="minorEastAsia" w:cs="Arial"/>
+          <w:szCs w:val="24"/>
+          <w:lang w:val="en-US"/>
+        </w:rPr>
+        <w:t xml:space="preserve"> the threshold of 0.95</w:t>
+      </w:r>
+      <w:r>
+        <w:rPr>
+          <w:rFonts w:eastAsiaTheme="minorEastAsia" w:cs="Arial"/>
+          <w:szCs w:val="24"/>
+          <w:lang w:val="en-US"/>
+        </w:rPr>
+        <w:t>.</w:t>
+      </w:r>
+      <w:r>
+        <w:rPr>
+          <w:rFonts w:eastAsiaTheme="minorEastAsia" w:cs="Arial"/>
+          <w:szCs w:val="24"/>
+          <w:lang w:val="en-US"/>
+        </w:rPr>
+        <w:t xml:space="preserve"> </w:t>
+      </w:r>
+      <w:r>
+        <w:rPr>
+          <w:rFonts w:eastAsiaTheme="minorEastAsia" w:cs="Arial"/>
+          <w:szCs w:val="24"/>
+          <w:lang w:val="en-US"/>
+        </w:rPr>
+        <w:t>That raises the question if it is, indeed, only the metaphoric word itself that activates certain association, as proposed in the theory above, or if external factors might have caused the results to not reach the required threshold.</w:t>
+      </w:r>
+      <w:r>
+        <w:rPr>
+          <w:rFonts w:eastAsiaTheme="minorEastAsia" w:cs="Arial"/>
+          <w:szCs w:val="24"/>
+          <w:lang w:val="en-US"/>
+        </w:rPr>
+        <w:t xml:space="preserve"> As mentioned above, the metaphor-framing effect seems to be modest and can be easily influenced by confound</w:t>
+      </w:r>
+      <w:r>
+        <w:rPr>
+          <w:rFonts w:eastAsiaTheme="minorEastAsia" w:cs="Arial"/>
+          <w:szCs w:val="24"/>
+          <w:lang w:val="en-US"/>
+        </w:rPr>
+        <w:t>s</w:t>
+      </w:r>
+      <w:r>
+        <w:rPr>
+          <w:rFonts w:eastAsiaTheme="minorEastAsia" w:cs="Arial"/>
+          <w:szCs w:val="24"/>
+          <w:lang w:val="en-US"/>
+        </w:rPr>
+        <w:t>.</w:t>
+      </w:r>
+      <w:r>
+        <w:rPr>
+          <w:rFonts w:eastAsiaTheme="minorEastAsia" w:cs="Arial"/>
+          <w:szCs w:val="24"/>
+          <w:lang w:val="en-US"/>
+        </w:rPr>
+        <w:t xml:space="preserve"> In the following, therefore, several</w:t>
+      </w:r>
+      <w:r>
+        <w:rPr>
+          <w:rFonts w:eastAsiaTheme="minorEastAsia" w:cs="Arial"/>
+          <w:szCs w:val="24"/>
+          <w:lang w:val="en-US"/>
+        </w:rPr>
+        <w:t xml:space="preserve"> external factors,</w:t>
+      </w:r>
+      <w:r>
+        <w:rPr>
+          <w:rFonts w:eastAsiaTheme="minorEastAsia" w:cs="Arial"/>
+          <w:szCs w:val="24"/>
+          <w:lang w:val="en-US"/>
+        </w:rPr>
+        <w:t xml:space="preserve"> biases</w:t>
+      </w:r>
+      <w:r>
+        <w:rPr>
+          <w:rFonts w:eastAsiaTheme="minorEastAsia" w:cs="Arial"/>
+          <w:szCs w:val="24"/>
+          <w:lang w:val="en-US"/>
+        </w:rPr>
+        <w:t>,</w:t>
+      </w:r>
+      <w:r>
+        <w:rPr>
+          <w:rFonts w:eastAsiaTheme="minorEastAsia" w:cs="Arial"/>
+          <w:szCs w:val="24"/>
+          <w:lang w:val="en-US"/>
+        </w:rPr>
+        <w:t xml:space="preserve"> and measurement errors that might have occurred in the present </w:t>
+      </w:r>
+      <w:r>
+        <w:rPr>
+          <w:rFonts w:eastAsiaTheme="minorEastAsia" w:cs="Arial"/>
+          <w:szCs w:val="24"/>
+          <w:lang w:val="en-US"/>
+        </w:rPr>
+        <w:t xml:space="preserve">study </w:t>
+      </w:r>
+      <w:r>
+        <w:rPr>
+          <w:rFonts w:eastAsiaTheme="minorEastAsia" w:cs="Arial"/>
+          <w:szCs w:val="24"/>
+          <w:lang w:val="en-US"/>
+        </w:rPr>
+        <w:t>are discussed.</w:t>
+      </w:r>
+      <w:r>
+        <w:rPr>
+          <w:rFonts w:eastAsiaTheme="minorEastAsia" w:cs="Arial"/>
+          <w:szCs w:val="24"/>
+          <w:lang w:val="en-US"/>
+        </w:rPr>
+        <w:t xml:space="preserve"> </w:t>
+      </w:r>
+    </w:p>
+    <w:p>
+      <w:pPr>
+        <w:spacing w:after="0" w:line="360" w:lineRule="auto"/>
+        <w:jc w:val="both"/>
         <w:rPr>
           <w:rStyle w:val="hgkelc"/>
           <w:rFonts w:cs="Arial"/>
-          <w:szCs w:val="24"/>
-          <w:lang w:val="en-US"/>
-        </w:rPr>
-        <w:t xml:space="preserve">Next, as pointed out by </w:t>
-      </w:r>
-      <w:r>
-        <w:rPr>
-          <w:rFonts w:cs="Arial"/>
-          <w:iCs/>
-          <w:szCs w:val="24"/>
-          <w:lang w:val="en-US"/>
-        </w:rPr>
-        <w:t xml:space="preserve">Thibodeau &amp; Boroditsky (2015) cultural shifts can alter “how people conceptualize aspects of crime” (p. 11). </w:t>
-      </w:r>
-      <w:r>
-        <w:rPr>
-          <w:rFonts w:cs="Arial"/>
-          <w:iCs/>
-          <w:szCs w:val="24"/>
-          <w:lang w:val="en-US"/>
-        </w:rPr>
-        <w:t>They found that this cultural shift must have occurred in the past six years (ibid.). Since the present study is conducted more than six years after their latest replication study and twelve years after the original study, it is likely that another cultural shift has occurred since that might have influenced how crime is perceived nowadays and explains why the same results as in the original study could not be replicated.</w:t>
-      </w:r>
-      <w:r>
-        <w:rPr>
-          <w:rFonts w:cs="Arial"/>
-          <w:iCs/>
-          <w:szCs w:val="24"/>
-          <w:lang w:val="en-US"/>
-        </w:rPr>
-        <w:t xml:space="preserve"> However, cultural differences do not only occur arise over time but </w:t>
+          <w:iCs/>
+          <w:szCs w:val="24"/>
+          <w:lang w:val="en-US"/>
+        </w:rPr>
+      </w:pPr>
+      <w:r>
+        <w:rPr>
+          <w:rFonts w:eastAsiaTheme="minorEastAsia" w:cs="Arial"/>
+          <w:szCs w:val="24"/>
+          <w:lang w:val="en-US"/>
+        </w:rPr>
+        <w:tab/>
+        <w:t>First, i</w:t>
+      </w:r>
+      <w:r>
+        <w:rPr>
+          <w:rStyle w:val="hgkelc"/>
+          <w:rFonts w:cs="Arial"/>
+          <w:iCs/>
+          <w:szCs w:val="24"/>
+          <w:lang w:val="en-US"/>
+        </w:rPr>
+        <w:t xml:space="preserve">t cannot be ruled out that various news stories, political discourses, and other experiences related to crime that the subjects experienced shortly before the study </w:t>
+      </w:r>
+      <w:r>
+        <w:rPr>
+          <w:rStyle w:val="hgkelc"/>
+          <w:rFonts w:cs="Arial"/>
+          <w:iCs/>
+          <w:szCs w:val="24"/>
+          <w:lang w:val="en-US"/>
+        </w:rPr>
+        <w:t>have affected</w:t>
+      </w:r>
+      <w:r>
+        <w:rPr>
+          <w:rStyle w:val="hgkelc"/>
+          <w:rFonts w:cs="Arial"/>
+          <w:iCs/>
+          <w:szCs w:val="24"/>
+          <w:lang w:val="en-US"/>
+        </w:rPr>
+        <w:t xml:space="preserve"> on their responses.</w:t>
+      </w:r>
+    </w:p>
+    <w:p>
+      <w:pPr>
+        <w:spacing w:after="0" w:line="360" w:lineRule="auto"/>
+        <w:jc w:val="both"/>
+        <w:rPr>
+          <w:rStyle w:val="hgkelc"/>
+          <w:rFonts w:cs="Arial"/>
+          <w:szCs w:val="24"/>
+          <w:lang w:val="en-US"/>
+        </w:rPr>
+      </w:pPr>
+      <w:r>
+        <w:rPr>
+          <w:rStyle w:val="hgkelc"/>
+          <w:rFonts w:cs="Arial"/>
+          <w:iCs/>
+          <w:szCs w:val="24"/>
+          <w:lang w:val="en-US"/>
+        </w:rPr>
+        <w:tab/>
+        <w:t>Second, t</w:t>
+      </w:r>
+      <w:r>
+        <w:rPr>
+          <w:rStyle w:val="hgkelc"/>
+          <w:rFonts w:cs="Arial"/>
+          <w:szCs w:val="24"/>
+          <w:lang w:val="en-US"/>
+        </w:rPr>
+        <w:t>he present study uses internet recruitment, which is associated with certain biases. For instance, only people with access to internet, the required time to fill in the survey, and interest in participation are recruited. As a result, the sample might under-represent certain groups of people. However, conducting the study online perhaps reduced the risk of participants changing their responses due to being observed by the researchers. This is less likely to be the case in the present study, since the answers were collected anonymously online.</w:t>
       </w:r>
     </w:p>
     <w:p>
@@ -10940,6 +10989,55 @@
         <w:jc w:val="both"/>
         <w:rPr>
           <w:rFonts w:cs="Arial"/>
+          <w:iCs/>
+          <w:szCs w:val="24"/>
+          <w:lang w:val="en-US"/>
+        </w:rPr>
+      </w:pPr>
+      <w:r>
+        <w:rPr>
+          <w:rStyle w:val="hgkelc"/>
+          <w:rFonts w:cs="Arial"/>
+          <w:szCs w:val="24"/>
+          <w:lang w:val="en-US"/>
+        </w:rPr>
+        <w:t xml:space="preserve">Next, as pointed out by </w:t>
+      </w:r>
+      <w:r>
+        <w:rPr>
+          <w:rFonts w:cs="Arial"/>
+          <w:iCs/>
+          <w:szCs w:val="24"/>
+          <w:lang w:val="en-US"/>
+        </w:rPr>
+        <w:t xml:space="preserve">Thibodeau &amp; Boroditsky (2015) cultural shifts can alter “how people conceptualize aspects of crime” (p. 11). </w:t>
+      </w:r>
+      <w:r>
+        <w:rPr>
+          <w:rFonts w:cs="Arial"/>
+          <w:iCs/>
+          <w:szCs w:val="24"/>
+          <w:lang w:val="en-US"/>
+        </w:rPr>
+        <w:t>They found that this cultural shift must have occurred in the past six years (ibid.). Since the present study is conducted more than six years after their latest replication study and twelve years after the original study, it is likely that another cultural shift has occurred since that might have influenced how crime is perceived nowadays and explains why the same results as in the original study could not be replicated.</w:t>
+      </w:r>
+      <w:r>
+        <w:rPr>
+          <w:rFonts w:cs="Arial"/>
+          <w:iCs/>
+          <w:szCs w:val="24"/>
+          <w:lang w:val="en-US"/>
+        </w:rPr>
+        <w:t xml:space="preserve"> However, cultural differences do not only occur arise over time but </w:t>
+      </w:r>
+    </w:p>
+    <w:p>
+      <w:pPr>
+        <w:spacing w:after="0" w:line="360" w:lineRule="auto"/>
+        <w:ind w:firstLine="567"/>
+        <w:jc w:val="both"/>
+        <w:rPr>
+          <w:rFonts w:cs="Arial"/>
           <w:szCs w:val="24"/>
           <w:lang w:val="en-US"/>
         </w:rPr>
@@ -10953,17 +11051,15 @@
         </w:rPr>
         <w:t xml:space="preserve">The influence of metaphors </w:t>
       </w:r>
-      <w:proofErr w:type="gramStart"/>
-      <w:r>
-        <w:rPr>
-          <w:rFonts w:cs="Arial"/>
-          <w:iCs/>
-          <w:szCs w:val="24"/>
-          <w:lang w:val="en-US"/>
-        </w:rPr>
-        <w:t>are</w:t>
-      </w:r>
-      <w:proofErr w:type="gramEnd"/>
+      <w:r>
+        <w:rPr>
+          <w:rFonts w:cs="Arial"/>
+          <w:iCs/>
+          <w:szCs w:val="24"/>
+          <w:lang w:val="en-US"/>
+        </w:rPr>
+        <w:t>is</w:t>
+      </w:r>
       <w:r>
         <w:rPr>
           <w:rFonts w:cs="Arial"/>
@@ -10973,65 +11069,24 @@
         </w:rPr>
         <w:t xml:space="preserve"> not only impacted by cultural shifts that occur within the same culture over time, but as </w:t>
       </w:r>
-      <w:proofErr w:type="spellStart"/>
-      <w:r>
-        <w:rPr>
-          <w:rFonts w:cs="Arial"/>
-          <w:iCs/>
-          <w:szCs w:val="24"/>
-          <w:lang w:val="en-US"/>
-        </w:rPr>
-        <w:t>Eskandari</w:t>
-      </w:r>
-      <w:proofErr w:type="spellEnd"/>
-      <w:r>
-        <w:rPr>
-          <w:rFonts w:cs="Arial"/>
-          <w:iCs/>
-          <w:szCs w:val="24"/>
-          <w:lang w:val="en-US"/>
-        </w:rPr>
-        <w:t xml:space="preserve">, </w:t>
-      </w:r>
-      <w:proofErr w:type="spellStart"/>
-      <w:r>
-        <w:rPr>
-          <w:rFonts w:cs="Arial"/>
-          <w:iCs/>
-          <w:szCs w:val="24"/>
-          <w:lang w:val="en-US"/>
-        </w:rPr>
-        <w:t>Khoshsima</w:t>
-      </w:r>
-      <w:proofErr w:type="spellEnd"/>
-      <w:r>
-        <w:rPr>
-          <w:rFonts w:cs="Arial"/>
-          <w:iCs/>
-          <w:szCs w:val="24"/>
-          <w:lang w:val="en-US"/>
-        </w:rPr>
-        <w:t xml:space="preserve"> &amp; </w:t>
-      </w:r>
-      <w:proofErr w:type="spellStart"/>
-      <w:r>
-        <w:rPr>
-          <w:rFonts w:cs="Arial"/>
-          <w:iCs/>
-          <w:szCs w:val="24"/>
-          <w:lang w:val="en-US"/>
-        </w:rPr>
-        <w:t>Safaie-qalati</w:t>
-      </w:r>
-      <w:proofErr w:type="spellEnd"/>
-      <w:r>
-        <w:rPr>
-          <w:rFonts w:cs="Arial"/>
-          <w:iCs/>
-          <w:szCs w:val="24"/>
-          <w:lang w:val="en-US"/>
-        </w:rPr>
-        <w:t xml:space="preserve"> (2021)</w:t>
+      <w:r>
+        <w:rPr>
+          <w:rFonts w:cs="Arial"/>
+          <w:iCs/>
+          <w:szCs w:val="24"/>
+          <w:lang w:val="en-US"/>
+        </w:rPr>
+        <w:t xml:space="preserve">Eskandari, Khoshsima &amp; </w:t>
+      </w:r>
+      <w:r>
+        <w:rPr>
+          <w:rFonts w:cs="Arial"/>
+          <w:iCs/>
+          <w:szCs w:val="24"/>
+          <w:lang w:val="en-US"/>
+        </w:rPr>
+        <w:lastRenderedPageBreak/>
+        <w:t>Safaie-qalati (2021)</w:t>
       </w:r>
       <w:r>
         <w:rPr>
@@ -11170,7 +11225,6 @@
           <w:szCs w:val="24"/>
           <w:lang w:val="en-US"/>
         </w:rPr>
-        <w:lastRenderedPageBreak/>
         <w:drawing>
           <wp:inline distT="0" distB="0" distL="0" distR="0" wp14:anchorId="0F761855" wp14:editId="2D71AB5F">
             <wp:extent cx="5039995" cy="4945380"/>
@@ -11187,7 +11241,7 @@
                     <pic:cNvPicPr/>
                   </pic:nvPicPr>
                   <pic:blipFill>
-                    <a:blip r:embed="rId24" cstate="print">
+                    <a:blip r:embed="rId21" cstate="print">
                       <a:extLst>
                         <a:ext uri="{28A0092B-C50C-407E-A947-70E740481C1C}">
                           <a14:useLocalDpi xmlns:a14="http://schemas.microsoft.com/office/drawing/2010/main" val="0"/>
@@ -11304,6 +11358,7 @@
           <w:szCs w:val="24"/>
           <w:lang w:val="en-US"/>
         </w:rPr>
+        <w:lastRenderedPageBreak/>
         <w:t>Steen, Reijnierse &amp; Burgers (2014) point out that such a pattern “</w:t>
       </w:r>
       <w:r>
@@ -11485,17 +11540,7 @@
           <w:szCs w:val="24"/>
           <w:lang w:val="en-US"/>
         </w:rPr>
-        <w:t xml:space="preserve">. It </w:t>
-      </w:r>
-      <w:r>
-        <w:rPr>
-          <w:rFonts w:cs="Arial"/>
-          <w:iCs/>
-          <w:szCs w:val="24"/>
-          <w:lang w:val="en-US"/>
-        </w:rPr>
-        <w:lastRenderedPageBreak/>
-        <w:t>is unclear, whether the results were the same, if those responses with the measurements in question were categorized differently.</w:t>
+        <w:t>. It is unclear, whether the results were the same, if those responses with the measurements in question were categorized differently.</w:t>
       </w:r>
     </w:p>
     <w:p>
@@ -11619,27 +11664,7 @@
           <w:szCs w:val="24"/>
           <w:lang w:val="en-US"/>
         </w:rPr>
-        <w:t>complex in mathematics and science, “the more abstract, complex, or unfamiliar the topic, the more likely metaphorical reasoning will be employed” (</w:t>
-      </w:r>
-      <w:proofErr w:type="spellStart"/>
-      <w:r>
-        <w:rPr>
-          <w:rFonts w:cs="Arial"/>
-          <w:iCs/>
-          <w:szCs w:val="24"/>
-          <w:lang w:val="en-US"/>
-        </w:rPr>
-        <w:t>Bougher</w:t>
-      </w:r>
-      <w:proofErr w:type="spellEnd"/>
-      <w:r>
-        <w:rPr>
-          <w:rFonts w:cs="Arial"/>
-          <w:iCs/>
-          <w:szCs w:val="24"/>
-          <w:lang w:val="en-US"/>
-        </w:rPr>
-        <w:t xml:space="preserve">, 2012, p. 148). </w:t>
+        <w:t xml:space="preserve">complex in mathematics and science, “the more abstract, complex, or unfamiliar the topic, the more likely metaphorical reasoning will be employed” (Bougher, 2012, p. 148). </w:t>
       </w:r>
       <w:r>
         <w:rPr>
@@ -11747,7 +11772,17 @@
           <w:szCs w:val="24"/>
           <w:lang w:val="en-US"/>
         </w:rPr>
-        <w:t xml:space="preserve">if that is the case, then the question arises why such an effect was found in the original study by Thibodeau &amp; Boroditsky, since their experiment </w:t>
+        <w:t xml:space="preserve">if that is the case, </w:t>
+      </w:r>
+      <w:r>
+        <w:rPr>
+          <w:rFonts w:cs="Arial"/>
+          <w:iCs/>
+          <w:szCs w:val="24"/>
+          <w:lang w:val="en-US"/>
+        </w:rPr>
+        <w:lastRenderedPageBreak/>
+        <w:t xml:space="preserve">then the question arises why such an effect was found in the original study by Thibodeau &amp; Boroditsky, since their experiment </w:t>
       </w:r>
       <w:r>
         <w:rPr>
@@ -11823,17 +11858,7 @@
           <w:szCs w:val="24"/>
           <w:lang w:val="en-US"/>
         </w:rPr>
-        <w:t xml:space="preserve">to using different pictures of speakers to portrait different levels of reliability. Instead, the text in the description is slightly adjusted and the different pictures could activate certain associations that cannot be controlled for the researchers. That is, since the unreliable speaker is depicted by an obviously drunk, aggressive looking person, this might have triggered participants to propose other suggestions than would have been the case if the unreliable speaker were illustrated differently. Similarly, for the reliable </w:t>
-      </w:r>
-      <w:r>
-        <w:rPr>
-          <w:rFonts w:cs="Arial"/>
-          <w:iCs/>
-          <w:szCs w:val="24"/>
-          <w:lang w:val="en-US"/>
-        </w:rPr>
-        <w:lastRenderedPageBreak/>
-        <w:t>speaker, we chose a newscaster. However, not all participants might consider newscaster the most reliable source for information of crime</w:t>
+        <w:t>to using different pictures of speakers to portrait different levels of reliability. Instead, the text in the description is slightly adjusted and the different pictures could activate certain associations that cannot be controlled for the researchers. That is, since the unreliable speaker is depicted by an obviously drunk, aggressive looking person, this might have triggered participants to propose other suggestions than would have been the case if the unreliable speaker were illustrated differently. Similarly, for the reliable speaker, we chose a newscaster. However, not all participants might consider newscaster the most reliable source for information of crime</w:t>
       </w:r>
       <w:r>
         <w:rPr>
@@ -12001,17 +12026,7 @@
           <w:szCs w:val="24"/>
           <w:lang w:val="en-US"/>
         </w:rPr>
-        <w:t xml:space="preserve"> should be classified as </w:t>
-      </w:r>
-      <w:proofErr w:type="gramStart"/>
-      <w:r>
-        <w:rPr>
-          <w:rFonts w:cs="Arial"/>
-          <w:iCs/>
-          <w:szCs w:val="24"/>
-          <w:lang w:val="en-US"/>
-        </w:rPr>
-        <w:t>enforcement</w:t>
+        <w:t xml:space="preserve"> should be classified as enforcement</w:t>
       </w:r>
       <w:r>
         <w:rPr>
@@ -12029,17 +12044,7 @@
           <w:szCs w:val="24"/>
           <w:lang w:val="en-US"/>
         </w:rPr>
-        <w:t>oriented</w:t>
-      </w:r>
-      <w:proofErr w:type="gramEnd"/>
-      <w:r>
-        <w:rPr>
-          <w:rFonts w:cs="Arial"/>
-          <w:iCs/>
-          <w:szCs w:val="24"/>
-          <w:lang w:val="en-US"/>
-        </w:rPr>
-        <w:t>. However, it becomes apparent in participants’ responses that police patrols are seen as a preventative measure</w:t>
+        <w:t>oriented. However, it becomes apparent in participants’ responses that police patrols are seen as a preventative measure</w:t>
       </w:r>
       <w:r>
         <w:rPr>
@@ -12127,27 +12132,7 @@
           <w:szCs w:val="24"/>
           <w:lang w:val="en-US"/>
         </w:rPr>
-        <w:t xml:space="preserve">Addison needs to hire more police to patrol the streets and answer calls, especially at night. If criminals know that there are [sic] police </w:t>
-      </w:r>
-      <w:proofErr w:type="spellStart"/>
-      <w:r>
-        <w:rPr>
-          <w:rFonts w:cs="Arial"/>
-          <w:iCs/>
-          <w:szCs w:val="24"/>
-          <w:lang w:val="en-US"/>
-        </w:rPr>
-        <w:t>near by</w:t>
-      </w:r>
-      <w:proofErr w:type="spellEnd"/>
-      <w:r>
-        <w:rPr>
-          <w:rFonts w:cs="Arial"/>
-          <w:iCs/>
-          <w:szCs w:val="24"/>
-          <w:lang w:val="en-US"/>
-        </w:rPr>
-        <w:t xml:space="preserve"> [sic] and they will be caught, they will be less likely to commit a crime.</w:t>
+        <w:t>Addison needs to hire more police to patrol the streets and answer calls, especially at night. If criminals know that there are [sic] police near by [sic] and they will be caught, they will be less likely to commit a crime.</w:t>
       </w:r>
     </w:p>
     <w:p>
@@ -12168,6 +12153,7 @@
           <w:szCs w:val="24"/>
           <w:lang w:val="en-US"/>
         </w:rPr>
+        <w:lastRenderedPageBreak/>
         <w:t>In conclusion, it can be said that there are two forms of prevention</w:t>
       </w:r>
       <w:r>
@@ -12204,27 +12190,305 @@
         <w:jc w:val="both"/>
         <w:rPr>
           <w:rFonts w:cs="Arial"/>
-          <w:iCs/>
-          <w:szCs w:val="24"/>
-          <w:lang w:val="en-US"/>
-        </w:rPr>
-      </w:pPr>
-    </w:p>
-    <w:p>
-      <w:pPr>
-        <w:rPr>
-          <w:rFonts w:cs="Arial"/>
-          <w:szCs w:val="24"/>
-          <w:lang w:val="en-US"/>
-        </w:rPr>
-      </w:pPr>
-      <w:r>
-        <w:rPr>
-          <w:rFonts w:cs="Arial"/>
-          <w:szCs w:val="24"/>
-          <w:lang w:val="en-US"/>
-        </w:rPr>
-        <w:t>Lit overview:</w:t>
+          <w:szCs w:val="24"/>
+          <w:lang w:val="en-US"/>
+        </w:rPr>
+      </w:pPr>
+    </w:p>
+    <w:p>
+      <w:pPr>
+        <w:pStyle w:val="berschrift1"/>
+        <w:rPr>
+          <w:lang w:val="en-US"/>
+        </w:rPr>
+      </w:pPr>
+      <w:bookmarkStart w:id="16" w:name="_Toc131597603"/>
+      <w:r>
+        <w:rPr>
+          <w:lang w:val="en-US"/>
+        </w:rPr>
+        <w:t>6</w:t>
+      </w:r>
+      <w:r>
+        <w:rPr>
+          <w:lang w:val="en-US"/>
+        </w:rPr>
+        <w:t>. Conclusions</w:t>
+      </w:r>
+      <w:bookmarkEnd w:id="16"/>
+    </w:p>
+    <w:p>
+      <w:pPr>
+        <w:spacing w:after="0" w:line="360" w:lineRule="auto"/>
+        <w:jc w:val="both"/>
+        <w:rPr>
+          <w:rFonts w:cs="Arial"/>
+          <w:iCs/>
+          <w:szCs w:val="24"/>
+          <w:lang w:val="en-US"/>
+        </w:rPr>
+      </w:pPr>
+      <w:r>
+        <w:rPr>
+          <w:rFonts w:cs="Arial"/>
+          <w:iCs/>
+          <w:szCs w:val="24"/>
+          <w:lang w:val="en-US"/>
+        </w:rPr>
+        <w:t xml:space="preserve">Not only the way in which </w:t>
+      </w:r>
+      <w:r>
+        <w:rPr>
+          <w:rFonts w:cs="Arial"/>
+          <w:iCs/>
+          <w:szCs w:val="24"/>
+          <w:lang w:val="en-US"/>
+        </w:rPr>
+        <w:t xml:space="preserve">a </w:t>
+      </w:r>
+      <w:r>
+        <w:rPr>
+          <w:rFonts w:cs="Arial"/>
+          <w:iCs/>
+          <w:szCs w:val="24"/>
+          <w:lang w:val="en-US"/>
+        </w:rPr>
+        <w:t xml:space="preserve">problem </w:t>
+      </w:r>
+      <w:r>
+        <w:rPr>
+          <w:rFonts w:cs="Arial"/>
+          <w:iCs/>
+          <w:szCs w:val="24"/>
+          <w:lang w:val="en-US"/>
+        </w:rPr>
+        <w:t>is</w:t>
+      </w:r>
+      <w:r>
+        <w:rPr>
+          <w:rFonts w:cs="Arial"/>
+          <w:iCs/>
+          <w:szCs w:val="24"/>
+          <w:lang w:val="en-US"/>
+        </w:rPr>
+        <w:t xml:space="preserve"> described, but also </w:t>
+      </w:r>
+      <w:r>
+        <w:rPr>
+          <w:rFonts w:cs="Arial"/>
+          <w:iCs/>
+          <w:szCs w:val="24"/>
+          <w:lang w:val="en-US"/>
+        </w:rPr>
+        <w:t xml:space="preserve">external factors </w:t>
+      </w:r>
+      <w:r>
+        <w:rPr>
+          <w:rFonts w:cs="Arial"/>
+          <w:iCs/>
+          <w:szCs w:val="24"/>
+          <w:lang w:val="en-US"/>
+        </w:rPr>
+        <w:t>can influence how we reason about said problem. In two studies, we investigated the effect of metaphors on reasoning</w:t>
+      </w:r>
+      <w:r>
+        <w:rPr>
+          <w:rFonts w:cs="Arial"/>
+          <w:iCs/>
+          <w:szCs w:val="24"/>
+          <w:lang w:val="en-US"/>
+        </w:rPr>
+        <w:t xml:space="preserve"> and the contextual factors that influence it</w:t>
+      </w:r>
+      <w:r>
+        <w:rPr>
+          <w:rFonts w:cs="Arial"/>
+          <w:iCs/>
+          <w:szCs w:val="24"/>
+          <w:lang w:val="en-US"/>
+        </w:rPr>
+        <w:t xml:space="preserve">. The first study aimed to explore the role of metaphors and political affiliations, while the second study analyzed how the reliability of the speaker </w:t>
+      </w:r>
+      <w:r>
+        <w:rPr>
+          <w:rFonts w:cs="Arial"/>
+          <w:iCs/>
+          <w:szCs w:val="24"/>
+          <w:lang w:val="en-US"/>
+        </w:rPr>
+        <w:t>impacts</w:t>
+      </w:r>
+      <w:r>
+        <w:rPr>
+          <w:rFonts w:cs="Arial"/>
+          <w:iCs/>
+          <w:szCs w:val="24"/>
+          <w:lang w:val="en-US"/>
+        </w:rPr>
+        <w:t xml:space="preserve"> the effect of the metaphor.</w:t>
+      </w:r>
+    </w:p>
+    <w:p>
+      <w:pPr>
+        <w:spacing w:after="0" w:line="360" w:lineRule="auto"/>
+        <w:ind w:firstLine="567"/>
+        <w:jc w:val="both"/>
+        <w:rPr>
+          <w:rFonts w:cs="Arial"/>
+          <w:szCs w:val="24"/>
+          <w:lang w:val="en-US"/>
+        </w:rPr>
+      </w:pPr>
+      <w:r>
+        <w:rPr>
+          <w:rFonts w:cs="Arial"/>
+          <w:iCs/>
+          <w:szCs w:val="24"/>
+          <w:lang w:val="en-US"/>
+        </w:rPr>
+        <w:t xml:space="preserve">In the first study, </w:t>
+      </w:r>
+      <w:r>
+        <w:rPr>
+          <w:rFonts w:cs="Arial"/>
+          <w:iCs/>
+          <w:szCs w:val="24"/>
+          <w:lang w:val="en-US"/>
+        </w:rPr>
+        <w:t>we found no support for</w:t>
+      </w:r>
+      <w:r>
+        <w:rPr>
+          <w:rFonts w:cs="Arial"/>
+          <w:iCs/>
+          <w:szCs w:val="24"/>
+          <w:lang w:val="en-US"/>
+        </w:rPr>
+        <w:t xml:space="preserve"> the effect shown by Thibodeau &amp; Boroditsky (2011) that the metaphorically framed description influences the sort of suggestion offered by participants. However, we found that participants who self-identify as Republicans are more likely to propose enforcement-oriented suggestions than other participants, which is consistent with the results </w:t>
+      </w:r>
+      <w:r>
+        <w:rPr>
+          <w:rFonts w:cs="Arial"/>
+          <w:iCs/>
+          <w:szCs w:val="24"/>
+          <w:lang w:val="en-US"/>
+        </w:rPr>
+        <w:t>of previous studies</w:t>
+      </w:r>
+      <w:r>
+        <w:rPr>
+          <w:rFonts w:cs="Arial"/>
+          <w:iCs/>
+          <w:szCs w:val="24"/>
+          <w:lang w:val="en-US"/>
+        </w:rPr>
+        <w:t xml:space="preserve">. Moreover, the results of the second study indicate </w:t>
+      </w:r>
+      <w:r>
+        <w:rPr>
+          <w:lang w:val="en-US"/>
+        </w:rPr>
+        <w:t>that (underlying) assumptions of</w:t>
+      </w:r>
+      <w:r>
+        <w:rPr>
+          <w:lang w:val="en-US"/>
+        </w:rPr>
+        <w:t xml:space="preserve"> the</w:t>
+      </w:r>
+      <w:r>
+        <w:rPr>
+          <w:lang w:val="en-US"/>
+        </w:rPr>
+        <w:t xml:space="preserve"> participants do not </w:t>
+      </w:r>
+      <w:r>
+        <w:rPr>
+          <w:lang w:val="en-US"/>
+        </w:rPr>
+        <w:t xml:space="preserve">seem to heavily </w:t>
+      </w:r>
+      <w:r>
+        <w:rPr>
+          <w:lang w:val="en-US"/>
+        </w:rPr>
+        <w:t xml:space="preserve">influence the effect of metaphors on reasoning. </w:t>
+      </w:r>
+      <w:r>
+        <w:rPr>
+          <w:lang w:val="en-US"/>
+        </w:rPr>
+        <w:t xml:space="preserve">That is, </w:t>
+      </w:r>
+      <w:r>
+        <w:rPr>
+          <w:lang w:val="en-US"/>
+        </w:rPr>
+        <w:t xml:space="preserve">the metaphor-framing effect and the influence of participants’ assumptions about the speaker might impact their decision but their efficacy appears to be minimal due to </w:t>
+      </w:r>
+      <w:r>
+        <w:rPr>
+          <w:lang w:val="en-US"/>
+        </w:rPr>
+        <w:t>confounds and other external factors</w:t>
+      </w:r>
+      <w:r>
+        <w:rPr>
+          <w:lang w:val="en-US"/>
+        </w:rPr>
+        <w:t xml:space="preserve">. </w:t>
+      </w:r>
+      <w:r>
+        <w:rPr>
+          <w:rFonts w:cs="Arial"/>
+          <w:szCs w:val="24"/>
+          <w:lang w:val="en-US"/>
+        </w:rPr>
+        <w:t>Further research is required to explore how metaphors work in more depth.</w:t>
+      </w:r>
+    </w:p>
+    <w:p>
+      <w:pPr>
+        <w:spacing w:after="0" w:line="360" w:lineRule="auto"/>
+        <w:ind w:firstLine="567"/>
+        <w:jc w:val="both"/>
+        <w:rPr>
+          <w:rFonts w:cs="Arial"/>
+          <w:szCs w:val="24"/>
+          <w:lang w:val="en-US"/>
+        </w:rPr>
+      </w:pPr>
+      <w:r>
+        <w:rPr>
+          <w:rFonts w:cs="Arial"/>
+          <w:szCs w:val="24"/>
+          <w:lang w:val="en-US"/>
+        </w:rPr>
+        <w:t xml:space="preserve">Gives insights into and </w:t>
+      </w:r>
+      <w:r>
+        <w:rPr>
+          <w:rFonts w:cs="Arial"/>
+          <w:szCs w:val="24"/>
+          <w:lang w:val="en-US"/>
+        </w:rPr>
+        <w:t>Import</w:t>
+      </w:r>
+      <w:r>
+        <w:rPr>
+          <w:rFonts w:cs="Arial"/>
+          <w:szCs w:val="24"/>
+          <w:lang w:val="en-US"/>
+        </w:rPr>
+        <w:t>ant</w:t>
+      </w:r>
+      <w:r>
+        <w:rPr>
+          <w:rFonts w:cs="Arial"/>
+          <w:szCs w:val="24"/>
+          <w:lang w:val="en-US"/>
+        </w:rPr>
+        <w:t xml:space="preserve"> step towards</w:t>
       </w:r>
     </w:p>
     <w:p>
@@ -12232,115 +12496,71 @@
         <w:pStyle w:val="Listenabsatz"/>
         <w:numPr>
           <w:ilvl w:val="0"/>
-          <w:numId w:val="14"/>
+          <w:numId w:val="16"/>
         </w:numPr>
         <w:spacing w:after="0" w:line="360" w:lineRule="auto"/>
         <w:jc w:val="both"/>
         <w:rPr>
           <w:rFonts w:cs="Arial"/>
-          <w:iCs/>
-          <w:szCs w:val="24"/>
-          <w:lang w:val="en-AU"/>
-        </w:rPr>
-      </w:pPr>
-      <w:r>
-        <w:rPr>
-          <w:rFonts w:cs="Arial"/>
-          <w:iCs/>
-          <w:szCs w:val="24"/>
-          <w:lang w:val="en-AU"/>
-        </w:rPr>
-        <w:t>Effect of metaphor is not larger than differences between Democrats and Republicans, as claimed by Thibodeau &amp; Boroditsky (2011)</w:t>
-      </w:r>
-    </w:p>
-    <w:p>
-      <w:pPr>
+          <w:szCs w:val="24"/>
+          <w:lang w:val="en-US"/>
+        </w:rPr>
+      </w:pPr>
+      <w:r>
+        <w:rPr>
+          <w:rFonts w:cs="Arial"/>
+          <w:szCs w:val="24"/>
+          <w:lang w:val="en-US"/>
+        </w:rPr>
+        <w:t>Better understanding of the metaphor-framing effect</w:t>
+      </w:r>
+    </w:p>
+    <w:p>
+      <w:pPr>
+        <w:pStyle w:val="Listenabsatz"/>
+        <w:numPr>
+          <w:ilvl w:val="0"/>
+          <w:numId w:val="16"/>
+        </w:numPr>
         <w:spacing w:after="0" w:line="360" w:lineRule="auto"/>
         <w:jc w:val="both"/>
         <w:rPr>
           <w:rFonts w:cs="Arial"/>
-          <w:iCs/>
-          <w:szCs w:val="24"/>
-          <w:lang w:val="en-US"/>
-        </w:rPr>
-      </w:pPr>
-    </w:p>
-    <w:p>
-      <w:pPr>
+          <w:szCs w:val="24"/>
+          <w:lang w:val="en-US"/>
+        </w:rPr>
+      </w:pPr>
+      <w:r>
+        <w:rPr>
+          <w:rFonts w:cs="Arial"/>
+          <w:szCs w:val="24"/>
+          <w:lang w:val="en-US"/>
+        </w:rPr>
+        <w:t>Overview of possible(?) influencing factors of the effect</w:t>
+      </w:r>
+    </w:p>
+    <w:p>
+      <w:pPr>
+        <w:pStyle w:val="Listenabsatz"/>
+        <w:numPr>
+          <w:ilvl w:val="0"/>
+          <w:numId w:val="16"/>
+        </w:numPr>
         <w:spacing w:after="0" w:line="360" w:lineRule="auto"/>
         <w:jc w:val="both"/>
         <w:rPr>
           <w:rFonts w:cs="Arial"/>
-          <w:iCs/>
-          <w:szCs w:val="24"/>
-          <w:lang w:val="en-US"/>
-        </w:rPr>
-      </w:pPr>
-    </w:p>
-    <w:p>
-      <w:pPr>
-        <w:spacing w:after="0" w:line="360" w:lineRule="auto"/>
-        <w:jc w:val="both"/>
-        <w:rPr>
-          <w:rFonts w:cs="Arial"/>
-          <w:iCs/>
-          <w:szCs w:val="24"/>
-          <w:lang w:val="en-US"/>
-        </w:rPr>
-      </w:pPr>
-    </w:p>
-    <w:p>
-      <w:pPr>
-        <w:spacing w:after="0" w:line="360" w:lineRule="auto"/>
-        <w:jc w:val="both"/>
-        <w:rPr>
-          <w:rFonts w:cs="Arial"/>
-          <w:szCs w:val="24"/>
-          <w:lang w:val="en-US"/>
-        </w:rPr>
-      </w:pPr>
-    </w:p>
-    <w:p>
-      <w:pPr>
-        <w:pStyle w:val="berschrift1"/>
-        <w:rPr>
-          <w:lang w:val="en-US"/>
-        </w:rPr>
-      </w:pPr>
-      <w:bookmarkStart w:id="16" w:name="_Toc131516933"/>
-      <w:r>
-        <w:rPr>
-          <w:lang w:val="en-US"/>
-        </w:rPr>
-        <w:t>6</w:t>
-      </w:r>
-      <w:r>
-        <w:rPr>
-          <w:lang w:val="en-US"/>
-        </w:rPr>
-        <w:t>. Conclusions</w:t>
-      </w:r>
-      <w:bookmarkEnd w:id="16"/>
-    </w:p>
-    <w:p>
-      <w:pPr>
-        <w:spacing w:after="0" w:line="360" w:lineRule="auto"/>
-        <w:jc w:val="both"/>
-        <w:rPr>
-          <w:rFonts w:cs="Arial"/>
-          <w:iCs/>
-          <w:szCs w:val="24"/>
-          <w:lang w:val="en-US"/>
-        </w:rPr>
-      </w:pPr>
-      <w:r>
-        <w:rPr>
-          <w:rFonts w:cs="Arial"/>
-          <w:iCs/>
-          <w:szCs w:val="24"/>
-          <w:lang w:val="en-US"/>
-        </w:rPr>
-        <w:t>Not only the way in which a problem is described, but also the contextual circumstances of the description can influence how we reason about said problem. In two studies, we investigated the effect of metaphors on reasoning. The first study aimed to explore the role of metaphors and political affiliations, while the second study analyzed how the reliability of the speaker influences the effect of the metaphor.</w:t>
+          <w:szCs w:val="24"/>
+          <w:lang w:val="en-US"/>
+        </w:rPr>
+      </w:pPr>
+      <w:r>
+        <w:rPr>
+          <w:rFonts w:cs="Arial"/>
+          <w:szCs w:val="24"/>
+          <w:lang w:val="en-US"/>
+        </w:rPr>
+        <w:t>Insight in the impact of the context</w:t>
       </w:r>
     </w:p>
     <w:p>
@@ -12349,53 +12569,18 @@
         <w:ind w:firstLine="567"/>
         <w:jc w:val="both"/>
         <w:rPr>
-          <w:lang w:val="en-US"/>
-        </w:rPr>
-      </w:pPr>
-      <w:r>
-        <w:rPr>
-          <w:rFonts w:cs="Arial"/>
-          <w:iCs/>
-          <w:szCs w:val="24"/>
-          <w:lang w:val="en-US"/>
-        </w:rPr>
-        <w:t xml:space="preserve">In the first study, </w:t>
-      </w:r>
-      <w:r>
-        <w:rPr>
-          <w:rFonts w:cs="Arial"/>
-          <w:iCs/>
-          <w:szCs w:val="24"/>
-          <w:lang w:val="en-US"/>
-        </w:rPr>
-        <w:t>we found no support for</w:t>
-      </w:r>
-      <w:r>
-        <w:rPr>
-          <w:rFonts w:cs="Arial"/>
-          <w:iCs/>
-          <w:szCs w:val="24"/>
-          <w:lang w:val="en-US"/>
-        </w:rPr>
-        <w:t xml:space="preserve"> the effect shown by Thibodeau &amp; Boroditsky (2011) that the metaphorically framed description influences the sort of suggestion offered by participants. However, we found that participants who self-identify as Republicans are more likely to propose enforcement-oriented suggestions than other participants, which is consistent with the results presented by Thibodeau &amp; Boroditsky (2011). Additionally, our results indicate that the shorter vignette, which is used in the follow-up study, does not correlate with the perceived reliability of the text. Moreover, the results of the second study indicate </w:t>
-      </w:r>
-      <w:r>
-        <w:rPr>
-          <w:lang w:val="en-US"/>
-        </w:rPr>
-        <w:t>that (underlying) assumptions of</w:t>
-      </w:r>
-      <w:r>
-        <w:rPr>
-          <w:lang w:val="en-US"/>
-        </w:rPr>
-        <w:t xml:space="preserve"> the</w:t>
-      </w:r>
-      <w:r>
-        <w:rPr>
-          <w:lang w:val="en-US"/>
-        </w:rPr>
-        <w:t xml:space="preserve"> participants do not influence the effect of metaphors on reasoning. </w:t>
+          <w:rFonts w:cs="Arial"/>
+          <w:szCs w:val="24"/>
+          <w:lang w:val="en-US"/>
+        </w:rPr>
+      </w:pPr>
+      <w:r>
+        <w:rPr>
+          <w:rFonts w:cs="Arial"/>
+          <w:szCs w:val="24"/>
+          <w:lang w:val="en-US"/>
+        </w:rPr>
+        <w:t>Further research required</w:t>
       </w:r>
     </w:p>
     <w:p>
@@ -12403,7 +12588,7 @@
         <w:pStyle w:val="Listenabsatz"/>
         <w:numPr>
           <w:ilvl w:val="0"/>
-          <w:numId w:val="12"/>
+          <w:numId w:val="16"/>
         </w:numPr>
         <w:spacing w:after="0" w:line="360" w:lineRule="auto"/>
         <w:jc w:val="both"/>
@@ -12419,15 +12604,16 @@
           <w:szCs w:val="24"/>
           <w:lang w:val="en-US"/>
         </w:rPr>
-        <w:t>Make an argument in support of your overall conclusion</w:t>
+        <w:lastRenderedPageBreak/>
+        <w:t>Further statistical analyses that compare the given results to other regression models and casual analyses(?)</w:t>
       </w:r>
     </w:p>
     <w:p>
       <w:pPr>
         <w:pStyle w:val="Listenabsatz"/>
         <w:numPr>
-          <w:ilvl w:val="1"/>
-          <w:numId w:val="12"/>
+          <w:ilvl w:val="0"/>
+          <w:numId w:val="16"/>
         </w:numPr>
         <w:spacing w:after="0" w:line="360" w:lineRule="auto"/>
         <w:jc w:val="both"/>
@@ -12443,15 +12629,15 @@
           <w:szCs w:val="24"/>
           <w:lang w:val="en-US"/>
         </w:rPr>
-        <w:t>What is my overall conclusion?</w:t>
+        <w:t>Further research with participants of non-western cultural origin</w:t>
       </w:r>
     </w:p>
     <w:p>
       <w:pPr>
         <w:pStyle w:val="Listenabsatz"/>
         <w:numPr>
-          <w:ilvl w:val="2"/>
-          <w:numId w:val="12"/>
+          <w:ilvl w:val="0"/>
+          <w:numId w:val="16"/>
         </w:numPr>
         <w:spacing w:after="0" w:line="360" w:lineRule="auto"/>
         <w:jc w:val="both"/>
@@ -12467,62 +12653,36 @@
           <w:szCs w:val="24"/>
           <w:lang w:val="en-US"/>
         </w:rPr>
-        <w:t>Our results indicate that the context does not seem to affect the influence of the metaphor.</w:t>
-      </w:r>
-    </w:p>
-    <w:p>
-      <w:pPr>
-        <w:pStyle w:val="Listenabsatz"/>
-        <w:numPr>
-          <w:ilvl w:val="2"/>
-          <w:numId w:val="12"/>
-        </w:numPr>
+        <w:t>Further research of the influence of speaker’s reliability of the metaphor-framing effect but with a different metaphor</w:t>
+      </w:r>
+    </w:p>
+    <w:p>
+      <w:pPr>
+        <w:spacing w:after="0" w:line="360" w:lineRule="auto"/>
+        <w:ind w:firstLine="567"/>
+        <w:jc w:val="both"/>
+        <w:rPr>
+          <w:rFonts w:cs="Arial"/>
+          <w:szCs w:val="24"/>
+          <w:lang w:val="en-US"/>
+        </w:rPr>
+      </w:pPr>
+    </w:p>
+    <w:p>
+      <w:pPr>
+        <w:spacing w:after="0" w:line="360" w:lineRule="auto"/>
+        <w:ind w:firstLine="567"/>
+        <w:jc w:val="both"/>
+        <w:rPr>
+          <w:lang w:val="en-US"/>
+        </w:rPr>
+      </w:pPr>
+    </w:p>
+    <w:p>
+      <w:pPr>
         <w:spacing w:after="0" w:line="360" w:lineRule="auto"/>
         <w:jc w:val="both"/>
         <w:rPr>
-          <w:rFonts w:cs="Arial"/>
-          <w:szCs w:val="24"/>
-          <w:lang w:val="en-US"/>
-        </w:rPr>
-      </w:pPr>
-      <w:r>
-        <w:rPr>
-          <w:rFonts w:cs="Arial"/>
-          <w:szCs w:val="24"/>
-          <w:lang w:val="en-US"/>
-        </w:rPr>
-        <w:t>This leads to the assumption that metaphoric words themselves activate certain associations, as proposed in the theory above.</w:t>
-      </w:r>
-    </w:p>
-    <w:p>
-      <w:pPr>
-        <w:pStyle w:val="Listenabsatz"/>
-        <w:numPr>
-          <w:ilvl w:val="2"/>
-          <w:numId w:val="12"/>
-        </w:numPr>
-        <w:spacing w:after="0" w:line="360" w:lineRule="auto"/>
-        <w:jc w:val="both"/>
-        <w:rPr>
-          <w:rFonts w:cs="Arial"/>
-          <w:szCs w:val="24"/>
-          <w:lang w:val="en-US"/>
-        </w:rPr>
-      </w:pPr>
-      <w:r>
-        <w:rPr>
-          <w:rFonts w:cs="Arial"/>
-          <w:szCs w:val="24"/>
-          <w:lang w:val="en-US"/>
-        </w:rPr>
-        <w:t>Further research is required to explore how metaphors work in more depth.</w:t>
-      </w:r>
-    </w:p>
-    <w:p>
-      <w:pPr>
-        <w:spacing w:after="0" w:line="360" w:lineRule="auto"/>
-        <w:jc w:val="both"/>
-        <w:rPr>
           <w:rFonts w:eastAsiaTheme="majorEastAsia" w:cs="Arial"/>
           <w:szCs w:val="24"/>
           <w:lang w:val="en-US"/>
@@ -12530,57 +12690,6 @@
       </w:pPr>
       <w:r>
         <w:rPr>
-          <w:lang w:val="en-AU"/>
-        </w:rPr>
-        <w:t>further</w:t>
-      </w:r>
-      <w:r>
-        <w:rPr>
-          <w:lang w:val="en-AU"/>
-        </w:rPr>
-        <w:t xml:space="preserve"> studies that compare results to other regression models and </w:t>
-      </w:r>
-      <w:proofErr w:type="spellStart"/>
-      <w:r>
-        <w:rPr>
-          <w:lang w:val="en-AU"/>
-        </w:rPr>
-        <w:t>Kausalanalysen</w:t>
-      </w:r>
-      <w:proofErr w:type="spellEnd"/>
-      <w:r>
-        <w:rPr>
-          <w:lang w:val="en-AU"/>
-        </w:rPr>
-        <w:t xml:space="preserve"> are </w:t>
-      </w:r>
-      <w:r>
-        <w:rPr>
-          <w:lang w:val="en-AU"/>
-        </w:rPr>
-        <w:t>required</w:t>
-      </w:r>
-      <w:r>
-        <w:rPr>
-          <w:lang w:val="en-AU"/>
-        </w:rPr>
-        <w:t xml:space="preserve"> but not </w:t>
-      </w:r>
-      <w:r>
-        <w:rPr>
-          <w:lang w:val="en-AU"/>
-        </w:rPr>
-        <w:t>planned</w:t>
-      </w:r>
-      <w:r>
-        <w:rPr>
-          <w:lang w:val="en-AU"/>
-        </w:rPr>
-        <w:t xml:space="preserve"> according to preregistration therefore, are not part of the present study</w:t>
-      </w:r>
-      <w:bookmarkStart w:id="17" w:name="_Toc131516934"/>
-      <w:r>
-        <w:rPr>
           <w:lang w:val="en-US"/>
         </w:rPr>
         <w:br w:type="page"/>
@@ -12593,6 +12702,7 @@
           <w:lang w:val="en-US"/>
         </w:rPr>
       </w:pPr>
+      <w:bookmarkStart w:id="17" w:name="_Toc131597604"/>
       <w:r>
         <w:rPr>
           <w:lang w:val="en-US"/>
@@ -12619,19 +12729,11 @@
           <w:lang w:val="en-US"/>
         </w:rPr>
       </w:pPr>
-      <w:proofErr w:type="spellStart"/>
-      <w:r>
-        <w:rPr>
-          <w:lang w:val="en-US"/>
-        </w:rPr>
-        <w:t>Bougher</w:t>
-      </w:r>
-      <w:proofErr w:type="spellEnd"/>
-      <w:r>
-        <w:rPr>
-          <w:lang w:val="en-US"/>
-        </w:rPr>
-        <w:t xml:space="preserve">, L. D. (2012). The Case for Metaphor in Political Reasoning and Cognition: Metaphor in Political Reasoning and Cognition. </w:t>
+      <w:r>
+        <w:rPr>
+          <w:lang w:val="en-US"/>
+        </w:rPr>
+        <w:t xml:space="preserve">Bougher, L. D. (2012). The Case for Metaphor in Political Reasoning and Cognition: Metaphor in Political Reasoning and Cognition. </w:t>
       </w:r>
       <w:r>
         <w:rPr>
@@ -12661,7 +12763,7 @@
         </w:rPr>
         <w:t xml:space="preserve">(1), 145–163. </w:t>
       </w:r>
-      <w:hyperlink r:id="rId25" w:history="1">
+      <w:hyperlink r:id="rId22" w:history="1">
         <w:r>
           <w:rPr>
             <w:rStyle w:val="Hyperlink"/>
@@ -12717,21 +12819,7 @@
         <w:rPr>
           <w:lang w:val="en-US"/>
         </w:rPr>
-        <w:t xml:space="preserve">Christmann, U., &amp; Göhring, A.-L. (2016). A German-language replication study </w:t>
-      </w:r>
-      <w:proofErr w:type="spellStart"/>
-      <w:r>
-        <w:rPr>
-          <w:lang w:val="en-US"/>
-        </w:rPr>
-        <w:t>analysing</w:t>
-      </w:r>
-      <w:proofErr w:type="spellEnd"/>
-      <w:r>
-        <w:rPr>
-          <w:lang w:val="en-US"/>
-        </w:rPr>
-        <w:t xml:space="preserve"> the role of figurative speech in reasoning. </w:t>
+        <w:t xml:space="preserve">Christmann, U., &amp; Göhring, A.-L. (2016). A German-language replication study analysing the role of figurative speech in reasoning. </w:t>
       </w:r>
       <w:r>
         <w:rPr>
@@ -12761,7 +12849,7 @@
         </w:rPr>
         <w:t xml:space="preserve">(1), 160098. </w:t>
       </w:r>
-      <w:hyperlink r:id="rId26" w:history="1">
+      <w:hyperlink r:id="rId23" w:history="1">
         <w:r>
           <w:rPr>
             <w:rStyle w:val="Hyperlink"/>
@@ -12783,15 +12871,9 @@
       </w:pPr>
       <w:r>
         <w:rPr>
-          <w:lang w:val="sv-SE"/>
-        </w:rPr>
-        <w:t>Eskandari, Z., Khoshsi</w:t>
-      </w:r>
-      <w:r>
-        <w:rPr>
-          <w:lang w:val="sv-SE"/>
-        </w:rPr>
-        <w:t xml:space="preserve">ma, H., &amp; Safaie-qalati, M. (2021). </w:t>
+          <w:lang w:val="en-AU"/>
+        </w:rPr>
+        <w:t xml:space="preserve">Eskandari, Z., Khoshsima, H., &amp; Safaie-qalati, M. (2021). </w:t>
       </w:r>
       <w:r>
         <w:rPr>
@@ -12831,20 +12913,13 @@
         </w:rPr>
         <w:t xml:space="preserve">(1), 39-50. </w:t>
       </w:r>
-      <w:hyperlink r:id="rId27" w:history="1">
+      <w:hyperlink r:id="rId24" w:history="1">
         <w:r>
           <w:rPr>
             <w:rStyle w:val="Hyperlink"/>
             <w:lang w:val="en-AU"/>
           </w:rPr>
-          <w:t>https://doi.org/</w:t>
-        </w:r>
-        <w:r>
-          <w:rPr>
-            <w:rStyle w:val="Hyperlink"/>
-            <w:lang w:val="en-AU"/>
-          </w:rPr>
-          <w:t>10.22111/IJALS.2021.6398</w:t>
+          <w:t>https://doi.org/10.22111/IJALS.2021.6398</w:t>
         </w:r>
       </w:hyperlink>
     </w:p>
@@ -12869,21 +12944,7 @@
         <w:rPr>
           <w:lang w:val="en-AU"/>
         </w:rPr>
-        <w:t xml:space="preserve">lusberg, S. J., </w:t>
-      </w:r>
-      <w:proofErr w:type="spellStart"/>
-      <w:r>
-        <w:rPr>
-          <w:lang w:val="en-AU"/>
-        </w:rPr>
-        <w:t>Lauria</w:t>
-      </w:r>
-      <w:proofErr w:type="spellEnd"/>
-      <w:r>
-        <w:rPr>
-          <w:lang w:val="en-AU"/>
-        </w:rPr>
-        <w:t xml:space="preserve">, M., Balko, S., &amp; Thibodeau, P. H. (2020). </w:t>
+        <w:t xml:space="preserve">lusberg, S. J., Lauria, M., Balko, S., &amp; Thibodeau, P. H. (2020). </w:t>
       </w:r>
       <w:r>
         <w:rPr>
@@ -12919,7 +12980,7 @@
         </w:rPr>
         <w:t xml:space="preserve">(2), 136–152. </w:t>
       </w:r>
-      <w:hyperlink r:id="rId28" w:history="1">
+      <w:hyperlink r:id="rId25" w:history="1">
         <w:r>
           <w:rPr>
             <w:rStyle w:val="Hyperlink"/>
@@ -13033,7 +13094,7 @@
         </w:rPr>
         <w:t xml:space="preserve">Routledge. </w:t>
       </w:r>
-      <w:hyperlink r:id="rId29" w:history="1">
+      <w:hyperlink r:id="rId26" w:history="1">
         <w:r>
           <w:rPr>
             <w:rStyle w:val="Hyperlink"/>
@@ -13058,21 +13119,7 @@
         <w:rPr>
           <w:lang w:val="en-US"/>
         </w:rPr>
-        <w:t xml:space="preserve">Reijnierse, W. G., Burgers, C., </w:t>
-      </w:r>
-      <w:proofErr w:type="spellStart"/>
-      <w:r>
-        <w:rPr>
-          <w:lang w:val="en-US"/>
-        </w:rPr>
-        <w:t>Krennmayr</w:t>
-      </w:r>
-      <w:proofErr w:type="spellEnd"/>
-      <w:r>
-        <w:rPr>
-          <w:lang w:val="en-US"/>
-        </w:rPr>
-        <w:t xml:space="preserve">, T., &amp; Steen, G. J. (2015). How viruses and beasts affect our opinions (or not): The role of extendedness in metaphorical framing. </w:t>
+        <w:t xml:space="preserve">Reijnierse, W. G., Burgers, C., Krennmayr, T., &amp; Steen, G. J. (2015). How viruses and beasts affect our opinions (or not): The role of extendedness in metaphorical framing. </w:t>
       </w:r>
       <w:r>
         <w:rPr>
@@ -13102,7 +13149,7 @@
         </w:rPr>
         <w:t xml:space="preserve">(2), 245–263. </w:t>
       </w:r>
-      <w:hyperlink r:id="rId30" w:history="1">
+      <w:hyperlink r:id="rId27" w:history="1">
         <w:r>
           <w:rPr>
             <w:rStyle w:val="Hyperlink"/>
@@ -13129,36 +13176,26 @@
         </w:rPr>
         <w:t xml:space="preserve">Steen, G. J., Reijnierse, W. G., &amp; Burgers, C. (2014). When Do Natural Language Metaphors Influence Reasoning? A Follow-Up Study to Thibodeau and Boroditsky (2013). </w:t>
       </w:r>
-      <w:proofErr w:type="spellStart"/>
       <w:r>
         <w:rPr>
           <w:i/>
           <w:iCs/>
           <w:lang w:val="en-US"/>
         </w:rPr>
-        <w:t>PLoS</w:t>
-      </w:r>
-      <w:proofErr w:type="spellEnd"/>
+        <w:t>PLoS ONE</w:t>
+      </w:r>
+      <w:r>
+        <w:rPr>
+          <w:lang w:val="en-US"/>
+        </w:rPr>
+        <w:t xml:space="preserve">, </w:t>
+      </w:r>
       <w:r>
         <w:rPr>
           <w:i/>
           <w:iCs/>
           <w:lang w:val="en-US"/>
         </w:rPr>
-        <w:t xml:space="preserve"> ONE</w:t>
-      </w:r>
-      <w:r>
-        <w:rPr>
-          <w:lang w:val="en-US"/>
-        </w:rPr>
-        <w:t xml:space="preserve">, </w:t>
-      </w:r>
-      <w:r>
-        <w:rPr>
-          <w:i/>
-          <w:iCs/>
-          <w:lang w:val="en-US"/>
-        </w:rPr>
         <w:t>9</w:t>
       </w:r>
       <w:r>
@@ -13167,7 +13204,7 @@
         </w:rPr>
         <w:t xml:space="preserve">(12), e113536. </w:t>
       </w:r>
-      <w:hyperlink r:id="rId31" w:history="1">
+      <w:hyperlink r:id="rId28" w:history="1">
         <w:r>
           <w:rPr>
             <w:rStyle w:val="Hyperlink"/>
@@ -13222,7 +13259,7 @@
         </w:rPr>
         <w:t xml:space="preserve">(2), 53–72. </w:t>
       </w:r>
-      <w:hyperlink r:id="rId32" w:history="1">
+      <w:hyperlink r:id="rId29" w:history="1">
         <w:r>
           <w:rPr>
             <w:rStyle w:val="Hyperlink"/>
@@ -13246,83 +13283,37 @@
         <w:rPr>
           <w:lang w:val="en-US"/>
         </w:rPr>
-        <w:t>Thibodeau, P. H., &amp; Boroditsky, L. (201</w:t>
-      </w:r>
-      <w:r>
-        <w:rPr>
-          <w:lang w:val="en-US"/>
-        </w:rPr>
-        <w:t>1</w:t>
-      </w:r>
-      <w:r>
-        <w:rPr>
-          <w:lang w:val="en-US"/>
-        </w:rPr>
-        <w:t xml:space="preserve">). </w:t>
-      </w:r>
-      <w:r>
-        <w:rPr>
-          <w:lang w:val="en-US"/>
-        </w:rPr>
-        <w:t>Metaphors We Think With: The Role of Metaphor in Reasoning</w:t>
-      </w:r>
-      <w:r>
-        <w:rPr>
-          <w:lang w:val="en-US"/>
-        </w:rPr>
-        <w:t xml:space="preserve">. </w:t>
-      </w:r>
-      <w:proofErr w:type="spellStart"/>
+        <w:t xml:space="preserve">Thibodeau, P. H., &amp; Boroditsky, L. (2011). Metaphors We Think With: The Role of Metaphor in Reasoning. </w:t>
+      </w:r>
       <w:r>
         <w:rPr>
           <w:i/>
           <w:iCs/>
           <w:lang w:val="en-US"/>
         </w:rPr>
-        <w:t>PLoS</w:t>
-      </w:r>
-      <w:proofErr w:type="spellEnd"/>
+        <w:t>PLoS ONE</w:t>
+      </w:r>
+      <w:r>
+        <w:rPr>
+          <w:lang w:val="en-US"/>
+        </w:rPr>
+        <w:t xml:space="preserve">, </w:t>
+      </w:r>
       <w:r>
         <w:rPr>
           <w:i/>
           <w:iCs/>
           <w:lang w:val="en-US"/>
         </w:rPr>
-        <w:t xml:space="preserve"> ONE</w:t>
-      </w:r>
-      <w:r>
-        <w:rPr>
-          <w:lang w:val="en-US"/>
-        </w:rPr>
-        <w:t xml:space="preserve">, </w:t>
-      </w:r>
-      <w:r>
-        <w:rPr>
-          <w:i/>
-          <w:iCs/>
-          <w:lang w:val="en-US"/>
-        </w:rPr>
         <w:t>6</w:t>
       </w:r>
       <w:r>
         <w:rPr>
           <w:lang w:val="en-US"/>
         </w:rPr>
-        <w:t>(</w:t>
-      </w:r>
-      <w:r>
-        <w:rPr>
-          <w:lang w:val="en-US"/>
-        </w:rPr>
-        <w:t>2</w:t>
-      </w:r>
-      <w:r>
-        <w:rPr>
-          <w:lang w:val="en-US"/>
-        </w:rPr>
-        <w:t xml:space="preserve">), e52961. </w:t>
-      </w:r>
-      <w:hyperlink r:id="rId33" w:history="1">
+        <w:t xml:space="preserve">(2), e52961. </w:t>
+      </w:r>
+      <w:hyperlink r:id="rId30" w:history="1">
         <w:r>
           <w:rPr>
             <w:rStyle w:val="Hyperlink"/>
@@ -13349,36 +13340,26 @@
         </w:rPr>
         <w:t xml:space="preserve">Thibodeau, P. H., &amp; Boroditsky, L. (2013). Natural Language Metaphors Covertly Influence Reasoning. </w:t>
       </w:r>
-      <w:proofErr w:type="spellStart"/>
       <w:r>
         <w:rPr>
           <w:i/>
           <w:iCs/>
           <w:lang w:val="en-US"/>
         </w:rPr>
-        <w:t>PLoS</w:t>
-      </w:r>
-      <w:proofErr w:type="spellEnd"/>
+        <w:t>PLoS ONE</w:t>
+      </w:r>
+      <w:r>
+        <w:rPr>
+          <w:lang w:val="en-US"/>
+        </w:rPr>
+        <w:t xml:space="preserve">, </w:t>
+      </w:r>
       <w:r>
         <w:rPr>
           <w:i/>
           <w:iCs/>
           <w:lang w:val="en-US"/>
         </w:rPr>
-        <w:t xml:space="preserve"> ONE</w:t>
-      </w:r>
-      <w:r>
-        <w:rPr>
-          <w:lang w:val="en-US"/>
-        </w:rPr>
-        <w:t xml:space="preserve">, </w:t>
-      </w:r>
-      <w:r>
-        <w:rPr>
-          <w:i/>
-          <w:iCs/>
-          <w:lang w:val="en-US"/>
-        </w:rPr>
         <w:t>8</w:t>
       </w:r>
       <w:r>
@@ -13387,7 +13368,7 @@
         </w:rPr>
         <w:t xml:space="preserve">(1), e52961. </w:t>
       </w:r>
-      <w:hyperlink r:id="rId34" w:history="1">
+      <w:hyperlink r:id="rId31" w:history="1">
         <w:r>
           <w:rPr>
             <w:rStyle w:val="Hyperlink"/>
@@ -13442,7 +13423,7 @@
         </w:rPr>
         <w:t xml:space="preserve">(7), e0133939. </w:t>
       </w:r>
-      <w:hyperlink r:id="rId35" w:history="1">
+      <w:hyperlink r:id="rId32" w:history="1">
         <w:r>
           <w:rPr>
             <w:rStyle w:val="Hyperlink"/>
@@ -13510,7 +13491,7 @@
         </w:rPr>
         <w:t xml:space="preserve">(7), e0133939. </w:t>
       </w:r>
-      <w:hyperlink r:id="rId36" w:history="1">
+      <w:hyperlink r:id="rId33" w:history="1">
         <w:r>
           <w:rPr>
             <w:rStyle w:val="Hyperlink"/>
@@ -13551,7 +13532,7 @@
         </w:rPr>
         <w:t xml:space="preserve">. John Benjamins Publishing. </w:t>
       </w:r>
-      <w:hyperlink r:id="rId37" w:history="1">
+      <w:hyperlink r:id="rId34" w:history="1">
         <w:r>
           <w:rPr>
             <w:rStyle w:val="Hyperlink"/>
@@ -13606,7 +13587,7 @@
         </w:rPr>
         <w:t xml:space="preserve">(11), 852–863. </w:t>
       </w:r>
-      <w:hyperlink r:id="rId38" w:history="1">
+      <w:hyperlink r:id="rId35" w:history="1">
         <w:r>
           <w:rPr>
             <w:rStyle w:val="Hyperlink"/>
@@ -13662,7 +13643,7 @@
         </w:rPr>
         <w:t xml:space="preserve">(5), e12327. </w:t>
       </w:r>
-      <w:hyperlink r:id="rId39" w:history="1">
+      <w:hyperlink r:id="rId36" w:history="1">
         <w:r>
           <w:rPr>
             <w:rStyle w:val="Hyperlink"/>
@@ -13687,7 +13668,7 @@
           <w:lang w:val="en-US"/>
         </w:rPr>
       </w:pPr>
-      <w:bookmarkStart w:id="18" w:name="_Toc131516935"/>
+      <w:bookmarkStart w:id="18" w:name="_Toc131597605"/>
       <w:r>
         <w:rPr>
           <w:lang w:val="en-US"/>
@@ -13707,7 +13688,7 @@
       <w:pPr>
         <w:pStyle w:val="berschrift2"/>
       </w:pPr>
-      <w:bookmarkStart w:id="19" w:name="_Toc131516936"/>
+      <w:bookmarkStart w:id="19" w:name="_Toc131597606"/>
       <w:r>
         <w:t>8</w:t>
       </w:r>
@@ -13750,7 +13731,7 @@
                     <pic:cNvPicPr/>
                   </pic:nvPicPr>
                   <pic:blipFill>
-                    <a:blip r:embed="rId40" cstate="print">
+                    <a:blip r:embed="rId37" cstate="print">
                       <a:extLst>
                         <a:ext uri="{28A0092B-C50C-407E-A947-70E740481C1C}">
                           <a14:useLocalDpi xmlns:a14="http://schemas.microsoft.com/office/drawing/2010/main" val="0"/>
@@ -13877,7 +13858,7 @@
                     <pic:cNvPicPr/>
                   </pic:nvPicPr>
                   <pic:blipFill>
-                    <a:blip r:embed="rId41" cstate="print">
+                    <a:blip r:embed="rId38" cstate="print">
                       <a:extLst>
                         <a:ext uri="{28A0092B-C50C-407E-A947-70E740481C1C}">
                           <a14:useLocalDpi xmlns:a14="http://schemas.microsoft.com/office/drawing/2010/main" val="0"/>
@@ -13993,7 +13974,7 @@
                     <pic:cNvPicPr/>
                   </pic:nvPicPr>
                   <pic:blipFill>
-                    <a:blip r:embed="rId42" cstate="print">
+                    <a:blip r:embed="rId39" cstate="print">
                       <a:extLst>
                         <a:ext uri="{28A0092B-C50C-407E-A947-70E740481C1C}">
                           <a14:useLocalDpi xmlns:a14="http://schemas.microsoft.com/office/drawing/2010/main" val="0"/>
@@ -14094,7 +14075,7 @@
       <w:pPr>
         <w:pStyle w:val="berschrift2"/>
       </w:pPr>
-      <w:bookmarkStart w:id="23" w:name="_Toc131516937"/>
+      <w:bookmarkStart w:id="23" w:name="_Toc131597607"/>
       <w:r>
         <w:lastRenderedPageBreak/>
         <w:t>8</w:t>
@@ -14347,7 +14328,7 @@
       <w:pPr>
         <w:pStyle w:val="berschrift2"/>
       </w:pPr>
-      <w:bookmarkStart w:id="24" w:name="_Toc131516938"/>
+      <w:bookmarkStart w:id="24" w:name="_Toc131597608"/>
       <w:r>
         <w:lastRenderedPageBreak/>
         <w:t>8</w:t>
@@ -14421,7 +14402,7 @@
                     </pic:cNvPicPr>
                   </pic:nvPicPr>
                   <pic:blipFill>
-                    <a:blip r:embed="rId43" cstate="print">
+                    <a:blip r:embed="rId40" cstate="print">
                       <a:extLst>
                         <a:ext uri="{28A0092B-C50C-407E-A947-70E740481C1C}">
                           <a14:useLocalDpi xmlns:a14="http://schemas.microsoft.com/office/drawing/2010/main" val="0"/>
@@ -14537,7 +14518,7 @@
                     </pic:cNvPicPr>
                   </pic:nvPicPr>
                   <pic:blipFill>
-                    <a:blip r:embed="rId44" cstate="print">
+                    <a:blip r:embed="rId41" cstate="print">
                       <a:extLst>
                         <a:ext uri="{28A0092B-C50C-407E-A947-70E740481C1C}">
                           <a14:useLocalDpi xmlns:a14="http://schemas.microsoft.com/office/drawing/2010/main" val="0"/>
@@ -14644,7 +14625,7 @@
                     </pic:cNvPicPr>
                   </pic:nvPicPr>
                   <pic:blipFill>
-                    <a:blip r:embed="rId45" cstate="print">
+                    <a:blip r:embed="rId42" cstate="print">
                       <a:extLst>
                         <a:ext uri="{28A0092B-C50C-407E-A947-70E740481C1C}">
                           <a14:useLocalDpi xmlns:a14="http://schemas.microsoft.com/office/drawing/2010/main" val="0"/>
@@ -14748,7 +14729,7 @@
                     </pic:cNvPicPr>
                   </pic:nvPicPr>
                   <pic:blipFill>
-                    <a:blip r:embed="rId46" cstate="print">
+                    <a:blip r:embed="rId43" cstate="print">
                       <a:extLst>
                         <a:ext uri="{28A0092B-C50C-407E-A947-70E740481C1C}">
                           <a14:useLocalDpi xmlns:a14="http://schemas.microsoft.com/office/drawing/2010/main" val="0"/>
@@ -14932,7 +14913,7 @@
                     <pic:cNvPicPr/>
                   </pic:nvPicPr>
                   <pic:blipFill>
-                    <a:blip r:embed="rId47" cstate="print">
+                    <a:blip r:embed="rId44" cstate="print">
                       <a:extLst>
                         <a:ext uri="{28A0092B-C50C-407E-A947-70E740481C1C}">
                           <a14:useLocalDpi xmlns:a14="http://schemas.microsoft.com/office/drawing/2010/main" val="0"/>
@@ -15045,7 +15026,7 @@
       </w:pPr>
     </w:p>
     <w:sectPr>
-      <w:headerReference w:type="default" r:id="rId48"/>
+      <w:headerReference w:type="default" r:id="rId45"/>
       <w:pgSz w:w="11906" w:h="16838"/>
       <w:pgMar w:top="1418" w:right="1701" w:bottom="1418" w:left="2268" w:header="709" w:footer="709" w:gutter="0"/>
       <w:cols w:space="708"/>
@@ -15494,6 +15475,119 @@
     </w:lvl>
   </w:abstractNum>
   <w:abstractNum w:abstractNumId="3" w15:restartNumberingAfterBreak="0">
+    <w:nsid w:val="1F7C0329"/>
+    <w:multiLevelType w:val="hybridMultilevel"/>
+    <w:tmpl w:val="FDE6FA52"/>
+    <w:lvl w:ilvl="0" w:tplc="1D22E056">
+      <w:start w:val="6"/>
+      <w:numFmt w:val="bullet"/>
+      <w:lvlText w:val="-"/>
+      <w:lvlJc w:val="left"/>
+      <w:pPr>
+        <w:ind w:left="927" w:hanging="360"/>
+      </w:pPr>
+      <w:rPr>
+        <w:rFonts w:ascii="Arial" w:eastAsiaTheme="minorHAnsi" w:hAnsi="Arial" w:cs="Arial" w:hint="default"/>
+      </w:rPr>
+    </w:lvl>
+    <w:lvl w:ilvl="1" w:tplc="0C090003" w:tentative="1">
+      <w:start w:val="1"/>
+      <w:numFmt w:val="bullet"/>
+      <w:lvlText w:val="o"/>
+      <w:lvlJc w:val="left"/>
+      <w:pPr>
+        <w:ind w:left="1647" w:hanging="360"/>
+      </w:pPr>
+      <w:rPr>
+        <w:rFonts w:ascii="Courier New" w:hAnsi="Courier New" w:cs="Courier New" w:hint="default"/>
+      </w:rPr>
+    </w:lvl>
+    <w:lvl w:ilvl="2" w:tplc="0C090005" w:tentative="1">
+      <w:start w:val="1"/>
+      <w:numFmt w:val="bullet"/>
+      <w:lvlText w:val=""/>
+      <w:lvlJc w:val="left"/>
+      <w:pPr>
+        <w:ind w:left="2367" w:hanging="360"/>
+      </w:pPr>
+      <w:rPr>
+        <w:rFonts w:ascii="Wingdings" w:hAnsi="Wingdings" w:hint="default"/>
+      </w:rPr>
+    </w:lvl>
+    <w:lvl w:ilvl="3" w:tplc="0C090001" w:tentative="1">
+      <w:start w:val="1"/>
+      <w:numFmt w:val="bullet"/>
+      <w:lvlText w:val=""/>
+      <w:lvlJc w:val="left"/>
+      <w:pPr>
+        <w:ind w:left="3087" w:hanging="360"/>
+      </w:pPr>
+      <w:rPr>
+        <w:rFonts w:ascii="Symbol" w:hAnsi="Symbol" w:hint="default"/>
+      </w:rPr>
+    </w:lvl>
+    <w:lvl w:ilvl="4" w:tplc="0C090003" w:tentative="1">
+      <w:start w:val="1"/>
+      <w:numFmt w:val="bullet"/>
+      <w:lvlText w:val="o"/>
+      <w:lvlJc w:val="left"/>
+      <w:pPr>
+        <w:ind w:left="3807" w:hanging="360"/>
+      </w:pPr>
+      <w:rPr>
+        <w:rFonts w:ascii="Courier New" w:hAnsi="Courier New" w:cs="Courier New" w:hint="default"/>
+      </w:rPr>
+    </w:lvl>
+    <w:lvl w:ilvl="5" w:tplc="0C090005" w:tentative="1">
+      <w:start w:val="1"/>
+      <w:numFmt w:val="bullet"/>
+      <w:lvlText w:val=""/>
+      <w:lvlJc w:val="left"/>
+      <w:pPr>
+        <w:ind w:left="4527" w:hanging="360"/>
+      </w:pPr>
+      <w:rPr>
+        <w:rFonts w:ascii="Wingdings" w:hAnsi="Wingdings" w:hint="default"/>
+      </w:rPr>
+    </w:lvl>
+    <w:lvl w:ilvl="6" w:tplc="0C090001" w:tentative="1">
+      <w:start w:val="1"/>
+      <w:numFmt w:val="bullet"/>
+      <w:lvlText w:val=""/>
+      <w:lvlJc w:val="left"/>
+      <w:pPr>
+        <w:ind w:left="5247" w:hanging="360"/>
+      </w:pPr>
+      <w:rPr>
+        <w:rFonts w:ascii="Symbol" w:hAnsi="Symbol" w:hint="default"/>
+      </w:rPr>
+    </w:lvl>
+    <w:lvl w:ilvl="7" w:tplc="0C090003" w:tentative="1">
+      <w:start w:val="1"/>
+      <w:numFmt w:val="bullet"/>
+      <w:lvlText w:val="o"/>
+      <w:lvlJc w:val="left"/>
+      <w:pPr>
+        <w:ind w:left="5967" w:hanging="360"/>
+      </w:pPr>
+      <w:rPr>
+        <w:rFonts w:ascii="Courier New" w:hAnsi="Courier New" w:cs="Courier New" w:hint="default"/>
+      </w:rPr>
+    </w:lvl>
+    <w:lvl w:ilvl="8" w:tplc="0C090005" w:tentative="1">
+      <w:start w:val="1"/>
+      <w:numFmt w:val="bullet"/>
+      <w:lvlText w:val=""/>
+      <w:lvlJc w:val="left"/>
+      <w:pPr>
+        <w:ind w:left="6687" w:hanging="360"/>
+      </w:pPr>
+      <w:rPr>
+        <w:rFonts w:ascii="Wingdings" w:hAnsi="Wingdings" w:hint="default"/>
+      </w:rPr>
+    </w:lvl>
+  </w:abstractNum>
+  <w:abstractNum w:abstractNumId="4" w15:restartNumberingAfterBreak="0">
     <w:nsid w:val="243116A6"/>
     <w:multiLevelType w:val="hybridMultilevel"/>
     <w:tmpl w:val="9984EB14"/>
@@ -15606,7 +15700,7 @@
       </w:rPr>
     </w:lvl>
   </w:abstractNum>
-  <w:abstractNum w:abstractNumId="4" w15:restartNumberingAfterBreak="0">
+  <w:abstractNum w:abstractNumId="5" w15:restartNumberingAfterBreak="0">
     <w:nsid w:val="2A245028"/>
     <w:multiLevelType w:val="hybridMultilevel"/>
     <w:tmpl w:val="2E7A45EA"/>
@@ -15718,7 +15812,7 @@
       </w:rPr>
     </w:lvl>
   </w:abstractNum>
-  <w:abstractNum w:abstractNumId="5" w15:restartNumberingAfterBreak="0">
+  <w:abstractNum w:abstractNumId="6" w15:restartNumberingAfterBreak="0">
     <w:nsid w:val="2AEB3CA0"/>
     <w:multiLevelType w:val="hybridMultilevel"/>
     <w:tmpl w:val="CC100C16"/>
@@ -15831,7 +15925,7 @@
       </w:rPr>
     </w:lvl>
   </w:abstractNum>
-  <w:abstractNum w:abstractNumId="6" w15:restartNumberingAfterBreak="0">
+  <w:abstractNum w:abstractNumId="7" w15:restartNumberingAfterBreak="0">
     <w:nsid w:val="2FBF7F26"/>
     <w:multiLevelType w:val="hybridMultilevel"/>
     <w:tmpl w:val="BCF0CFAA"/>
@@ -15944,7 +16038,7 @@
       </w:rPr>
     </w:lvl>
   </w:abstractNum>
-  <w:abstractNum w:abstractNumId="7" w15:restartNumberingAfterBreak="0">
+  <w:abstractNum w:abstractNumId="8" w15:restartNumberingAfterBreak="0">
     <w:nsid w:val="3B027285"/>
     <w:multiLevelType w:val="hybridMultilevel"/>
     <w:tmpl w:val="BCE64874"/>
@@ -16057,7 +16151,7 @@
       </w:rPr>
     </w:lvl>
   </w:abstractNum>
-  <w:abstractNum w:abstractNumId="8" w15:restartNumberingAfterBreak="0">
+  <w:abstractNum w:abstractNumId="9" w15:restartNumberingAfterBreak="0">
     <w:nsid w:val="43387203"/>
     <w:multiLevelType w:val="hybridMultilevel"/>
     <w:tmpl w:val="AC7469AC"/>
@@ -16169,7 +16263,7 @@
       </w:rPr>
     </w:lvl>
   </w:abstractNum>
-  <w:abstractNum w:abstractNumId="9" w15:restartNumberingAfterBreak="0">
+  <w:abstractNum w:abstractNumId="10" w15:restartNumberingAfterBreak="0">
     <w:nsid w:val="435A1957"/>
     <w:multiLevelType w:val="hybridMultilevel"/>
     <w:tmpl w:val="599AEFAA"/>
@@ -16282,7 +16376,7 @@
       </w:rPr>
     </w:lvl>
   </w:abstractNum>
-  <w:abstractNum w:abstractNumId="10" w15:restartNumberingAfterBreak="0">
+  <w:abstractNum w:abstractNumId="11" w15:restartNumberingAfterBreak="0">
     <w:nsid w:val="4E3D31D0"/>
     <w:multiLevelType w:val="hybridMultilevel"/>
     <w:tmpl w:val="050E5F82"/>
@@ -16395,7 +16489,7 @@
       </w:rPr>
     </w:lvl>
   </w:abstractNum>
-  <w:abstractNum w:abstractNumId="11" w15:restartNumberingAfterBreak="0">
+  <w:abstractNum w:abstractNumId="12" w15:restartNumberingAfterBreak="0">
     <w:nsid w:val="56C92481"/>
     <w:multiLevelType w:val="hybridMultilevel"/>
     <w:tmpl w:val="F7365DBC"/>
@@ -16484,7 +16578,7 @@
       </w:pPr>
     </w:lvl>
   </w:abstractNum>
-  <w:abstractNum w:abstractNumId="12" w15:restartNumberingAfterBreak="0">
+  <w:abstractNum w:abstractNumId="13" w15:restartNumberingAfterBreak="0">
     <w:nsid w:val="6EEF12E4"/>
     <w:multiLevelType w:val="hybridMultilevel"/>
     <w:tmpl w:val="B898464E"/>
@@ -16597,7 +16691,7 @@
       </w:rPr>
     </w:lvl>
   </w:abstractNum>
-  <w:abstractNum w:abstractNumId="13" w15:restartNumberingAfterBreak="0">
+  <w:abstractNum w:abstractNumId="14" w15:restartNumberingAfterBreak="0">
     <w:nsid w:val="782D2CE9"/>
     <w:multiLevelType w:val="hybridMultilevel"/>
     <w:tmpl w:val="DBDC29C8"/>
@@ -16710,7 +16804,7 @@
       </w:rPr>
     </w:lvl>
   </w:abstractNum>
-  <w:abstractNum w:abstractNumId="14" w15:restartNumberingAfterBreak="0">
+  <w:abstractNum w:abstractNumId="15" w15:restartNumberingAfterBreak="0">
     <w:nsid w:val="7FD1574C"/>
     <w:multiLevelType w:val="hybridMultilevel"/>
     <w:tmpl w:val="61F09D80"/>
@@ -16826,46 +16920,49 @@
     <w:abstractNumId w:val="0"/>
   </w:num>
   <w:num w:numId="2" w16cid:durableId="788353042">
-    <w:abstractNumId w:val="14"/>
+    <w:abstractNumId w:val="15"/>
   </w:num>
   <w:num w:numId="3" w16cid:durableId="116029097">
     <w:abstractNumId w:val="2"/>
   </w:num>
   <w:num w:numId="4" w16cid:durableId="1382559292">
-    <w:abstractNumId w:val="12"/>
+    <w:abstractNumId w:val="13"/>
   </w:num>
   <w:num w:numId="5" w16cid:durableId="426269632">
     <w:abstractNumId w:val="1"/>
   </w:num>
   <w:num w:numId="6" w16cid:durableId="941960481">
+    <w:abstractNumId w:val="9"/>
+  </w:num>
+  <w:num w:numId="7" w16cid:durableId="1173760126">
+    <w:abstractNumId w:val="7"/>
+  </w:num>
+  <w:num w:numId="8" w16cid:durableId="1277978082">
+    <w:abstractNumId w:val="14"/>
+  </w:num>
+  <w:num w:numId="9" w16cid:durableId="224806648">
+    <w:abstractNumId w:val="5"/>
+  </w:num>
+  <w:num w:numId="10" w16cid:durableId="1674987992">
+    <w:abstractNumId w:val="4"/>
+  </w:num>
+  <w:num w:numId="11" w16cid:durableId="45616824">
     <w:abstractNumId w:val="8"/>
   </w:num>
-  <w:num w:numId="7" w16cid:durableId="1173760126">
+  <w:num w:numId="12" w16cid:durableId="1160731787">
     <w:abstractNumId w:val="6"/>
   </w:num>
-  <w:num w:numId="8" w16cid:durableId="1277978082">
-    <w:abstractNumId w:val="13"/>
+  <w:num w:numId="13" w16cid:durableId="1103459660">
+    <w:abstractNumId w:val="12"/>
   </w:num>
-  <w:num w:numId="9" w16cid:durableId="224806648">
-    <w:abstractNumId w:val="4"/>
-  </w:num>
-  <w:num w:numId="10" w16cid:durableId="1674987992">
-    <w:abstractNumId w:val="3"/>
-  </w:num>
-  <w:num w:numId="11" w16cid:durableId="45616824">
-    <w:abstractNumId w:val="7"/>
-  </w:num>
-  <w:num w:numId="12" w16cid:durableId="1160731787">
-    <w:abstractNumId w:val="5"/>
-  </w:num>
-  <w:num w:numId="13" w16cid:durableId="1103459660">
+  <w:num w:numId="14" w16cid:durableId="1936398852">
     <w:abstractNumId w:val="11"/>
   </w:num>
-  <w:num w:numId="14" w16cid:durableId="1936398852">
+  <w:num w:numId="15" w16cid:durableId="1242133598">
     <w:abstractNumId w:val="10"/>
   </w:num>
-  <w:num w:numId="15" w16cid:durableId="1242133598">
-    <w:abstractNumId w:val="9"/>
+  <w:num w:numId="16" w16cid:durableId="202714168">
+    <w:abstractNumId w:val="3"/>
   </w:num>
   <w:numIdMacAtCleanup w:val="3"/>
 </w:numbering>
@@ -17344,6 +17441,7 @@
   <w:style w:type="character" w:default="1" w:styleId="Absatz-Standardschriftart">
     <w:name w:val="Default Paragraph Font"/>
     <w:uiPriority w:val="1"/>
+    <w:semiHidden/>
     <w:unhideWhenUsed/>
   </w:style>
   <w:style w:type="table" w:default="1" w:styleId="NormaleTabelle">

</xml_diff>

<commit_message>
set seed replication study, updated report
</commit_message>
<xml_diff>
--- a/report/RA report.docx
+++ b/report/RA report.docx
@@ -7568,14 +7568,28 @@
           <w:rStyle w:val="pl-c"/>
           <w:lang w:val="en-US"/>
         </w:rPr>
-        <w:t xml:space="preserve">revealed that the posterior probability is </w:t>
+        <w:t xml:space="preserve">revealed that the posterior probability </w:t>
       </w:r>
       <w:r>
         <w:rPr>
           <w:rStyle w:val="pl-c"/>
           <w:lang w:val="en-US"/>
         </w:rPr>
-        <w:t>0.99.</w:t>
+        <w:t xml:space="preserve">is </w:t>
+      </w:r>
+      <w:r>
+        <w:rPr>
+          <w:rStyle w:val="pl-c"/>
+          <w:lang w:val="en-US"/>
+        </w:rPr>
+        <w:t>0.99</w:t>
+      </w:r>
+      <w:r>
+        <w:rPr>
+          <w:rStyle w:val="pl-c"/>
+          <w:lang w:val="en-US"/>
+        </w:rPr>
+        <w:t>.</w:t>
       </w:r>
       <w:r>
         <w:rPr>
@@ -7677,6 +7691,48 @@
           <w:szCs w:val="24"/>
           <w:lang w:val="en-US"/>
         </w:rPr>
+        <w:t xml:space="preserve">r </w:t>
+      </w:r>
+      <w:r>
+        <w:rPr>
+          <w:rFonts w:cs="Arial"/>
+          <w:i/>
+          <w:szCs w:val="24"/>
+          <w:lang w:val="en-US"/>
+        </w:rPr>
+        <w:t xml:space="preserve">= </w:t>
+      </w:r>
+      <w:r>
+        <w:rPr>
+          <w:rFonts w:cs="Arial"/>
+          <w:szCs w:val="24"/>
+          <w:lang w:val="en-US"/>
+        </w:rPr>
+        <w:t>4.8</w:t>
+      </w:r>
+      <w:r>
+        <w:rPr>
+          <w:rFonts w:cs="Arial"/>
+          <w:szCs w:val="24"/>
+          <w:lang w:val="en-US"/>
+        </w:rPr>
+        <w:t>3</w:t>
+      </w:r>
+      <w:r>
+        <w:rPr>
+          <w:rFonts w:cs="Arial"/>
+          <w:szCs w:val="24"/>
+          <w:lang w:val="en-US"/>
+        </w:rPr>
+        <w:t xml:space="preserve"> in the long vignette condition and </w:t>
+      </w:r>
+      <w:r>
+        <w:rPr>
+          <w:rFonts w:cs="Arial"/>
+          <w:i/>
+          <w:szCs w:val="24"/>
+          <w:lang w:val="en-US"/>
+        </w:rPr>
         <w:t xml:space="preserve">r = </w:t>
       </w:r>
       <w:r>
@@ -7685,24 +7741,31 @@
           <w:szCs w:val="24"/>
           <w:lang w:val="en-US"/>
         </w:rPr>
-        <w:t xml:space="preserve">4.8 in the long vignette condition and </w:t>
-      </w:r>
-      <w:r>
-        <w:rPr>
-          <w:rFonts w:cs="Arial"/>
-          <w:i/>
-          <w:szCs w:val="24"/>
-          <w:lang w:val="en-US"/>
-        </w:rPr>
-        <w:t xml:space="preserve">r = </w:t>
-      </w:r>
-      <w:r>
-        <w:rPr>
-          <w:rFonts w:cs="Arial"/>
-          <w:szCs w:val="24"/>
-          <w:lang w:val="en-US"/>
-        </w:rPr>
-        <w:t>5.1 in the short vignette condition), although the results reveal that the variation is rather high (</w:t>
+        <w:t>5.1</w:t>
+      </w:r>
+      <w:r>
+        <w:rPr>
+          <w:rFonts w:cs="Arial"/>
+          <w:szCs w:val="24"/>
+          <w:lang w:val="en-US"/>
+        </w:rPr>
+        <w:t>2</w:t>
+      </w:r>
+      <w:r>
+        <w:rPr>
+          <w:rFonts w:cs="Arial"/>
+          <w:szCs w:val="24"/>
+          <w:lang w:val="en-US"/>
+        </w:rPr>
+        <w:t xml:space="preserve"> in the short vignette condition), </w:t>
+      </w:r>
+      <w:r>
+        <w:rPr>
+          <w:rFonts w:cs="Arial"/>
+          <w:szCs w:val="24"/>
+          <w:lang w:val="en-US"/>
+        </w:rPr>
+        <w:t>although the results reveal that the variation is rather high (</w:t>
       </w:r>
       <w:r>
         <w:rPr>
@@ -7719,7 +7782,23 @@
           <w:szCs w:val="24"/>
           <w:lang w:val="en-US"/>
         </w:rPr>
-        <w:t xml:space="preserve"> = 1.5 and </w:t>
+        <w:t xml:space="preserve"> = 1.</w:t>
+      </w:r>
+      <w:r>
+        <w:rPr>
+          <w:rFonts w:cs="Arial"/>
+          <w:szCs w:val="24"/>
+          <w:lang w:val="en-US"/>
+        </w:rPr>
+        <w:t>4</w:t>
+      </w:r>
+      <w:r>
+        <w:rPr>
+          <w:rFonts w:cs="Arial"/>
+          <w:szCs w:val="24"/>
+          <w:lang w:val="en-US"/>
+        </w:rPr>
+        <w:t xml:space="preserve">5 and </w:t>
       </w:r>
       <w:r>
         <w:rPr>
@@ -7752,7 +7831,23 @@
           <w:szCs w:val="24"/>
           <w:lang w:val="en-US"/>
         </w:rPr>
-        <w:t>1.3, respectively).</w:t>
+        <w:t>1.</w:t>
+      </w:r>
+      <w:r>
+        <w:rPr>
+          <w:rFonts w:cs="Arial"/>
+          <w:szCs w:val="24"/>
+          <w:lang w:val="en-US"/>
+        </w:rPr>
+        <w:t>3</w:t>
+      </w:r>
+      <w:r>
+        <w:rPr>
+          <w:rFonts w:cs="Arial"/>
+          <w:szCs w:val="24"/>
+          <w:lang w:val="en-US"/>
+        </w:rPr>
+        <w:t>3, respectively).</w:t>
       </w:r>
     </w:p>
     <w:p>
@@ -8012,10 +8107,21 @@
       <w:r>
         <w:rPr>
           <w:rFonts w:cs="Arial"/>
-          <w:szCs w:val="24"/>
-          <w:lang w:val="en-US"/>
-        </w:rPr>
-        <w:t xml:space="preserve">0.82. </w:t>
+          <w:b/>
+          <w:bCs/>
+          <w:color w:val="FF0000"/>
+          <w:szCs w:val="24"/>
+          <w:lang w:val="en-US"/>
+        </w:rPr>
+        <w:t>0.82</w:t>
+      </w:r>
+      <w:r>
+        <w:rPr>
+          <w:rFonts w:cs="Arial"/>
+          <w:szCs w:val="24"/>
+          <w:lang w:val="en-US"/>
+        </w:rPr>
+        <w:t xml:space="preserve">. </w:t>
       </w:r>
       <w:r>
         <w:rPr>
@@ -8637,19 +8743,7 @@
         <w:rPr>
           <w:lang w:val="en-US"/>
         </w:rPr>
-        <w:t xml:space="preserve">as well as </w:t>
-      </w:r>
-      <w:r>
-        <w:rPr>
-          <w:lang w:val="en-US"/>
-        </w:rPr>
-        <w:t xml:space="preserve">of </w:t>
-      </w:r>
-      <w:r>
-        <w:rPr>
-          <w:lang w:val="en-US"/>
-        </w:rPr>
-        <w:t xml:space="preserve">the replication study </w:t>
+        <w:t xml:space="preserve">as well as of the replication study </w:t>
       </w:r>
       <w:r>
         <w:rPr>
@@ -8661,13 +8755,7 @@
         <w:rPr>
           <w:lang w:val="en-US"/>
         </w:rPr>
-        <w:t>found here:</w:t>
-      </w:r>
-      <w:r>
-        <w:rPr>
-          <w:lang w:val="en-US"/>
-        </w:rPr>
-        <w:t xml:space="preserve"> </w:t>
+        <w:t xml:space="preserve">found here: </w:t>
       </w:r>
       <w:hyperlink r:id="rId15" w:history="1">
         <w:r>
@@ -10468,16 +10556,7 @@
           <w:szCs w:val="24"/>
           <w:lang w:val="en-US"/>
         </w:rPr>
-        <w:t xml:space="preserve">the </w:t>
-      </w:r>
-      <w:proofErr w:type="gramStart"/>
-      <w:r>
-        <w:rPr>
-          <w:rFonts w:cs="Arial"/>
-          <w:szCs w:val="24"/>
-          <w:lang w:val="en-US"/>
-        </w:rPr>
-        <w:t>aforementioned</w:t>
+        <w:t>the aforementioned</w:t>
       </w:r>
       <w:r>
         <w:rPr>
@@ -10487,7 +10566,6 @@
         </w:rPr>
         <w:t xml:space="preserve"> effect</w:t>
       </w:r>
-      <w:proofErr w:type="gramEnd"/>
       <w:r>
         <w:rPr>
           <w:rFonts w:cs="Arial"/>
@@ -10534,25 +10612,7 @@
           <w:szCs w:val="24"/>
           <w:lang w:val="en-US"/>
         </w:rPr>
-        <w:t xml:space="preserve"> “conducting the analysis in full accordance with the original </w:t>
-      </w:r>
-      <w:proofErr w:type="gramStart"/>
-      <w:r>
-        <w:rPr>
-          <w:rFonts w:cs="Arial"/>
-          <w:szCs w:val="24"/>
-          <w:lang w:val="en-US"/>
-        </w:rPr>
-        <w:t>procedure[</w:t>
-      </w:r>
-      <w:proofErr w:type="gramEnd"/>
-      <w:r>
-        <w:rPr>
-          <w:rFonts w:cs="Arial"/>
-          <w:szCs w:val="24"/>
-          <w:lang w:val="en-US"/>
-        </w:rPr>
-        <w:t xml:space="preserve">,] this difference </w:t>
+        <w:t xml:space="preserve"> “conducting the analysis in full accordance with the original procedure[,] this difference </w:t>
       </w:r>
       <w:r>
         <w:rPr>
@@ -10860,15 +10920,7 @@
           <w:szCs w:val="24"/>
           <w:lang w:val="en-US"/>
         </w:rPr>
-        <w:t xml:space="preserve"> </w:t>
-      </w:r>
-      <w:r>
-        <w:rPr>
-          <w:rFonts w:cs="Arial"/>
-          <w:szCs w:val="24"/>
-          <w:lang w:val="en-US"/>
-        </w:rPr>
-        <w:t>findings</w:t>
+        <w:t xml:space="preserve"> findings</w:t>
       </w:r>
       <w:r>
         <w:rPr>
@@ -11826,23 +11878,13 @@
         </w:rPr>
         <w:t xml:space="preserve">, the influence of the metaphor varies with the context. That is, if the speaker </w:t>
       </w:r>
-      <w:proofErr w:type="gramStart"/>
-      <w:r>
-        <w:rPr>
-          <w:rFonts w:eastAsiaTheme="minorEastAsia" w:cs="Arial"/>
-          <w:szCs w:val="24"/>
-          <w:lang w:val="en-US"/>
-        </w:rPr>
-        <w:t>appear</w:t>
-      </w:r>
-      <w:proofErr w:type="gramEnd"/>
-      <w:r>
-        <w:rPr>
-          <w:rFonts w:eastAsiaTheme="minorEastAsia" w:cs="Arial"/>
-          <w:szCs w:val="24"/>
-          <w:lang w:val="en-US"/>
-        </w:rPr>
-        <w:t xml:space="preserve"> trustworthy</w:t>
+      <w:r>
+        <w:rPr>
+          <w:rFonts w:eastAsiaTheme="minorEastAsia" w:cs="Arial"/>
+          <w:szCs w:val="24"/>
+          <w:lang w:val="en-US"/>
+        </w:rPr>
+        <w:t>appear trustworthy</w:t>
       </w:r>
       <w:r>
         <w:rPr>
@@ -12533,25 +12575,7 @@
           <w:szCs w:val="24"/>
           <w:lang w:val="en-US"/>
         </w:rPr>
-        <w:t xml:space="preserve">, </w:t>
-      </w:r>
-      <w:proofErr w:type="gramStart"/>
-      <w:r>
-        <w:rPr>
-          <w:rFonts w:eastAsiaTheme="minorEastAsia" w:cs="Arial"/>
-          <w:szCs w:val="24"/>
-          <w:lang w:val="en-US"/>
-        </w:rPr>
-        <w:t>biases</w:t>
-      </w:r>
-      <w:proofErr w:type="gramEnd"/>
-      <w:r>
-        <w:rPr>
-          <w:rFonts w:eastAsiaTheme="minorEastAsia" w:cs="Arial"/>
-          <w:szCs w:val="24"/>
-          <w:lang w:val="en-US"/>
-        </w:rPr>
-        <w:t xml:space="preserve"> and other influencing factors</w:t>
+        <w:t>, biases and other influencing factors</w:t>
       </w:r>
     </w:p>
     <w:p>
@@ -12702,65 +12726,14 @@
         </w:rPr>
         <w:t xml:space="preserve"> not only impacted by cultural shifts that occur within the same culture over time, but as </w:t>
       </w:r>
-      <w:proofErr w:type="spellStart"/>
-      <w:r>
-        <w:rPr>
-          <w:rFonts w:cs="Arial"/>
-          <w:iCs/>
-          <w:szCs w:val="24"/>
-          <w:lang w:val="en-US"/>
-        </w:rPr>
-        <w:t>Eskandari</w:t>
-      </w:r>
-      <w:proofErr w:type="spellEnd"/>
-      <w:r>
-        <w:rPr>
-          <w:rFonts w:cs="Arial"/>
-          <w:iCs/>
-          <w:szCs w:val="24"/>
-          <w:lang w:val="en-US"/>
-        </w:rPr>
-        <w:t xml:space="preserve">, </w:t>
-      </w:r>
-      <w:proofErr w:type="spellStart"/>
-      <w:r>
-        <w:rPr>
-          <w:rFonts w:cs="Arial"/>
-          <w:iCs/>
-          <w:szCs w:val="24"/>
-          <w:lang w:val="en-US"/>
-        </w:rPr>
-        <w:t>Khoshsima</w:t>
-      </w:r>
-      <w:proofErr w:type="spellEnd"/>
-      <w:r>
-        <w:rPr>
-          <w:rFonts w:cs="Arial"/>
-          <w:iCs/>
-          <w:szCs w:val="24"/>
-          <w:lang w:val="en-US"/>
-        </w:rPr>
-        <w:t xml:space="preserve"> &amp; </w:t>
-      </w:r>
-      <w:proofErr w:type="spellStart"/>
-      <w:r>
-        <w:rPr>
-          <w:rFonts w:cs="Arial"/>
-          <w:iCs/>
-          <w:szCs w:val="24"/>
-          <w:lang w:val="en-US"/>
-        </w:rPr>
-        <w:t>Safaie-qalati</w:t>
-      </w:r>
-      <w:proofErr w:type="spellEnd"/>
-      <w:r>
-        <w:rPr>
-          <w:rFonts w:cs="Arial"/>
-          <w:iCs/>
-          <w:szCs w:val="24"/>
-          <w:lang w:val="en-US"/>
-        </w:rPr>
-        <w:t xml:space="preserve"> (2021)</w:t>
+      <w:r>
+        <w:rPr>
+          <w:rFonts w:cs="Arial"/>
+          <w:iCs/>
+          <w:szCs w:val="24"/>
+          <w:lang w:val="en-US"/>
+        </w:rPr>
+        <w:t>Eskandari, Khoshsima &amp; Safaie-qalati (2021)</w:t>
       </w:r>
       <w:r>
         <w:rPr>
@@ -12902,47 +12875,7 @@
           <w:szCs w:val="24"/>
           <w:lang w:val="en-US"/>
         </w:rPr>
-        <w:t xml:space="preserve"> being exposed to a news report about a specific type of crime might have primed participants to suggest certain crime-reducing strategies. For instance, hearing about </w:t>
-      </w:r>
-      <w:r>
-        <w:rPr>
-          <w:rStyle w:val="hgkelc"/>
-          <w:rFonts w:cs="Arial"/>
-          <w:iCs/>
-          <w:szCs w:val="24"/>
-          <w:lang w:val="en-US"/>
-        </w:rPr>
-        <w:t>financially motivated</w:t>
-      </w:r>
-      <w:r>
-        <w:rPr>
-          <w:rStyle w:val="hgkelc"/>
-          <w:rFonts w:cs="Arial"/>
-          <w:iCs/>
-          <w:szCs w:val="24"/>
-          <w:lang w:val="en-US"/>
-        </w:rPr>
-        <w:t xml:space="preserve"> crime</w:t>
-      </w:r>
-      <w:r>
-        <w:rPr>
-          <w:rStyle w:val="hgkelc"/>
-          <w:rFonts w:cs="Arial"/>
-          <w:iCs/>
-          <w:szCs w:val="24"/>
-          <w:lang w:val="en-US"/>
-        </w:rPr>
-        <w:t>s</w:t>
-      </w:r>
-      <w:r>
-        <w:rPr>
-          <w:rStyle w:val="hgkelc"/>
-          <w:rFonts w:cs="Arial"/>
-          <w:iCs/>
-          <w:szCs w:val="24"/>
-          <w:lang w:val="en-US"/>
-        </w:rPr>
-        <w:t xml:space="preserve"> such as burglaries and theft, that are mainly driven by poverty issues, might have led participants to suggest reform-oriented measurements such as increasing the number of job opportunities in the city. In contrast, recent exposure to violent crimes that occur in all social classes such as domestic abuse and sexual assault might triggered participants to propose enforcement-oriented suggestions, since reform-oriented measurement such as fixing the economy and providing health care serves little purpose to prevent such crimes. However, such assumptions are only speculative. Further research is needed to answer what knowledge and believes prime participants on </w:t>
+        <w:t xml:space="preserve"> being exposed to a news report about a specific type of crime might have primed participants to suggest certain crime-reducing strategies. For instance, hearing about financially motivated crimes such as burglaries and theft, that are mainly driven by poverty issues, might have led participants to suggest reform-oriented measurements such as increasing the number of job opportunities in the city. In contrast, recent exposure to violent crimes that occur in all social classes such as domestic abuse and sexual assault might triggered participants to propose enforcement-oriented suggestions, since reform-oriented measurement such as fixing the economy and providing health care serves little purpose to prevent such crimes. However, such assumptions are only speculative. Further research is needed to answer what knowledge and believes prime participants on </w:t>
       </w:r>
       <w:r>
         <w:rPr>
@@ -12993,27 +12926,7 @@
           <w:szCs w:val="24"/>
           <w:lang w:val="en-US"/>
         </w:rPr>
-        <w:t>For instance, regarding complex in mathematics and science, “the more abstract, complex, or unfamiliar the topic, the more likely metaphorical reasoning will be employed” (</w:t>
-      </w:r>
-      <w:proofErr w:type="spellStart"/>
-      <w:r>
-        <w:rPr>
-          <w:rFonts w:cs="Arial"/>
-          <w:iCs/>
-          <w:szCs w:val="24"/>
-          <w:lang w:val="en-US"/>
-        </w:rPr>
-        <w:t>Bougher</w:t>
-      </w:r>
-      <w:proofErr w:type="spellEnd"/>
-      <w:r>
-        <w:rPr>
-          <w:rFonts w:cs="Arial"/>
-          <w:iCs/>
-          <w:szCs w:val="24"/>
-          <w:lang w:val="en-US"/>
-        </w:rPr>
-        <w:t>, 2012, p. 148). However, s</w:t>
+        <w:t>For instance, regarding complex in mathematics and science, “the more abstract, complex, or unfamiliar the topic, the more likely metaphorical reasoning will be employed” (Bougher, 2012, p. 148). However, s</w:t>
       </w:r>
       <w:r>
         <w:rPr>
@@ -13269,16 +13182,7 @@
           <w:szCs w:val="24"/>
           <w:lang w:val="en-US"/>
         </w:rPr>
-        <w:t xml:space="preserve">the main difference between the replication and the follow-up study lies in the display of vignettes. </w:t>
-      </w:r>
-      <w:r>
-        <w:rPr>
-          <w:rFonts w:cs="Arial"/>
-          <w:iCs/>
-          <w:szCs w:val="24"/>
-          <w:lang w:val="en-US"/>
-        </w:rPr>
-        <w:t xml:space="preserve">However, while the aim of </w:t>
+        <w:t xml:space="preserve">the main difference between the replication and the follow-up study lies in the display of vignettes. However, while the aim of </w:t>
       </w:r>
       <w:r>
         <w:rPr>
@@ -13421,65 +13325,7 @@
           <w:szCs w:val="24"/>
           <w:lang w:val="en-US"/>
         </w:rPr>
-        <w:t xml:space="preserve">First </w:t>
-      </w:r>
-      <w:proofErr w:type="gramStart"/>
-      <w:r>
-        <w:rPr>
-          <w:rFonts w:cs="Arial"/>
-          <w:iCs/>
-          <w:szCs w:val="24"/>
-          <w:lang w:val="en-US"/>
-        </w:rPr>
-        <w:t>off[</w:t>
-      </w:r>
-      <w:proofErr w:type="gramEnd"/>
-      <w:r>
-        <w:rPr>
-          <w:rFonts w:cs="Arial"/>
-          <w:iCs/>
-          <w:szCs w:val="24"/>
-          <w:lang w:val="en-US"/>
-        </w:rPr>
-        <w:t xml:space="preserve">,] it would be nice to have more even minded and less profane people involved. </w:t>
-      </w:r>
-      <w:proofErr w:type="gramStart"/>
-      <w:r>
-        <w:rPr>
-          <w:rFonts w:cs="Arial"/>
-          <w:iCs/>
-          <w:szCs w:val="24"/>
-          <w:lang w:val="en-US"/>
-        </w:rPr>
-        <w:t>Also</w:t>
-      </w:r>
-      <w:r>
-        <w:rPr>
-          <w:rFonts w:cs="Arial"/>
-          <w:iCs/>
-          <w:szCs w:val="24"/>
-          <w:lang w:val="en-US"/>
-        </w:rPr>
-        <w:t>[</w:t>
-      </w:r>
-      <w:proofErr w:type="gramEnd"/>
-      <w:r>
-        <w:rPr>
-          <w:rFonts w:cs="Arial"/>
-          <w:iCs/>
-          <w:szCs w:val="24"/>
-          <w:lang w:val="en-US"/>
-        </w:rPr>
-        <w:t>,]</w:t>
-      </w:r>
-      <w:r>
-        <w:rPr>
-          <w:rFonts w:cs="Arial"/>
-          <w:iCs/>
-          <w:szCs w:val="24"/>
-          <w:lang w:val="en-US"/>
-        </w:rPr>
-        <w:t xml:space="preserve"> people that seem to be less drunk. […]</w:t>
+        <w:t>First off[,] it would be nice to have more even minded and less profane people involved. Also[,] people that seem to be less drunk. […]</w:t>
       </w:r>
     </w:p>
     <w:p>
@@ -13505,27 +13351,7 @@
           <w:szCs w:val="24"/>
           <w:lang w:val="en-AU" w:eastAsia="en-AU"/>
         </w:rPr>
-        <w:t xml:space="preserve">Addison should look into the reasons why the crime is </w:t>
-      </w:r>
-      <w:proofErr w:type="gramStart"/>
-      <w:r>
-        <w:rPr>
-          <w:rFonts w:eastAsia="Times New Roman" w:cs="Arial"/>
-          <w:color w:val="000000"/>
-          <w:szCs w:val="24"/>
-          <w:lang w:val="en-AU" w:eastAsia="en-AU"/>
-        </w:rPr>
-        <w:t>occurring</w:t>
-      </w:r>
-      <w:proofErr w:type="gramEnd"/>
-      <w:r>
-        <w:rPr>
-          <w:rFonts w:eastAsia="Times New Roman" w:cs="Arial"/>
-          <w:color w:val="000000"/>
-          <w:szCs w:val="24"/>
-          <w:lang w:val="en-AU" w:eastAsia="en-AU"/>
-        </w:rPr>
-        <w:t xml:space="preserve"> and act based off that, not a drunk man's rant.</w:t>
+        <w:t>Addison should look into the reasons why the crime is occurring and act based off that, not a drunk man's rant.</w:t>
       </w:r>
     </w:p>
     <w:p>
@@ -13599,61 +13425,7 @@
           <w:szCs w:val="24"/>
           <w:lang w:val="en-US"/>
         </w:rPr>
-        <w:t xml:space="preserve">the responses imply that the unreliable speaker is </w:t>
-      </w:r>
-      <w:r>
-        <w:rPr>
-          <w:rFonts w:cs="Arial"/>
-          <w:iCs/>
-          <w:szCs w:val="24"/>
-          <w:lang w:val="en-US"/>
-        </w:rPr>
-        <w:t>not only</w:t>
-      </w:r>
-      <w:r>
-        <w:rPr>
-          <w:rFonts w:cs="Arial"/>
-          <w:iCs/>
-          <w:szCs w:val="24"/>
-          <w:lang w:val="en-US"/>
-        </w:rPr>
-        <w:t xml:space="preserve"> assumed to</w:t>
-      </w:r>
-      <w:r>
-        <w:rPr>
-          <w:rFonts w:cs="Arial"/>
-          <w:iCs/>
-          <w:szCs w:val="24"/>
-          <w:lang w:val="en-US"/>
-        </w:rPr>
-        <w:t xml:space="preserve"> be less credible but also less convincing</w:t>
-      </w:r>
-      <w:r>
-        <w:rPr>
-          <w:rFonts w:cs="Arial"/>
-          <w:iCs/>
-          <w:szCs w:val="24"/>
-          <w:lang w:val="en-US"/>
-        </w:rPr>
-        <w:t xml:space="preserve"> and less </w:t>
-      </w:r>
-      <w:r>
-        <w:rPr>
-          <w:rFonts w:cs="Arial"/>
-          <w:iCs/>
-          <w:szCs w:val="24"/>
-          <w:lang w:val="en-US"/>
-        </w:rPr>
-        <w:t>informed about the issue, even though the descriptions of the crime issue were substantively identical.</w:t>
-      </w:r>
-      <w:r>
-        <w:rPr>
-          <w:rFonts w:cs="Arial"/>
-          <w:iCs/>
-          <w:szCs w:val="24"/>
-          <w:lang w:val="en-US"/>
-        </w:rPr>
-        <w:t xml:space="preserve"> </w:t>
+        <w:t xml:space="preserve">the responses imply that the unreliable speaker is not only assumed to be less credible but also less convincing and less informed about the issue, even though the descriptions of the crime issue were substantively identical. </w:t>
       </w:r>
     </w:p>
     <w:p>
@@ -14704,36 +14476,16 @@
           <w:szCs w:val="24"/>
           <w:lang w:val="en-US"/>
         </w:rPr>
-        <w:t xml:space="preserve">that </w:t>
-      </w:r>
-      <w:proofErr w:type="gramStart"/>
-      <w:r>
-        <w:rPr>
-          <w:rFonts w:cs="Arial"/>
-          <w:iCs/>
-          <w:szCs w:val="24"/>
-          <w:lang w:val="en-US"/>
-        </w:rPr>
-        <w:t>the</w:t>
-      </w:r>
-      <w:r>
-        <w:rPr>
-          <w:rFonts w:cs="Arial"/>
-          <w:iCs/>
-          <w:szCs w:val="24"/>
-          <w:lang w:val="en-US"/>
-        </w:rPr>
-        <w:t xml:space="preserve"> a</w:t>
-      </w:r>
-      <w:proofErr w:type="gramEnd"/>
-      <w:r>
-        <w:rPr>
-          <w:rFonts w:cs="Arial"/>
-          <w:iCs/>
-          <w:szCs w:val="24"/>
-          <w:lang w:val="en-US"/>
-        </w:rPr>
-        <w:t xml:space="preserve"> next step</w:t>
+        <w:t>that the</w:t>
+      </w:r>
+      <w:r>
+        <w:rPr>
+          <w:rFonts w:cs="Arial"/>
+          <w:iCs/>
+          <w:szCs w:val="24"/>
+          <w:lang w:val="en-US"/>
+        </w:rPr>
+        <w:t xml:space="preserve"> a next step</w:t>
       </w:r>
       <w:r>
         <w:rPr>
@@ -14961,17 +14713,7 @@
           <w:szCs w:val="24"/>
           <w:lang w:val="en-US"/>
         </w:rPr>
-        <w:t xml:space="preserve"> should be classified as </w:t>
-      </w:r>
-      <w:proofErr w:type="gramStart"/>
-      <w:r>
-        <w:rPr>
-          <w:rFonts w:cs="Arial"/>
-          <w:iCs/>
-          <w:szCs w:val="24"/>
-          <w:lang w:val="en-US"/>
-        </w:rPr>
-        <w:t>enforcement</w:t>
+        <w:t xml:space="preserve"> should be classified as enforcement</w:t>
       </w:r>
       <w:r>
         <w:rPr>
@@ -14989,17 +14731,7 @@
           <w:szCs w:val="24"/>
           <w:lang w:val="en-US"/>
         </w:rPr>
-        <w:t>oriented</w:t>
-      </w:r>
-      <w:proofErr w:type="gramEnd"/>
-      <w:r>
-        <w:rPr>
-          <w:rFonts w:cs="Arial"/>
-          <w:iCs/>
-          <w:szCs w:val="24"/>
-          <w:lang w:val="en-US"/>
-        </w:rPr>
-        <w:t>. However, it becomes apparent in participants’ responses that police patrols are seen as a preventative measure</w:t>
+        <w:t>oriented. However, it becomes apparent in participants’ responses that police patrols are seen as a preventative measure</w:t>
       </w:r>
       <w:r>
         <w:rPr>
@@ -15087,27 +14819,7 @@
           <w:szCs w:val="24"/>
           <w:lang w:val="en-US"/>
         </w:rPr>
-        <w:t xml:space="preserve">Addison needs to hire more police to patrol the streets and answer calls, especially at night. If criminals know that there are [sic] police </w:t>
-      </w:r>
-      <w:proofErr w:type="spellStart"/>
-      <w:r>
-        <w:rPr>
-          <w:rFonts w:cs="Arial"/>
-          <w:iCs/>
-          <w:szCs w:val="24"/>
-          <w:lang w:val="en-US"/>
-        </w:rPr>
-        <w:t>near by</w:t>
-      </w:r>
-      <w:proofErr w:type="spellEnd"/>
-      <w:r>
-        <w:rPr>
-          <w:rFonts w:cs="Arial"/>
-          <w:iCs/>
-          <w:szCs w:val="24"/>
-          <w:lang w:val="en-US"/>
-        </w:rPr>
-        <w:t xml:space="preserve"> [sic] and they will be caught, they will be less likely to commit a crime.</w:t>
+        <w:t>Addison needs to hire more police to patrol the streets and answer calls, especially at night. If criminals know that there are [sic] police near by [sic] and they will be caught, they will be less likely to commit a crime.</w:t>
       </w:r>
     </w:p>
     <w:p>
@@ -15457,25 +15169,7 @@
           <w:szCs w:val="24"/>
           <w:lang w:val="en-US"/>
         </w:rPr>
-        <w:t xml:space="preserve">Gives insights into </w:t>
-      </w:r>
-      <w:proofErr w:type="spellStart"/>
-      <w:r>
-        <w:rPr>
-          <w:rFonts w:cs="Arial"/>
-          <w:szCs w:val="24"/>
-          <w:lang w:val="en-US"/>
-        </w:rPr>
-        <w:t>and</w:t>
-      </w:r>
-      <w:proofErr w:type="spellEnd"/>
-      <w:r>
-        <w:rPr>
-          <w:rFonts w:cs="Arial"/>
-          <w:szCs w:val="24"/>
-          <w:lang w:val="en-US"/>
-        </w:rPr>
-        <w:t xml:space="preserve"> </w:t>
+        <w:t xml:space="preserve">Gives insights into and </w:t>
       </w:r>
       <w:r>
         <w:rPr>
@@ -15771,19 +15465,11 @@
           <w:lang w:val="en-US"/>
         </w:rPr>
       </w:pPr>
-      <w:proofErr w:type="spellStart"/>
-      <w:r>
-        <w:rPr>
-          <w:lang w:val="en-US"/>
-        </w:rPr>
-        <w:t>Bougher</w:t>
-      </w:r>
-      <w:proofErr w:type="spellEnd"/>
-      <w:r>
-        <w:rPr>
-          <w:lang w:val="en-US"/>
-        </w:rPr>
-        <w:t xml:space="preserve">, L. D. (2012). The Case for Metaphor in Political Reasoning and Cognition: Metaphor in Political Reasoning and Cognition. </w:t>
+      <w:r>
+        <w:rPr>
+          <w:lang w:val="en-US"/>
+        </w:rPr>
+        <w:t xml:space="preserve">Bougher, L. D. (2012). The Case for Metaphor in Political Reasoning and Cognition: Metaphor in Political Reasoning and Cognition. </w:t>
       </w:r>
       <w:r>
         <w:rPr>
@@ -15869,21 +15555,7 @@
         <w:rPr>
           <w:lang w:val="en-US"/>
         </w:rPr>
-        <w:t xml:space="preserve">Christmann, U., &amp; Göhring, A.-L. (2016). A German-language replication study </w:t>
-      </w:r>
-      <w:proofErr w:type="spellStart"/>
-      <w:r>
-        <w:rPr>
-          <w:lang w:val="en-US"/>
-        </w:rPr>
-        <w:t>analysing</w:t>
-      </w:r>
-      <w:proofErr w:type="spellEnd"/>
-      <w:r>
-        <w:rPr>
-          <w:lang w:val="en-US"/>
-        </w:rPr>
-        <w:t xml:space="preserve"> the role of figurative speech in reasoning. </w:t>
+        <w:t xml:space="preserve">Christmann, U., &amp; Göhring, A.-L. (2016). A German-language replication study analysing the role of figurative speech in reasoning. </w:t>
       </w:r>
       <w:r>
         <w:rPr>
@@ -15933,47 +15605,11 @@
           <w:lang w:val="en-AU"/>
         </w:rPr>
       </w:pPr>
-      <w:proofErr w:type="spellStart"/>
       <w:r>
         <w:rPr>
           <w:lang w:val="en-AU"/>
         </w:rPr>
-        <w:t>Eskandari</w:t>
-      </w:r>
-      <w:proofErr w:type="spellEnd"/>
-      <w:r>
-        <w:rPr>
-          <w:lang w:val="en-AU"/>
-        </w:rPr>
-        <w:t xml:space="preserve">, Z., </w:t>
-      </w:r>
-      <w:proofErr w:type="spellStart"/>
-      <w:r>
-        <w:rPr>
-          <w:lang w:val="en-AU"/>
-        </w:rPr>
-        <w:t>Khoshsima</w:t>
-      </w:r>
-      <w:proofErr w:type="spellEnd"/>
-      <w:r>
-        <w:rPr>
-          <w:lang w:val="en-AU"/>
-        </w:rPr>
-        <w:t xml:space="preserve">, H., &amp; </w:t>
-      </w:r>
-      <w:proofErr w:type="spellStart"/>
-      <w:r>
-        <w:rPr>
-          <w:lang w:val="en-AU"/>
-        </w:rPr>
-        <w:t>Safaie-qalati</w:t>
-      </w:r>
-      <w:proofErr w:type="spellEnd"/>
-      <w:r>
-        <w:rPr>
-          <w:lang w:val="en-AU"/>
-        </w:rPr>
-        <w:t xml:space="preserve">, M. (2021). </w:t>
+        <w:t xml:space="preserve">Eskandari, Z., Khoshsima, H., &amp; Safaie-qalati, M. (2021). </w:t>
       </w:r>
       <w:r>
         <w:rPr>
@@ -16044,21 +15680,7 @@
         <w:rPr>
           <w:lang w:val="en-AU"/>
         </w:rPr>
-        <w:t xml:space="preserve">lusberg, S. J., </w:t>
-      </w:r>
-      <w:proofErr w:type="spellStart"/>
-      <w:r>
-        <w:rPr>
-          <w:lang w:val="en-AU"/>
-        </w:rPr>
-        <w:t>Lauria</w:t>
-      </w:r>
-      <w:proofErr w:type="spellEnd"/>
-      <w:r>
-        <w:rPr>
-          <w:lang w:val="en-AU"/>
-        </w:rPr>
-        <w:t xml:space="preserve">, M., Balko, S., &amp; Thibodeau, P. H. (2020). </w:t>
+        <w:t xml:space="preserve">lusberg, S. J., Lauria, M., Balko, S., &amp; Thibodeau, P. H. (2020). </w:t>
       </w:r>
       <w:r>
         <w:rPr>
@@ -16233,21 +15855,7 @@
         <w:rPr>
           <w:lang w:val="en-US"/>
         </w:rPr>
-        <w:t xml:space="preserve">Reijnierse, W. G., Burgers, C., </w:t>
-      </w:r>
-      <w:proofErr w:type="spellStart"/>
-      <w:r>
-        <w:rPr>
-          <w:lang w:val="en-US"/>
-        </w:rPr>
-        <w:t>Krennmayr</w:t>
-      </w:r>
-      <w:proofErr w:type="spellEnd"/>
-      <w:r>
-        <w:rPr>
-          <w:lang w:val="en-US"/>
-        </w:rPr>
-        <w:t xml:space="preserve">, T., &amp; Steen, G. J. (2015). How viruses and beasts affect our opinions (or not): The role of extendedness in metaphorical framing. </w:t>
+        <w:t xml:space="preserve">Reijnierse, W. G., Burgers, C., Krennmayr, T., &amp; Steen, G. J. (2015). How viruses and beasts affect our opinions (or not): The role of extendedness in metaphorical framing. </w:t>
       </w:r>
       <w:r>
         <w:rPr>
@@ -16304,23 +15912,13 @@
         </w:rPr>
         <w:t xml:space="preserve">Steen, G. J., Reijnierse, W. G., &amp; Burgers, C. (2014). When Do Natural Language Metaphors Influence Reasoning? A Follow-Up Study to Thibodeau and Boroditsky (2013). </w:t>
       </w:r>
-      <w:proofErr w:type="spellStart"/>
       <w:r>
         <w:rPr>
           <w:i/>
           <w:iCs/>
           <w:lang w:val="en-US"/>
         </w:rPr>
-        <w:t>PLoS</w:t>
-      </w:r>
-      <w:proofErr w:type="spellEnd"/>
-      <w:r>
-        <w:rPr>
-          <w:i/>
-          <w:iCs/>
-          <w:lang w:val="en-US"/>
-        </w:rPr>
-        <w:t xml:space="preserve"> ONE</w:t>
+        <w:t>PLoS ONE</w:t>
       </w:r>
       <w:r>
         <w:rPr>
@@ -16423,23 +16021,13 @@
         </w:rPr>
         <w:t xml:space="preserve">Thibodeau, P. H., &amp; Boroditsky, L. (2011). Metaphors We Think With: The Role of Metaphor in Reasoning. </w:t>
       </w:r>
-      <w:proofErr w:type="spellStart"/>
       <w:r>
         <w:rPr>
           <w:i/>
           <w:iCs/>
           <w:lang w:val="en-US"/>
         </w:rPr>
-        <w:t>PLoS</w:t>
-      </w:r>
-      <w:proofErr w:type="spellEnd"/>
-      <w:r>
-        <w:rPr>
-          <w:i/>
-          <w:iCs/>
-          <w:lang w:val="en-US"/>
-        </w:rPr>
-        <w:t xml:space="preserve"> ONE</w:t>
+        <w:t>PLoS ONE</w:t>
       </w:r>
       <w:r>
         <w:rPr>
@@ -16488,23 +16076,13 @@
         </w:rPr>
         <w:t xml:space="preserve">Thibodeau, P. H., &amp; Boroditsky, L. (2013). Natural Language Metaphors Covertly Influence Reasoning. </w:t>
       </w:r>
-      <w:proofErr w:type="spellStart"/>
       <w:r>
         <w:rPr>
           <w:i/>
           <w:iCs/>
           <w:lang w:val="en-US"/>
         </w:rPr>
-        <w:t>PLoS</w:t>
-      </w:r>
-      <w:proofErr w:type="spellEnd"/>
-      <w:r>
-        <w:rPr>
-          <w:i/>
-          <w:iCs/>
-          <w:lang w:val="en-US"/>
-        </w:rPr>
-        <w:t xml:space="preserve"> ONE</w:t>
+        <w:t>PLoS ONE</w:t>
       </w:r>
       <w:r>
         <w:rPr>

</xml_diff>

<commit_message>
typo fixed in code, updated report
</commit_message>
<xml_diff>
--- a/report/RA report.docx
+++ b/report/RA report.docx
@@ -8934,7 +8934,23 @@
           <w:szCs w:val="24"/>
           <w:lang w:val="en-US"/>
         </w:rPr>
-        <w:t xml:space="preserve">0.82. </w:t>
+        <w:t>0.</w:t>
+      </w:r>
+      <w:r>
+        <w:rPr>
+          <w:rFonts w:cs="Arial"/>
+          <w:szCs w:val="24"/>
+          <w:lang w:val="en-US"/>
+        </w:rPr>
+        <w:t>08</w:t>
+      </w:r>
+      <w:r>
+        <w:rPr>
+          <w:rFonts w:cs="Arial"/>
+          <w:szCs w:val="24"/>
+          <w:lang w:val="en-US"/>
+        </w:rPr>
+        <w:t xml:space="preserve">. </w:t>
       </w:r>
       <w:r>
         <w:rPr>
@@ -13405,23 +13421,7 @@
           <w:szCs w:val="24"/>
           <w:lang w:val="en-US"/>
         </w:rPr>
-        <w:t>This</w:t>
-      </w:r>
-      <w:r>
-        <w:rPr>
-          <w:rFonts w:eastAsiaTheme="minorEastAsia" w:cs="Arial"/>
-          <w:szCs w:val="24"/>
-          <w:lang w:val="en-US"/>
-        </w:rPr>
-        <w:t xml:space="preserve"> stand in contrast with the findings by Neal (2015) and Teixeira (2022), who both supported the hypothesis that speaker reliability significantly effects participants’ judgements.</w:t>
-      </w:r>
-      <w:r>
-        <w:rPr>
-          <w:rFonts w:eastAsiaTheme="minorEastAsia" w:cs="Arial"/>
-          <w:szCs w:val="24"/>
-          <w:lang w:val="en-US"/>
-        </w:rPr>
-        <w:t xml:space="preserve"> However, since neither of </w:t>
+        <w:t xml:space="preserve">This stand in contrast with the findings by Neal (2015) and Teixeira (2022), who both supported the hypothesis that speaker reliability significantly effects participants’ judgements. However, since neither of </w:t>
       </w:r>
       <w:r>
         <w:rPr>

</xml_diff>

<commit_message>
more graphs in code, updated report
</commit_message>
<xml_diff>
--- a/report/RA report.docx
+++ b/report/RA report.docx
@@ -115,7 +115,7 @@
           <w:szCs w:val="32"/>
           <w:lang w:val="en-US"/>
         </w:rPr>
-        <w:t xml:space="preserve">The Role of Metaphor and Reliability </w:t>
+        <w:t xml:space="preserve">The Role of Metaphor and </w:t>
       </w:r>
       <w:r>
         <w:rPr>
@@ -124,7 +124,16 @@
           <w:szCs w:val="32"/>
           <w:lang w:val="en-US"/>
         </w:rPr>
-        <w:t>of the Speaker</w:t>
+        <w:t>Speaker</w:t>
+      </w:r>
+      <w:r>
+        <w:rPr>
+          <w:rFonts w:cs="Arial"/>
+          <w:sz w:val="32"/>
+          <w:szCs w:val="32"/>
+          <w:lang w:val="en-US"/>
+        </w:rPr>
+        <w:t xml:space="preserve"> Reliability</w:t>
       </w:r>
     </w:p>
     <w:p>
@@ -11419,7 +11428,16 @@
           <w:szCs w:val="24"/>
           <w:lang w:val="en-US"/>
         </w:rPr>
-        <w:t>the aforementioned</w:t>
+        <w:t xml:space="preserve">the </w:t>
+      </w:r>
+      <w:proofErr w:type="gramStart"/>
+      <w:r>
+        <w:rPr>
+          <w:rFonts w:cs="Arial"/>
+          <w:szCs w:val="24"/>
+          <w:lang w:val="en-US"/>
+        </w:rPr>
+        <w:t>aforementioned</w:t>
       </w:r>
       <w:r>
         <w:rPr>
@@ -11429,6 +11447,7 @@
         </w:rPr>
         <w:t xml:space="preserve"> effect</w:t>
       </w:r>
+      <w:proofErr w:type="gramEnd"/>
       <w:r>
         <w:rPr>
           <w:rFonts w:cs="Arial"/>
@@ -20929,8 +20948,17 @@
           <w:i/>
           <w:lang w:val="en-AU"/>
         </w:rPr>
-        <w:t>Influencer Marketing: Social media influencer‘</w:t>
-      </w:r>
+        <w:t xml:space="preserve">Influencer Marketing: Social media </w:t>
+      </w:r>
+      <w:proofErr w:type="gramStart"/>
+      <w:r>
+        <w:rPr>
+          <w:i/>
+          <w:lang w:val="en-AU"/>
+        </w:rPr>
+        <w:t>influencer‘</w:t>
+      </w:r>
+      <w:proofErr w:type="gramEnd"/>
       <w:r>
         <w:rPr>
           <w:i/>
@@ -21917,7 +21945,7 @@
           <w:szCs w:val="24"/>
           <w:lang w:val="en-US"/>
         </w:rPr>
-        <w:t>Crime is a virus infecting on the city of Addison. The crime rate in the once peaceful city has steadily increased over the past three years. In fact, these days it seems that crime is plaguing every neighborhood. In 2004, 46,177 crimes were reported compared to more than 55,000 reported in 2007. The rise in violent crime is particularly alarming. In 2004, there were 330 murders in the city, in 2007, there were over 500.</w:t>
+        <w:t>Crime is a virus infecting the city of Addison. The crime rate in the once peaceful city has steadily increased over the past three years. In fact, these days it seems that crime is plaguing every neighborhood. In 2004, 46,177 crimes were reported compared to more than 55,000 reported in 2007. The rise in violent crime is particularly alarming. In 2004, there were 330 murders in the city, in 2007, there were over 500.</w:t>
       </w:r>
     </w:p>
     <w:p>
@@ -21970,7 +21998,7 @@
           <w:szCs w:val="24"/>
           <w:lang w:val="en-US"/>
         </w:rPr>
-        <w:t xml:space="preserve">Crime is a virus infecting on the city of Addison. The crime rate has steadily increased over the past three years. In fact, these days it seems that crime is plaguing every neighborhood. The rise in violent crime is particularly alarming. </w:t>
+        <w:t xml:space="preserve">Crime is a virus infecting the city of Addison. The crime rate has steadily increased over the past three years. In fact, these days it seems that crime is plaguing every neighborhood. The rise in violent crime is particularly alarming. </w:t>
       </w:r>
     </w:p>
     <w:p>

</xml_diff>